<commit_message>
Correção dos links de marcas em branco
</commit_message>
<xml_diff>
--- a/dados/marca_setor/Resumo_Marcas.docx
+++ b/dados/marca_setor/Resumo_Marcas.docx
@@ -4,47 +4,71 @@
   <w:body>
     <w:p>
       <w:r>
-        <w:t>O DIA/RIO DE JANEIRO (https://tinyurl.com/yoavph9s), AGÊNCIA ESTADO (https://tinyurl.com/yp2r9slw)</w:t>
+        <w:t>O DIA/RIO DE JANEIRO (https://tinyurl.com/yuafjs28)</w:t>
         <w:br/>
-        <w:t xml:space="preserve">A marca *PicPay* foi destaque em duas notícias recentes. Primeiro, anunciou a contratação de *Igor Puga* para liderar as áreas de *marketing e growth*, reforçando sua estratégia de expansão. Em seguida, participou de uma reunião com o presidente do Banco Central, *Gabriel Galípolo*, ao lado de outras fintechs como *Nubank, Mercado Pago, Neon e Cora*, para discutir assuntos institucionais. O encontro, fechado à imprensa, ocorreu na sede do BC em Brasília e incluiu também representantes da *CNseg (Confederação Nacional das Seguradoras)*. A agenda destacou o papel do PicPay no ecossistema financeiro digital e sua interlocução com reguladores. As movimentações evidenciam a busca por crescimento e alinhamento com as políticas do setor, enquanto a empresa consolida sua posição no mercado de pagamentos.  </w:t>
+        <w:t xml:space="preserve">A marca *PicPay* anunciou a contratação de *Igor Puga* para liderar as áreas de *marketing e growth*, reforçando sua estratégia de expansão e inovação. A informação foi divulgada na seção *Esplanadeira*, que reúne notícias variadas sobre mercado, cultura e esporte sem fins comerciais. Enquanto isso, outras empresas também tiveram destaques: o *Grupo Calçados Bibi* cresceu *20% no 1º semestre de 2025*, e os *Supermercados Mundial* abriram *60 vagas no Rio e Niterói*. Além disso, *Fabrício Klein* chamou atenção para a *isenção de IR em casos de doenças graves*, e o *BV* permitiu reembolso em compras internacionais com cartão do banco. A *Esplanadeira* é publicada em *51 jornais de 25 estados*, com equipes no DF, SP e PE. Sugestões podem ser enviadas para *reportagem@colunaesplanada.com.br*.  </w:t>
         <w:br/>
-        <w:t>*(Palavras: 140)*</w:t>
+        <w:t>*(160 palavras, com foco em PicPay e menção aos demais destaques de forma concisa.)*</w:t>
       </w:r>
     </w:p>
     <w:p/>
     <w:p>
       <w:r>
-        <w:t>TERRA/SÃO PAULO (https://tinyurl.com/yqyb3d6k)</w:t>
+        <w:t>TERRA/SÃO PAULO (https://tinyurl.com/yuhavf9x)</w:t>
         <w:br/>
-        <w:t xml:space="preserve">O *cashback* é uma estratégia eficaz para economizar, devolvendo parte do valor gasto em compras. Plataformas como *PicPay* e cartões de crédito oferecem recompensas que variam de 1% a 6%, dependendo do programa. Para maximizar os ganhos, é essencial alinhar o cashback aos hábitos de consumo, como usar cartões com categorias específicas (supermercado, combustível) ou plataformas parceiras para compras online. Combinações inteligentes, como aproveitar promoções iniciais e ativar bônus temporários, podem aumentar os retornos.  </w:t>
+        <w:t xml:space="preserve">O *cashback* é uma estratégia eficaz para economizar, devolvendo uma porcentagem do valor gasto em compras. Plataformas como *PicPay* e cartões de crédito oferecem recompensas que podem ser convertidas em créditos, descontos na fatura ou depósitos. Para maximizar os benefícios, escolha programas alinhados aos seus gastos (ex.: supermercado, transporte) e combine cartões com cashback fixo e categorias específicas. PicPay se destaca como opção para compras online em lojas parceiras.  </w:t>
         <w:br/>
-        <w:t>No entanto, é preciso *cautela*: evitar gastos desnecessários só para ganhar cashback, pagar a fatura integralmente (para não gerar juros) e comparar preços, pois algumas lojas inflacionam valores. O cashback pode ser direcionado para *metas financeiras*, como reduzir dívidas, investir ou formar uma reserva. Com disciplina e planejamento, essa ferramenta se torna um aliado para otimizar finanças, destacando-se o PicPay como uma opção popular no Brasil.</w:t>
+        <w:t xml:space="preserve">evite compras desnecessárias só para ganhar cashback, pague a fatura integralmente para não gerar juros e verifique se os preços não estão inflados. Use o cashback para reduzir dívidas, investir ou criar uma reserva financeira.  </w:t>
+        <w:br/>
+        <w:t>Com disciplina e planejamento, o cashback pode se tornar uma ferramenta poderosa para melhorar suas finanças. PicPay, aliado a cartões estratégicos, ajuda a transformar gastos cotidianos em economia real.</w:t>
       </w:r>
     </w:p>
     <w:p/>
     <w:p>
       <w:r>
-        <w:t>AGÊNCIA ESTADO (https://tinyurl.com/ywe8dw85), AGÊNCIA ESTADO (https://tinyurl.com/yvacpqpf)</w:t>
+        <w:t>AGÊNCIA ESTADO (https://tinyurl.com/yu8pxepa)</w:t>
         <w:br/>
-        <w:t xml:space="preserve">A BNDESPar teve retorno médio anual de 16,4% desde 2001, superando o Ibovespa (10,2%). A JBS, que representa 18,8% de sua carteira, gerou 11,8% ao ano até março/2025 e pagou R$ 923 milhões em dividendos em 2024. O banco focou em internacionalização (como a JBS, que recebeu R$ 8,1 bilhões entre 2007-2010) e inovação, anunciando um novo programa de R$ 10 bilhões para descarbonização. Sob Lula, as vendas de ativos caíram (R$ 4 bilhões em 2023-março/2025), contrastando com os R$ 94,3 bilhões vendidos no governo Bolsonaro. Em maio/2025, o BNDES vendeu parte de sua fatia na JBS, arrecadando R$ 1,9 bilhão, mas a empresa segue relevante (18,18% da carteira). A carteira do banco valorizou-se de R$ 62 bi para R$ 87,6 bi desde 2023. Críticos questionam a atuação em grandes empresas, mas o histórico mostra alavancagem de R$ 3,47 privados para cada R$ 1 investido.  </w:t>
-        <w:br/>
-        <w:t>*(Fonte: Estadao, 14/07/2025)*</w:t>
+        <w:t>O presidente do Banco Central (BC), Gabriel Galípolo, reuniu-se nesta terça-feira com representantes de fintechs, incluindo *PicPay*, *Nubank*, *Mercado Pago*, *Zetta*, *Neon* e *Cora*, às 17h, em Brasília, para tratar de assuntos institucionais (reunião fechada à imprensa). No mesmo horário, o diretor de Regulação, Gilneu Astolfi, também participou de encontro com essas empresas. Além disso, Galípolo teve agendas com a CNseg (Confederação Nacional das Seguradoras) e com a JGP Gestão de Recursos. Outros diretores do BC discutiram temas como regulação, política monetária e missões internacionais, com destaque para a substituição de alguns titulares durante férias ou viagens. As reuniões reforçam a interlocução do BC com o setor de pagamentos digitais. *</w:t>
       </w:r>
     </w:p>
     <w:p/>
     <w:p>
       <w:r>
-        <w:t>METRÓPOLES/BRASÍLIA (https://tinyurl.com/yobjwqdj)</w:t>
+        <w:t>ESTADÃO/SÃO PAULO (https://tinyurl.com/ywvujde5), CORREIO WEB/CORREIO BRAZILIENSE/BRASÍLIA (https://tinyurl.com/yll3dhpc), VALOR ECONÔMICO ONLINE/SÃO PAULO (https://tinyurl.com/yu6k96ct), PODER 360/BRASÍLIA (https://tinyurl.com/yru5df4z), G1/NACIONAL (https://tinyurl.com/ytytbap7)</w:t>
         <w:br/>
-        <w:t>Um estudo da JBS com 32 mil colaboradores revelou que 60% dos jovens entre 15 e 30 anos priorizam crescimento profissional acima de salário, buscando empresas que ofereçam aprendizado contínuo, mentorias e desenvolvimento. A pesquisa destacou que essa geração valoriza reconhecimento, empatia dos líderes e propósito pessoal aliado a impacto social. Com 40% de seus colaboradores sendo da Geração Z, a JBS investe em programas como *Evoluir* e *Germinare* para capacitação e retenção de talentos, além de promover carreiras internacionais. A empresa busca alinhar suas estratégias às expectativas dessa geração, focando em engajamento e equilíbrio entre vida pessoal e profissional.</w:t>
+        <w:t>O governo brasileiro, liderado pelo vice-presidente Geraldo Alckmin, está articulando uma resposta à tarifa de *50% imposta pelos EUA* sobre exportações brasileiras, que afeta setores como carne bovina (JBS, BRF, Minerva), café e suco de laranja. Em reuniões com representantes do agro, incluindo *Renato Costa, presidente da Friboi (JBS)*, Alckmin criticou a medida como "equivocada", destacando o superávit comercial dos EUA com o Brasil nos últimos 15 anos. A *JBS*, maior exportadora de carne do país, é uma das mais impactadas. O governo busca alternativas, como a *Lei de Reciprocidade Econômica*, e prioriza negociações diplomáticas para reverter a decisão antes de agosto, evitando retaliações diretas. Um comitê interministerial foi criado para coordenar ações, com participação de ministros e entidades como ABIEC e Abrafrutas. Alckmin reforçou o diálogo com empresas americanas no Brasil, argumentando que a taxação prejudica ambos os países, enquanto o setor privado pressiona por soluções para evitar perdas bilionárias.</w:t>
       </w:r>
     </w:p>
     <w:p/>
     <w:p>
       <w:r>
-        <w:t>MONEY TIMES ONLINE/SÃO PAULO (https://tinyurl.com/yojopvrq)</w:t>
+        <w:t>TERRA/SÃO PAULO (https://tinyurl.com/yluvq3gh), O GLOBO ONLINE/RIO DE JANEIRO (https://tinyurl.com/ylz3cj7w), INFOMONEY/SÃO PAULO (https://tinyurl.com/ywwbo8gl), G1/NACIONAL (https://tinyurl.com/ymfvvrlt), G1/NACIONAL (https://tinyurl.com/yvdu35ff), MONEY TIMES/TIMES BRASIL CNBC/SÃO PAULO (https://tinyurl.com/yqslzw2h)</w:t>
         <w:br/>
-        <w:t>As ações de frigoríficos como Minerva, BRF e Marfrig caíram entre 3,77% e 4,65% no Ibovespa, enquanto a JBS recuou 1,99% na NYSE nesta segunda-feira (14). O declínio foi impulsionado pelo impacto indireto das tarifas de 50% impostas por Trump ao Brasil, que afetaram o mercado de milho — commodity essencial para ração animal. O contrato futuro do milho subiu 1,09% em Chicago, elevando custos para o setor. Além disso, incertezas cambiais e comerciais agravaram a pressão. BRF e Marfrig também foram impactadas pelo adiamento de sua Assembleia Geral pela CVM, exigindo informações adicionais. A BRF ainda anunciou que o BTG Pactual aumentou sua participação para 7,79%. O cenário reflete os desafios do agronegócio diante de medidas protecionistas e volatilidade global. *(Fonte: Estadão Conteúdo)*</w:t>
+        <w:t>A *JBS* e outros frigoríficos suspenderam o abate de gado para os EUA após o país impor tarifas de *50%* sobre a carne brasileira, inviabilizando as exportações. Os EUA são o *segundo maior destino* (18,42% em 2024), com impacto estimado em *US$ 235,5 milhões* até 2025. A produção está sendo redirecionada para China, Oriente Médio e Vietnã, mas o processo é lento, podendo reduzir preços no mercado interno e pressionar produtores. Com estoques acumulados, há risco de queda na produção no curto prazo. A *JBS*, que opera nos EUA via Pilgrim’s Pride, busca alternativas, enquanto o governo negocia a prorrogação das tarifas. A medida também pode *encarecer a carne nos EUA*, onde a inflação do setor já bate recordes, pressionando politicamente a administração Trump. O setor alerta para perdas econômicas e discute retalições, mas teme impactos na balança comercial. A situação expõe a vulnerabilidade do agronegócio a mudanças comerciais globais.</w:t>
+      </w:r>
+    </w:p>
+    <w:p/>
+    <w:p>
+      <w:r>
+        <w:t>EXAME.COM/SÃO PAULO (https://tinyurl.com/yoq2ysxv)</w:t>
+        <w:br/>
+        <w:t>A JBS (JBSS3) será excluída do IBrX-50 e IBrX-100 após sua conversão em BDRs devido à listagem nos EUA, junto com Carrefour Brasil (deslistada) e Azul (em recuperação judicial). O BTG Pactual projeta que o Ibovespa pode continuar sua tendência de desconcentração (participação das 10 maiores ações caiu para 49% em maio/2025), enquanto Cury (CURY3) deve entrar no índice. No IBrX-50, entram Bradesco (BBDC3) e Marcopolo (POMO4); no IBrX-100, destacam-se Serena Energia (SRNA3) e Intelbras (INTB3). O Small Caps (SMLL) terá adições como Automob (AMOB3), agora acima de R$10 após grupamento, e exclusões como OceanPact (OPCT3). Critérios como negociabilidade e evitar *penny stocks* ou processos judiciais determinam as mudanças. A B3 divulgará a prévia em 1º/agosto para vigência a partir de setembro.</w:t>
+      </w:r>
+    </w:p>
+    <w:p/>
+    <w:p>
+      <w:r>
+        <w:t>AGÊNCIA ESTADO (https://tinyurl.com/ymgk63pk), AGÊNCIA ESTADO (https://tinyurl.com/ys77setv)</w:t>
+        <w:br/>
+        <w:t>A BNDESPar, braço de investimentos do BNDES, teve desempenho superior ao Ibovespa, com retorno médio anual de 16,4% desde 2001, impulsionado por empresas como JBS, Petrobras e Vale. A JBS, que representa 18,8% da carteira, gerou retorno de 11,8% ao ano até março de 2025 e pagou R$ 923 milhões em dividendos em 2024. A BNDESPar reduziu vendas de ativos no governo Lula (apenas R$ 4 bi vs. R$ 94,3 bi no governo Bolsonaro), priorizando reinvestimentos, como um novo programa de R$ 10 bi para inovação e descarbonização. Em maio de 2025, vendeu parte de sua participação na JBS (de 20% para 18,8%), arrecadando R$ 1,9 bi. A JBS recebeu R$ 8,1 bi da BNDESPar entre 2007 e 2010 para internacionalização. Críticos questionam o foco em grandes empresas (93% da carteira), mas o BNDES defende seu papel catalítico e a valorização da carteira (de R$ 62 bi para R$ 87,6 bi em 2025).</w:t>
+      </w:r>
+    </w:p>
+    <w:p/>
+    <w:p>
+      <w:r>
+        <w:t>VALOR INVESTE (https://tinyurl.com/yn5trbmr)</w:t>
+        <w:br/>
+        <w:t>A JBS, líder no setor de frigoríficos, enfrenta queda em seus BDRs (JBSS32) na B3 após um mês de dupla listagem, negociados também em Wall Street. Desde o início das operações dos BDRs no Brasil (9 de junho), o ativo recuou 6,82%, segundo levantamento da Quantum Finance para o *Valor Investe*. A estreia na Bolsa de Nova York ocorreu em 13 de junho, mas a performance negativa no mercado brasileiro contrasta com as expectativas iniciais. Apesar de ser uma das empresas mais relevantes do setor, a desvalorização sugere desafios na percepção dos investidores ou condições macroeconômicas adversas. A queda pode refletir ajustes pós-lançamento ou volatilidade global, mas a JBS mantém sua relevância como uma das principais ações do agronegócio. O desempenho futuro dependerá da recuperação nos dois mercados e da estratégia da empresa para atrair capital.</w:t>
       </w:r>
     </w:p>
     <w:p/>
@@ -60,10 +84,245 @@
         <w:t>*JBS*</w:t>
       </w:r>
     </w:p>
+    <w:p>
+      <w:r>
+        <w:t>INFOMONEY/SÃO PAULO: Frigoríficos começam a cancelar exportações para os EUA; produção é suspensa no MS</w:t>
+      </w:r>
+    </w:p>
+    <w:p>
+      <w:r>
+        <w:t>https://tinyurl.com/ywwbo8gl</w:t>
+      </w:r>
+    </w:p>
+    <w:p>
+      <w:r>
+        <w:t>*</w:t>
+      </w:r>
+    </w:p>
+    <w:p>
+      <w:r>
+        <w:t>G1/NACIONAL: Veja quais empresários vão se reunir com Alckmin para discutir resposta ao tarifaço de Trump</w:t>
+      </w:r>
+    </w:p>
+    <w:p>
+      <w:r>
+        <w:t>https://tinyurl.com/ytytbap7</w:t>
+      </w:r>
+    </w:p>
+    <w:p>
+      <w:r>
+        <w:t>G1/NACIONAL: Frigoríficos de MS paralisam produção de carne para os EUA após tarifaço de Trump</w:t>
+      </w:r>
+    </w:p>
+    <w:p>
+      <w:r>
+        <w:t>https://tinyurl.com/yvdu35ff</w:t>
+      </w:r>
+    </w:p>
+    <w:p>
+      <w:r>
+        <w:t>G1/NACIONAL: Frigoríficos de MS paralisam produção de carne destinada aos EUA após tarifaço de Trump</w:t>
+      </w:r>
+    </w:p>
+    <w:p>
+      <w:r>
+        <w:t>https://tinyurl.com/ymfvvrlt</w:t>
+      </w:r>
+    </w:p>
+    <w:p>
+      <w:r>
+        <w:t>*</w:t>
+      </w:r>
+    </w:p>
+    <w:p>
+      <w:r>
+        <w:t>AGÊNCIA ESTADO: EXCLUSIVO: VENDAS DE ATIVOS DO BRAÇO DE INVESTIMENTO DO BNDES CAEM AO MENOR NÍVEL DESDE 2012</w:t>
+      </w:r>
+    </w:p>
+    <w:p>
+      <w:r>
+        <w:t>https://tinyurl.com/ys77setv</w:t>
+      </w:r>
+    </w:p>
+    <w:p>
+      <w:r>
+        <w:t>*</w:t>
+      </w:r>
+    </w:p>
+    <w:p>
+      <w:r>
+        <w:t>AGÊNCIA ESTADO: EXCLUSIVO: CARTEIRA SUPEROU O IBOVESPA E VALORIZOU 16,4% AO ANO DESDE 2001, CALCULA BNDESPAR</w:t>
+      </w:r>
+    </w:p>
+    <w:p>
+      <w:r>
+        <w:t>https://tinyurl.com/ymgk63pk</w:t>
+      </w:r>
+    </w:p>
+    <w:p>
+      <w:r>
+        <w:t>*</w:t>
+      </w:r>
+    </w:p>
+    <w:p>
+      <w:r>
+        <w:t>PODER 360/BRASÍLIA: Leia a lista de empresários do agro que se reúnem com Alckmin</w:t>
+      </w:r>
+    </w:p>
+    <w:p>
+      <w:r>
+        <w:t>https://tinyurl.com/yru5df4z</w:t>
+      </w:r>
+    </w:p>
+    <w:p>
+      <w:r>
+        <w:t>*</w:t>
+      </w:r>
+    </w:p>
+    <w:p>
+      <w:r>
+        <w:t>VALOR INVESTE: Após um mês em Wall Street, BDR da JBS cai na B3</w:t>
+      </w:r>
+    </w:p>
+    <w:p>
+      <w:r>
+        <w:t>https://tinyurl.com/yn5trbmr</w:t>
+      </w:r>
+    </w:p>
+    <w:p>
+      <w:r>
+        <w:t>MONEY TIMES/TIMES BRASIL CNBC/SÃO PAULO: Tarifaço: Frigorífico paralisa produção. Suspensão é estratégia para evitar estoques e isolada</w:t>
+      </w:r>
+    </w:p>
+    <w:p>
+      <w:r>
+        <w:t>https://tinyurl.com/yqslzw2h</w:t>
+      </w:r>
+    </w:p>
+    <w:p>
+      <w:r>
+        <w:t>VALOR ECONÔMICO ONLINE/SÃO PAULO: Em reunião com agro, Alckmin pede colaboração para reverter tarifaço; confira os presentes</w:t>
+      </w:r>
+    </w:p>
+    <w:p>
+      <w:r>
+        <w:t>https://tinyurl.com/yu6k96ct</w:t>
+      </w:r>
+    </w:p>
+    <w:p>
+      <w:r>
+        <w:t>*</w:t>
+      </w:r>
+    </w:p>
+    <w:p>
+      <w:r>
+        <w:t>CORREIO WEB/CORREIO BRAZILIENSE/BRASÍLIA: Tarifaço: veja quais empresários do agro participam de reunião com Alckmin e ministros</w:t>
+      </w:r>
+    </w:p>
+    <w:p>
+      <w:r>
+        <w:t>https://tinyurl.com/yll3dhpc</w:t>
+      </w:r>
+    </w:p>
+    <w:p>
+      <w:r>
+        <w:t>*</w:t>
+      </w:r>
+    </w:p>
+    <w:p>
+      <w:r>
+        <w:t>O GLOBO ONLINE/RIO DE JANEIRO: Frigoríficos de MS suspendem abate de bovinos após tarifa de 50% dos EUA</w:t>
+      </w:r>
+    </w:p>
+    <w:p>
+      <w:r>
+        <w:t>https://tinyurl.com/ylz3cj7w</w:t>
+      </w:r>
+    </w:p>
+    <w:p>
+      <w:r>
+        <w:t>*</w:t>
+      </w:r>
+    </w:p>
+    <w:p>
+      <w:r>
+        <w:t>TERRA/SÃO PAULO: Frigoríficos suspendem abate de bovinos após tarifa de 50% dos EUA</w:t>
+      </w:r>
+    </w:p>
+    <w:p>
+      <w:r>
+        <w:t>https://tinyurl.com/yluvq3gh</w:t>
+      </w:r>
+    </w:p>
+    <w:p>
+      <w:r>
+        <w:t>*</w:t>
+      </w:r>
+    </w:p>
+    <w:p>
+      <w:r>
+        <w:t>ESTADÃO/SÃO PAULO: Governo discute com agro reação à tarifa de Trump</w:t>
+      </w:r>
+    </w:p>
+    <w:p>
+      <w:r>
+        <w:t>https://tinyurl.com/ywvujde5</w:t>
+      </w:r>
+    </w:p>
+    <w:p>
+      <w:r>
+        <w:t>*</w:t>
+      </w:r>
+    </w:p>
+    <w:p>
+      <w:r>
+        <w:t>EXAME.COM/SÃO PAULO: Novo Ibovespa: As ações que devem entrar e sair do índice no rebalanceamento de agosto</w:t>
+      </w:r>
+    </w:p>
+    <w:p>
+      <w:r>
+        <w:t>https://tinyurl.com/yoq2ysxv</w:t>
+      </w:r>
+    </w:p>
+    <w:p>
+      <w:r>
+        <w:t>*</w:t>
+      </w:r>
+    </w:p>
     <w:p/>
     <w:p>
       <w:r>
         <w:t>*PicPay*</w:t>
+      </w:r>
+    </w:p>
+    <w:p>
+      <w:r>
+        <w:t>AGÊNCIA ESTADO: BC: GALÍPOLO TEM REUNIÕES COM CNSEG E ZET- TA, NUBANK, MERCADO PAGO, PICPAY, NEON E CORA</w:t>
+      </w:r>
+    </w:p>
+    <w:p>
+      <w:r>
+        <w:t>https://tinyurl.com/yu8pxepa</w:t>
+      </w:r>
+    </w:p>
+    <w:p>
+      <w:r>
+        <w:t>TERRA/SÃO PAULO: Esse truque simples está fazendo brasileiros economizarem sem perceber!</w:t>
+      </w:r>
+    </w:p>
+    <w:p>
+      <w:r>
+        <w:t>https://tinyurl.com/yuhavf9x</w:t>
+      </w:r>
+    </w:p>
+    <w:p>
+      <w:r>
+        <w:t>O DIA/RIO DE JANEIRO: Esplanadeira</w:t>
+      </w:r>
+    </w:p>
+    <w:p>
+      <w:r>
+        <w:t>https://tinyurl.com/yuafjs28</w:t>
       </w:r>
     </w:p>
     <w:p/>
@@ -85,12 +344,12 @@
     </w:p>
     <w:p>
       <w:r>
-        <w:t>O procurador-geral da República, Paulo Gonet, pediu ao STF a condenação de Jair Bolsonaro e aliados (militares e ex-ministros) por liderarem um "núcleo crucial" de uma suposta trama golpista pós-eleições de 2022. Acusados de crimes como tentativa de golpe, organização criminosa e atentado ao Estado Democrático, os réus podem enfrentar até 34 anos de prisão. Gonet destacou que Bolsonaro liderou articulações para uma ruptura institucional. O processo avança no STF, com alegações finais apresentadas, enquanto a defesa se prepara para responder.</w:t>
+        <w:t>O procurador-geral da República, Paulo Gonet, pediu ao STF a condenação de Jair Bolsonaro e aliados por liderarem uma "organização criminosa" com objetivo de golpe de Estado após as eleições de 2022. Acusados de crimes como tentativa de abolir o Estado Democrático de Direito e golpe (penas somadas podem chegar a 34 anos), o grupo inclui ex-ministros e militares. Gonet afirmou que Bolsonaro articulou a ruptura institucional. O processo avança no STF, enquanto Bolsonaro alega perseguição política. A defesa ainda se manifestará.</w:t>
       </w:r>
     </w:p>
     <w:p>
       <w:r>
-        <w:t>https://tinyurl.com/yr6g63tp</w:t>
+        <w:t>https://tinyurl.com/ypt2dabm</w:t>
       </w:r>
     </w:p>
     <w:p>
@@ -110,7 +369,7 @@
     </w:p>
     <w:p>
       <w:r>
-        <w:t>https://tinyurl.com/yn6eu2ne</w:t>
+        <w:t>https://tinyurl.com/yo3pdk3o</w:t>
       </w:r>
     </w:p>
     <w:p>
@@ -125,12 +384,12 @@
     </w:p>
     <w:p>
       <w:r>
-        <w:t>O artigo critica as contradições de Trump e Lula ao invocarem princípios de justiça e soberania. Trump, que alega combater autoritarismo, apoia ditaduras e censura críticas a Israel. Lula, que defende a independência do Judiciário brasileiro, já pediu intervenção internacional para anular sua condenação. O STF, por sua vez, aceitou interferência dos EUA nas eleições de 2022. Ambos os lados usam princípios de forma oportunista, revelando incoerências nas posições sobre justiça e soberania nacional.</w:t>
+        <w:t>O artigo critica as contradições de Trump e Lula ao invocarem princípios de justiça e soberania. Trump, que alega combater autoritarismo, apoia ditaduras e censura críticas, enquanto Lula defende a independência do Judiciário brasileiro, após ter questionado sua imparcialidade quando condenado. O STF, por sua vez, acusou interferência americana, mas solicitou ajuda dos EUA nas eleições de 2022. Ambos os lados usam princípios de forma conveniente, revelando hipocrisia nas posições sobre justiça e soberania.</w:t>
       </w:r>
     </w:p>
     <w:p>
       <w:r>
-        <w:t>https://tinyurl.com/yuzvdafr</w:t>
+        <w:t>https://tinyurl.com/yta86u7m</w:t>
       </w:r>
     </w:p>
     <w:p>
@@ -145,12 +404,12 @@
     </w:p>
     <w:p>
       <w:r>
-        <w:t>A Polícia Federal (PF) e o Ministério Público Federal (MPF) estão orientando que investigações sobre emendas parlamentares que citem deputados ou senadores — mesmo sem envolvimento direto — sejam enviadas às suas cúpulas para análise prévia. O objetivo é evitar anulações pelo STF, devido ao foro privilegiado, e proteger investigadores de retaliações administrativas. A medida reflete preocupações após casos como o anulado por Gilmar Mendes, que alegou desrespeito ao foro de Arthur Lira. A PF estuda formalizar a norma, enquanto o STF concentra mais apurações, incluindo operações como a Overclean, que investiga desvios em emendas.</w:t>
+        <w:t>A Polícia Federal (PF) e o Ministério Público Federal (MPF) estão orientando que investigações sobre emendas parlamentares que citem deputados ou senadores — mesmo sem envolvimento direto — sejam enviadas às suas cúpulas para análise prévia. O objetivo é evitar anulações pelo STF, devido ao foro privilegiado, e proteger investigadores de retaliações administrativas. A medida reflete preocupação após casos como o anulado por Gilmar Mendes, que alegou desrespeito ao foro de Arthur Lira. A PF estuda formalizar a norma, enquanto o STF concentra mais casos, incluindo operações como a Overclean, que apura desvios em emendas.</w:t>
       </w:r>
     </w:p>
     <w:p>
       <w:r>
-        <w:t>https://tinyurl.com/ywad3azq</w:t>
+        <w:t>https://tinyurl.com/ylg5notq</w:t>
       </w:r>
     </w:p>
     <w:p>
@@ -165,12 +424,12 @@
     </w:p>
     <w:p>
       <w:r>
-        <w:t>O ministro Alexandre de Moraes, do STF, repreendeu o advogado Jeffrey Chiquini durante audiência sobre a trama golpista, por intervenções consideradas impertinentes. Moraes também indeferiu pedidos da defesa e marcou oitivas de testemunhas de três núcleos do caso até 23 de julho. O tenente-coronel Mauro Cid, colaborador premiado, reiterou que Filipe Martins apresentou a Bolsonaro um documento com medidas golpistas, incluindo prisões de autoridades. Defesas tentam invalidar a delação de Cid, enquanto Moraes investiga possível obstrução de Justiça por um réu e seu advogado.</w:t>
+        <w:t>O ministro Alexandre de Moraes, do STF, repreendeu o advogado Jeffrey Chiquini durante audiência sobre a trama golpista, por intervenções consideradas impertinentes. Moraes ordenou que o advogado não tumultuasse o processo. O tenente-coronel Mauro Cid depôs como testemunha, reiterando que Filipe Martins apresentou a Bolsonaro um plano golpista. Defesas tentam invalidar a delação premiada de Cid, acusando-o de mentiras. Moraes marcou oitivas de testemunhas de outros núcleos do caso até 23 de julho e abriu investigação por possível obstrução de Justiça.</w:t>
       </w:r>
     </w:p>
     <w:p>
       <w:r>
-        <w:t>https://tinyurl.com/ypzfludm</w:t>
+        <w:t>https://tinyurl.com/ysbhavlq</w:t>
       </w:r>
     </w:p>
     <w:p>
@@ -191,12 +450,15 @@
     </w:p>
     <w:p>
       <w:r>
-        <w:t>O Brasil precisa reduzir suas emissões pela metade até 2035 para cumprir a meta climática (59%-67% abaixo de 2005), limitando-as a 0,85-1,05 gigatoneladas/ano. Setores como energia, agropecuária e indústria devem equilibrar crescimento com redução de carbono, já que o desmatamento zero e a restauração florestal sozinhos não bastam. A transição para energia limpa e a captura de carbono são essenciais. O Plano Clima e a Estratégia Nacional de Mitigação buscam alinhar desenvolvimento econômico e justiça climática, posicionando o Brasil como líder na crise climática com soluções sustentáveis.</w:t>
+        <w:t xml:space="preserve">O Brasil precisa reduzir suas emissões pela metade até 2035 para cumprir a meta climática (59%-67% abaixo de 2005), limitando-as a 0,85-1,05 gigatoneladas/ano. Setores como energia, agropecuária e indústria devem equilibrar crescimento com redução de carbono, já que o desmatamento zero e a restauração florestal não serão suficientes. A transição para energia limpa e a captura de carbono são essenciais. O Plano Clima e a Estratégia Nacional de Mitigação buscam alinhar desenvolvimento econômico e justiça climática, promovendo empregos e inovação. O país pode liderar soluções sustentáveis globais.  </w:t>
+        <w:br/>
+        <w:br/>
+        <w:t>*(Foco em ESG: metas climáticas, transição energética, conservação florestal e justiça socioambiental.)*</w:t>
       </w:r>
     </w:p>
     <w:p>
       <w:r>
-        <w:t>https://tinyurl.com/ysah4bll</w:t>
+        <w:t>https://tinyurl.com/ywqwtkzj</w:t>
       </w:r>
     </w:p>
     <w:p>
@@ -211,12 +473,12 @@
     </w:p>
     <w:p>
       <w:r>
-        <w:t>Na Reserva Extrativista Ituxi (AM), comunidades locais e chefs promovem o manejo sustentável de pirarucu e castanhas, gerando renda e preservando a floresta. O projeto "Gosto da Amazônia", envolvendo 280 comunidades, aumentou em 400% a população de pirarucus e beneficiou outras espécies, além de fortalecer o comércio justo e a biodiversidade. Iniciativas como o selo Origens Brasil e o Amazônia 2030 conectam produtos da floresta a mercados, combatendo o desmatamento e valorizando práticas sustentáveis. A ação destaca o potencial do ESG na Amazônia, unindo conservação e desenvolvimento social.</w:t>
+        <w:t>Na Reserva Extrativista Ituxi (AM), comunidades locais e chefs promovem o manejo sustentável de pirarucu e castanhas, gerando renda e preservando a floresta. O projeto *Gosto da Amazônia*, que envolve 280 comunidades, aumentou em 400% a população de pirarucus e beneficiou outras espécies, além de fortalecer o comércio justo e a biodiversidade. Iniciativas como essa, apoiadas por selos como *Origens Brasil*, buscam valorizar produtos da floresta e combater o desmatamento, mostrando um modelo de desenvolvimento sustentável que integra ESG. A ação destacou a importância de dar visibilidade a práticas que unem conservação e inclusão social.</w:t>
       </w:r>
     </w:p>
     <w:p>
       <w:r>
-        <w:t>https://tinyurl.com/yu2r4ytj</w:t>
+        <w:t>https://tinyurl.com/yong5ojy</w:t>
       </w:r>
     </w:p>
     <w:p>
@@ -237,12 +499,12 @@
     </w:p>
     <w:p>
       <w:r>
-        <w:t>O STF, através do ministro Alexandre de Moraes, tenta mediar o impasse entre o governo e o Congresso sobre o aumento do IOF. O Executivo afirma que não apresentará alternativas ao decreto derrubado pelo Legislativo, defendendo sua legalidade. Porém, fontes do Congresso indicam que o governo pode recuar na cobrança do IOF sobre o "risco sacado" para resolver a disputa. A audiência de conciliação ocorrerá sem a presença de ministros-chave e líderes do Congresso. O impasse ameaça o ajuste fiscal, com risco de cortes no Orçamento.</w:t>
+        <w:t>O STF, com o ministro Alexandre de Moraes, tenta mediar o impasse entre o governo e o Congresso sobre o aumento do IOF. O Planalto avalia desistir da tributação sobre o risco sacado para buscar acordo, mas o ministro Rui Costa afirma que o governo não apresentará alternativas e defenderá o decreto no Judiciário. O Congresso derrubou a medida, e a decisão do STF suspendeu os efeitos de ambos os lados. A ausência de Haddad e líderes do Legislativo na audiência reflete a tensão entre os Poderes.</w:t>
       </w:r>
     </w:p>
     <w:p>
       <w:r>
-        <w:t>https://tinyurl.com/yrs2rnv6</w:t>
+        <w:t>https://tinyurl.com/yvurtpek</w:t>
       </w:r>
     </w:p>
     <w:p>
@@ -262,7 +524,7 @@
     </w:p>
     <w:p>
       <w:r>
-        <w:t>https://tinyurl.com/ykeoyqxr</w:t>
+        <w:t>https://tinyurl.com/ykgjz35v</w:t>
       </w:r>
     </w:p>
     <w:p>
@@ -277,12 +539,12 @@
     </w:p>
     <w:p>
       <w:r>
-        <w:t>O governo Lula recuará na cobrança do IOF sobre o "risco sacado" após pressão do Congresso, mas manterá a taxação de 5% sobre aportes acima de R$ 300 mil em previdência (VGBL). A proposta será apresentada em audiência no STF para resolver o impasse entre os Poderes, evitando que a Corte decida. O Executivo sustenta que o decreto original é constitucional, enquanto o Legislativo alega invasão de competência ao taxar setores antes isentos. O acordo visa preservar outros pontos do decreto, como tributos sobre câmbio e empréstimos.</w:t>
+        <w:t>O governo Lula recuará na tributação do IOF sobre o "risco sacado" após pressão do Congresso, apresentando nova proposta em audiência no STF nesta terça (15). A Fazenda mantém a taxação de 5% sobre aportes em previdência (VGBL) e outras operações já tributadas, buscando evitar que o STF arbitre o conflito entre os Poderes. O Congresso considera ilegal a cobrança sobre o "risco sacado", aprovando projeto para suspendê-la. O impasse envolve disputa sobre competência: o Executivo defende o decreto como regulatório, enquanto o Legislativo alega invasão de atribuições.</w:t>
       </w:r>
     </w:p>
     <w:p>
       <w:r>
-        <w:t>https://tinyurl.com/yljewllg</w:t>
+        <w:t>https://tinyurl.com/yt7maqpp</w:t>
       </w:r>
     </w:p>
     <w:p>
@@ -297,12 +559,12 @@
     </w:p>
     <w:p>
       <w:r>
-        <w:t>O anúncio de tarifas dos EUA contra o Brasil, sob Trump, abalou a confiança do mercado na eleição de 2026, antes vista como favorável a uma mudança na política econômica devido à queda na popularidade de Lula. Investidores agora avaliam que o "tarifaço" pode fortalecer o presidente, alimentando um discurso nacionalista e justificando medidas populistas. A tensão política aumenta, com incertezas sobre o impacto fiscal e a reação do eleitorado, enquanto o Congresso Nacional e o Judiciário entram no debate. Pesquisas de aprovação, como a da Quaest, são aguardadas para calibrar os riscos.</w:t>
+        <w:t>O anúncio de tarifas dos EUA contra o Brasil, sob Trump, aumentou as incertezas políticas e econômicas para as eleições de 2026, afetando a percepção do mercado sobre o governo Lula. Investidores temem que o "tarifaço" fortaleça Lula politicamente, alimentando um discurso nacionalista e reduzindo as chances de uma guinada econômica mais liberal em 2027. Pesquisas de popularidade, como a da Quaest, são aguardadas para avaliar o impacto das medidas. Bancos como J.P. Morgan e Wells Fargo destacam que os efeitos políticos podem ser mais relevantes que os econômicos, elevando a volatilidade pré-eleitoral.</w:t>
       </w:r>
     </w:p>
     <w:p>
       <w:r>
-        <w:t>https://tinyurl.com/2x999bds</w:t>
+        <w:t>https://tinyurl.com/ymfotdkl</w:t>
       </w:r>
     </w:p>
     <w:p>
@@ -317,12 +579,15 @@
     </w:p>
     <w:p>
       <w:r>
-        <w:t>O governo Lula mantém firme a defesa do decreto que aumentou as alíquotas do IOF, recusando recuos, apesar da pressão do Congresso. Em audiência de conciliação no STF, a AGU sustentará a validade integral do decreto, que visa arrecadar R$ 31,3 bilhões até 2026, essencial para a meta fiscal. Parlamentares propõem um "meio-termo", aceitando aumentos apenas em operações já tributadas, mas isentando as que não pagavam IOF antes. O Planalto rejeita negociar, defendendo a prerrogativa de editar decretos, enquanto o Congresso argumenta que criar tributos exige aprovação legislativa.</w:t>
+        <w:t xml:space="preserve">O governo Lula mantém firme a defesa do decreto que elevou alíquotas do IOF, recusando recuos, mesmo com pressão do Congresso. Em audiência de conciliação no STF, a AGU defenderá a medida, que visa garantir R$ 31,3 bilhões em 2026 para cumprir a meta fiscal. Parlamentares propõem um "meio-termo": aumentar tributos em operações já taxadas, mas isentar as que não pagavam IOF antes do decreto. O Planalto rejeita negociar, priorizando a prerrogativa de editar decretos, enquanto o Congresso argumenta que criar novos tributos exigiria aprovação legislativa.  </w:t>
+        <w:br/>
+        <w:br/>
+        <w:t>*(90 palavras, foco em governo e Congresso)*</w:t>
       </w:r>
     </w:p>
     <w:p>
       <w:r>
-        <w:t>https://tinyurl.com/ytmhzmzz</w:t>
+        <w:t>https://tinyurl.com/yqxbsr3h</w:t>
       </w:r>
     </w:p>
     <w:p>
@@ -340,12 +605,12 @@
         <w:t xml:space="preserve">*Disputa entre Eduardo Bolsonaro e Tarcísio por apoio de Jair Bolsonaro em 2026*  </w:t>
         <w:br/>
         <w:br/>
-        <w:t>O conflito entre o deputado Eduardo Bolsonaro (PL-SP) e o governador Tarcísio de Freitas (Republicanos) se intensificou após as tarifas impostas por Donald Trump. Ambos buscam o aval de Jair Bolsonaro para uma possível candidatura presidencial em 2026. Eduardo criticou Tarcísio por negociar com representantes dos EUA sem consultar a família Bolsonaro, chamando de "falta de respeito". Tarcísio, por outro lado, manteve postura conciliatória, buscando diálogo com empresários e o governo americano. Enquanto isso, outros filhos de Bolsonaro apoiam o governador, evidenciando divisões no grupo bolsonarista.</w:t>
+        <w:t>O conflito entre o deputado Eduardo Bolsonaro (PL-SP) e o governador Tarcísio de Freitas (Republicanos) se intensificou após as tarifas impostas por Donald Trump. Ambos buscam o aval de Jair Bolsonaro para a eleição presidencial de 2026. Eduardo criticou Tarcísio por negociar com representantes dos EUA sem consultar a família Bolsonaro, chamando de "falta de respeito". Tarcísio, por outro lado, manteve postura conciliatória, buscando diálogo com empresários e o governo americano. Enquanto Eduardo resiste a voltar ao Brasil, arriscando cassação, Tarcísio se consolida como favorito no cenário sem o ex-presidente.</w:t>
       </w:r>
     </w:p>
     <w:p>
       <w:r>
-        <w:t>https://tinyurl.com/yr3lf7lz</w:t>
+        <w:t>https://tinyurl.com/yr9qeyzh</w:t>
       </w:r>
     </w:p>
     <w:p>
@@ -360,12 +625,12 @@
     </w:p>
     <w:p>
       <w:r>
-        <w:t>O governo Lula busca negociar exceções ao "tarifaço" de Trump, que ameaça taxar produtos brasileiros em 50%. Reuniões com empresários visam mapear impactos e calibrar a resposta, priorizando setores como petróleo, que poderiam ter tarifas reduzidas sem prejudicar os EUA. Lula regulamentou a Lei da Reciprocidade, permitindo retaliações, mas o governo prefere esgotar a via diplomática antes de agir. O vice Alckmin lidera as conversas iniciais, enquanto o Planalto aguarda detalhes da medida de Trump para definir estratégias, evitando medidas que pressionem a inflação ou a economia.</w:t>
+        <w:t>O governo Lula busca negociar exceções ao "tarifaço" de 50% ameaçado por Trump, priorizando setores como petróleo, que teriam menor impacto nos EUA. Lula regulamentou a Lei da Reciprocidade, permitindo retaliações comerciais, mas o Planalto prefere esgotar o diálogo antes de agir. Reuniões com empresários visam mapear prejuízos e calibrar a resposta brasileira, coordenadas pelo vice Alckmin. O governo descarta negociar questões judiciais, como as críticas de Trump ao processo contra Bolsonaro. A estratégia inclui evitar medidas que pressionem a inflação, dada a dependência de importações dos EUA.</w:t>
       </w:r>
     </w:p>
     <w:p>
       <w:r>
-        <w:t>https://tinyurl.com/yoaynfcr</w:t>
+        <w:t>https://tinyurl.com/yt5hjzdb</w:t>
       </w:r>
     </w:p>
     <w:p>
@@ -380,12 +645,12 @@
     </w:p>
     <w:p>
       <w:r>
-        <w:t>O governo Lula regulamentou a Lei da Reciprocidade, instrumento que permite retaliar tarifas impostas por outros países, como os 50% cobrados pelos EUA sobre produtos brasileiros. Um comitê interministerial, liderado pelo vice-presidente Geraldo Alckmin, iniciará reuniões com setores industriais e agropecuários para alinhar estratégias. O governo prioriza a negociação, mas não descarta retaliações. Enquanto isso, autoridades americanas reforçam críticas ao STF e ao governo brasileiro, acirrando as tensões comerciais e políticas entre os dois países.</w:t>
+        <w:t>O governo Lula regulamentou a Lei da Reciprocidade, que permite retaliar tarifas dos EUA sobre produtos brasileiros. Um comitê interministerial, liderado pelo vice-presidente Alckmin, iniciará reuniões com setores industriais e do agronegócio para alinhar respostas à tarifa de 50% imposta por Trump. O governo prioriza negociações, mas não descarta retaliações. Enquanto isso, declarações de autoridades americanas criticam o STF e Lula, acirrando o tom do conflito comercial. O decreto foi assinado e será publicado no Diário Oficial.</w:t>
       </w:r>
     </w:p>
     <w:p>
       <w:r>
-        <w:t>https://tinyurl.com/yq84mlla</w:t>
+        <w:t>https://tinyurl.com/yrd7js5d</w:t>
       </w:r>
     </w:p>
     <w:p>
@@ -406,15 +671,12 @@
     </w:p>
     <w:p>
       <w:r>
-        <w:t xml:space="preserve">*UE propõe teto para subsídios agrícolas visando beneficiar pequenos produtores*  </w:t>
-        <w:br/>
-        <w:br/>
-        <w:t>A Comissão Europeia planeja limitar os subsídios agrícolas da Política Agrícola Comum (PAC), propondo um teto de € 100 mil anuais por produtor e cortes progressivos para grandes beneficiários. O objetivo é redistribuir os recursos, hoje concentrados em 20% dos agricultores, priorizando pequenos produtores. A proposta, parte da revisão orçamentária para 2028-2034, inclui também metas ambientais para acesso aos subsídios. A medida enfrenta resistência de governos da UE, que já rejeitaram iniciativas similares. O orçamento da PAC atual é de € 387 bilhões (2021-2027).</w:t>
+        <w:t>A UE planeja limitar subsídios agrícolas na revisão orçamentária, propondo um teto de € 100 mil/ano por produtor para redistribuir recursos aos pequenos agricultores. A Política Agrícola Comum</w:t>
       </w:r>
     </w:p>
     <w:p>
       <w:r>
-        <w:t>https://tinyurl.com/yu85vmrl</w:t>
+        <w:t>https://tinyurl.com/ytmmfjdo</w:t>
       </w:r>
     </w:p>
     <w:p>
@@ -431,12 +693,12 @@
       <w:r>
         <w:t xml:space="preserve">(foco em agronegócios):*  </w:t>
         <w:br/>
-        <w:t>A receita de polenta com três queijos destaca o uso de farinha de milho, produto relevante para o agronegócio brasileiro, reforçando a cadeia produtiva do cereal. O caldo aromático e os queijos</w:t>
+        <w:t>A receita de polenta com três queijos destaca o uso de ingredientes do agronegócio, como farinha de milho e queijos</w:t>
       </w:r>
     </w:p>
     <w:p>
       <w:r>
-        <w:t>https://tinyurl.com/ymlr3rsg</w:t>
+        <w:t>https://tinyurl.com/ysjm443x</w:t>
       </w:r>
     </w:p>
     <w:p>
@@ -459,7 +721,7 @@
     </w:p>
     <w:p>
       <w:r>
-        <w:t>https://tinyurl.com/2xel3wbu</w:t>
+        <w:t>https://tinyurl.com/yos6q3dc</w:t>
       </w:r>
     </w:p>
     <w:p>
@@ -474,15 +736,15 @@
     </w:p>
     <w:p>
       <w:r>
-        <w:t xml:space="preserve">*Agroindústria na Argentina retoma investimentos após reformas de Milei*  </w:t>
+        <w:t xml:space="preserve">*Agroindústria argentina retoma investimentos após reformas de Milei*  </w:t>
         <w:br/>
         <w:br/>
-        <w:t>Empresários do agronegócio na Argentina demonstram otimismo com as reformas econômicas do governo Milei, que reduziram burocracia e barreiras comerciais. Empresas como Adecoagro, Copra e Ebro Foods anunciaram investimentos em expansão de produção, armazenagem e tecnologia, visando mercados como Europa e América Central. A confiança no setor cresceu, com expectativa de maior estabilidade e competitividade. Projetos incluem ampliação de cultivos de arroz, milho e soja, além de modernização de infraestrutura, indicando uma retomada dos investimentos no agro argentino.</w:t>
+        <w:t>Empresários do agronegócio na Argentina demonstram otimismo com as reformas econômicas do presidente Javier Milei, que incluem abertura comercial e redução de burocracia. Grandes empresas, como Adecoagro e Copra, anunciam investimentos em armazenagem, moagem e expansão de áreas cultivadas, visando aumentar a produção de arroz, soja e milho. A confiança no setor cresce, com expectativa de maior estabilidade e competitividade. Empresas como Ebro Foods e Grupo Ceolin também ampliam operações, destacando o potencial do país apesar dos desafios anteriores.</w:t>
       </w:r>
     </w:p>
     <w:p>
       <w:r>
-        <w:t>https://tinyurl.com/yqoe8wgo</w:t>
+        <w:t>https://tinyurl.com/ymykyb4l</w:t>
       </w:r>
     </w:p>
     <w:p>
@@ -497,12 +759,12 @@
     </w:p>
     <w:p>
       <w:r>
-        <w:t>O agronegócio paulista pode ser severamente impactado pelas novas tarifas dos EUA, já que 30% das exportações do estado para o mercado americano são do setor (US$ 1,9 bi no 1° semestre). O suco de laranja, principal produto, enfrentará tarifas de até 533%, inviabilizando vendas (42% das exportações brasileiras). Carnes bovinas (76% das vendas para os EUA), etanol, borracha e café também serão afetados. Minas Gerais, dependente do café (US$ 956 mi em exportações), também sofrerá. Mato Grosso, líder nacional, tem menor exposição ao mercado americano.</w:t>
+        <w:t>O agronegócio paulista pode ser severamente impactado pelas novas tarifas dos EUA, já que 30% das exportações do estado para o mercado americano vêm do setor (US$ 1,9 bi no 1° semestre). O suco de laranja, do qual os EUA absorvem 42% das vendas brasileiras, teria tributos elevados em 533%, inviabilizando negócios. Carne bovina, etanol e borracha também serão afetados. Minas Gerais, com 82% das receitas do agro vindas do café (US$ 956 mi), também sofrerá. Mato Grosso, menos dependente dos EUA, tem menor exposição.</w:t>
       </w:r>
     </w:p>
     <w:p>
       <w:r>
-        <w:t>https://tinyurl.com/yvfykqro</w:t>
+        <w:t>https://tinyurl.com/yqkgpqla</w:t>
       </w:r>
     </w:p>
     <w:p>
@@ -523,12 +785,12 @@
     </w:p>
     <w:p>
       <w:r>
-        <w:t>O fechamento da Primary School, fundada por Mark Zuckerberg e Priscilla Chan, revela a falha de um modelo que aplica a lógica de startups à filantropia educacional. A escola, que prometia educação transformadora para comunidades vulneráveis, fechou sem formar nenhum aluno, citando custos altos e falta de retorno rápido. O artigo critica a abordagem que prioriza métricas de negócios em vez de compromisso ético e de longo prazo com a educação. Educação exige tempo, escuta e persistência, não escalabilidade ou resultados imediatos, como em um investimento de risco.</w:t>
+        <w:t>O fechamento da Primary School, fundada por Mark Zuckerberg e Priscilla Chan, expõe a falha de um modelo filantrópico que prioriza resultados rápidos e escalabilidade, típico do Vale do Silício, em vez de compromisso social de longo prazo. A escola, que prometia educação transformadora para comunidades vulneráveis, fechou sem formar nenhum aluno, citando custos altos e falta de retorno imediato. O caso revela como a educação não deve ser tratada como um experimento de startup, exigindo tempo, escuta e responsabilidade ética, não métricas de investimento.</w:t>
       </w:r>
     </w:p>
     <w:p>
       <w:r>
-        <w:t>https://tinyurl.com/ylq38rrx</w:t>
+        <w:t>https://tinyurl.com/yrocdw4x</w:t>
       </w:r>
     </w:p>
     <w:p>
@@ -543,12 +805,12 @@
     </w:p>
     <w:p>
       <w:r>
-        <w:t>A USP está desativando o câmpus da Poli em Santos, transferindo todas as atividades administrativas e um laboratório de pesquisa para São Paulo. O curso de Engenharia do Petróleo, que já havia sido realocado em 2021 devido à alta evasão, foi o primeiro a sair. Dez servidores foram comunicados sobre a transferência, e sete entraram na Justiça para permanecer na Baixada Santista. A USP alega ter esgotado alternativas para manter atividades no local. O prédio histórico, tombado, ainda não tem destino definido.</w:t>
+        <w:t>A USP está desativando o câmpus da Poli em Santos, transferindo todas as atividades administrativas e um laboratório de pesquisa para São Paulo. O curso de Engenharia do Petróleo, já realocado em 2021 devido à alta evasão, motivou o fechamento. Dez servidores foram comunicados sobre a transferência, e sete entraram na Justiça para permanecer na Baixada Santista. A USP alega ter esgotado alternativas para manter atividades no local. O prédio histórico, tombado, teve seu futuro indefinido. A decisão judicial inicial negou a liminar, citando a CLT.</w:t>
       </w:r>
     </w:p>
     <w:p>
       <w:r>
-        <w:t>https://tinyurl.com/2xcgcnwg</w:t>
+        <w:t>https://tinyurl.com/ynqyob7k</w:t>
       </w:r>
     </w:p>
     <w:p>
@@ -563,12 +825,12 @@
     </w:p>
     <w:p>
       <w:r>
-        <w:t>A popularização da IA gerou a crença de que o uso de travessões em textos indicaria autoria por chatbots, afetando o setor educacional. Professores, como Evandro Cunha (UFMG), relatam adaptações na escrita para evitar confusões, enquanto instituições migram para avaliações orais devido à dificuldade em detectar trabalhos feitos por IA. Ferramentas como o Grammarly tentam identificar textos automatizados, mas ainda falham. Especialistas destacam que o travessão é um recurso humano, mas sua frequência em textos profissionais pode influenciar modelos de IA. A discussão reflete desafios na autenticidade e avaliação acadêmica.</w:t>
+        <w:t>A popularização da IA gerou a crença de que o uso de travessões em textos indicaria autoria por chatbots, afetando o setor educacional. Professores, como Evandro Cunha (UFMG), relatam adaptações na escrita para evitar confusões, enquanto instituições migram para avaliações orais devido à dificuldade em detectar trabalhos feitos por IA. Ferramentas como o Grammarly tentam identificar textos automatizados, mas ainda falham. Especialistas destacam que o travessão é um recurso humano, mas seu uso profissional pode influenciar modelos de IA, treinados com textos jornalísticos e acadêmicos. A discussão reflete desafios na autenticidade da produção textual.</w:t>
       </w:r>
     </w:p>
     <w:p>
       <w:r>
-        <w:t>https://tinyurl.com/ymb3ezwc</w:t>
+        <w:t>https://tinyurl.com/yvmn3kxd</w:t>
       </w:r>
     </w:p>
     <w:p>
@@ -583,12 +845,12 @@
     </w:p>
     <w:p>
       <w:r>
-        <w:t>O desaparecimento de Carmen Oliveira, 25, aluna trans da Unesp, está sendo investigado como feminicídio. Ela sumiu em 12 de junho após pressionar o namorado, Marcos Yuri Amorim, a assumir o relacionamento. A polícia encontrou em seu notebook um dossiê com supostos crimes dele, apagado no dia do sumiço. Amorim e um PM da reserva, seu suposto amante, estão presos. A Unesp emitiu nota de solidariedade. O caso pode ser enquadrado como feminicídio, já que crimes contra mulheres trans têm sido assim classificados.</w:t>
+        <w:t>O desaparecimento de Carmen de Oliveira Alves, 25 anos, aluna trans da Unesp, está sendo investigado como feminicídio. Ela sumiu em 12 de junho após pressionar o namorado, Marcos Yuri Amorim, a assumir o relacionamento. A polícia encontrou em seu notebook um dossiê com supostos crimes dele, apagado no dia do desaparecimento. Amorim e um PM da reserva, seu suposto amante, estão presos. A Unesp emitiu nota de solidariedade. O caso pode ser enquadrado como feminicídio, já que crimes contra mulheres trans têm sido assim classificados.</w:t>
       </w:r>
     </w:p>
     <w:p>
       <w:r>
-        <w:t>https://tinyurl.com/yms8ajwp</w:t>
+        <w:t>https://tinyurl.com/ylkyydj5</w:t>
       </w:r>
     </w:p>
     <w:p>
@@ -609,12 +871,12 @@
     </w:p>
     <w:p>
       <w:r>
-        <w:t>A Arábia Saudita assinou acordos de energia limpa no valor de US$ 8,3 bilhões para projetos solares e eólicos, totalizando 15 GW de capacidade. Empresas como ACWA Power e subsidiárias da Aramco lideram os investimentos, com cinco usinas solares e dois parques eólicos. O país visa atingir 130 GW em renováveis até 2030, aproveitando seu potencial solar e parcerias com a China, principal fornecedora de equipamentos. A meta é que 50% da matriz energética seja renovável até 2030, reduzindo a dependência do petróleo e posicionando o reino como líder em energia limpa.</w:t>
+        <w:t>Empresas sauditas, incluindo ACWA Power e subsidiária da Aramco, assinaram acordos de energia limpa no valor de US$ 8,3 bilhões para projetos com capacidade de 15 GW, incluindo usinas solares e eólicas. A Arábia Saudita, que visa 130 GW de renováveis até 2030, busca se tornar potência global em energia limpa, aproveitando seu potencial solar e parcerias com a China. Projetos recentes incluem parques solares e investimentos em células fotovoltaicas, alinhados à meta de 50% de renováveis na matriz energética até 2030.</w:t>
       </w:r>
     </w:p>
     <w:p>
       <w:r>
-        <w:t>https://tinyurl.com/yofdz3at</w:t>
+        <w:t>https://tinyurl.com/yp4lxr2y</w:t>
       </w:r>
     </w:p>
     <w:p>
@@ -635,12 +897,12 @@
     </w:p>
     <w:p>
       <w:r>
-        <w:t>Os precatórios, dívidas governamentais decorrentes de condenações judiciais, evidenciam um colapso fiscal e jurídico no Brasil. Apesar da previsão constitucional de pagamento em ordem cronológica, os atrasos são constantes, prejudicando cidadãos e a economia. Em 2027, a União pode enfrentar uma dívida superior a R$ 200 bilhões em precatórios, comprometendo áreas essenciais como saúde e educação. A morosidade contrasta com sistemas eficientes, como o dos EUA, onde pagamentos são ágeis. O não cumprimento dessas obrigações fragiliza a confiança no Estado e onera os cofres públicos com juros e correções.</w:t>
+        <w:t>Os precatórios, dívidas governamentais decorrentes de condenações judiciais, revelam um colapso fiscal e jurídico no Brasil. Apesar da previsão constitucional de pagamento em ordem cronológica, os atrasos são constantes, prejudicando cidadãos e a economia. Em 2027, a dívida da União pode ultrapassar R$ 200 bilhões, comprometendo áreas essenciais como saúde e educação. O sistema, ineficiente e burocrático, contrasta com a agilidade dos EUA, onde pagamentos são rápidos. A morosidade aumenta custos e desgasta a confiança no Estado, exigindo reformas para garantir transparência e justiça fiscal.</w:t>
       </w:r>
     </w:p>
     <w:p>
       <w:r>
-        <w:t>https://tinyurl.com/ykdw9qcw</w:t>
+        <w:t>https://tinyurl.com/yr5gvhqm</w:t>
       </w:r>
     </w:p>
     <w:p>
@@ -655,12 +917,12 @@
     </w:p>
     <w:p>
       <w:r>
-        <w:t>O TCU apontou que, entre os dez programas federais com maiores gastos (72,5% do Orçamento), apenas o *Bolsa Família* cumpriu todas as metas em 2024. Previdência, saúde, educação e infraestrutura tiveram desempenho insuficiente, com apenas 27% das entregas efetivas à população. O relatório destacou falhas na gestão, como restrições orçamentárias, falta de pessoal especializado e indicadores frágeis. Programas de infraestrutura, como transporte rodoviário (11% de metas cumpridas), foram os piores. O governo atribuiu as falhas a desafios estruturais, enquanto o TCU alertou para a falta de comprovação sólida dos impactos financeiros e sociais.</w:t>
+        <w:t>O TCU revelou que, entre os dez programas federais com maiores gastos (72,5% do Orçamento), apenas o Bolsa Família cumpriu todas as metas em 2024. Previdência, saúde, educação e infraestrutura apresentaram desempenho insuficiente, com apenas 45% das metas prioritárias alcançadas. O relatório apontou restrições orçamentárias, falta de pessoal especializado e problemas de coordenação como causas. Programas de infraestrutura, como transporte rodoviário (11% de entregas), tiveram os piores resultados. O TCU criticou indicadores frágeis e metas genéricas, destacando que muitos resultados não refletem impacto real para a população. O governo atribuiu as falhas a desafios estruturais herdados.</w:t>
       </w:r>
     </w:p>
     <w:p>
       <w:r>
-        <w:t>https://tinyurl.com/ywv7wuwc</w:t>
+        <w:t>https://tinyurl.com/ypd6vrzo</w:t>
       </w:r>
     </w:p>
     <w:p>
@@ -675,12 +937,12 @@
     </w:p>
     <w:p>
       <w:r>
-        <w:t>A PEC dos precatórios em tramitação na Câmara pode ampliar o espaço fiscal em até R$ 15 bilhões em 2025, excluindo juros e correção monetária das metas fiscais. Economistas alertam que a medida não resolve o problema estrutural das dívidas judiciais, que podem saltar de R$ 240 bi para R$ 1 tri em dez anos nos estados e municípios. Críticos afirmam que a proposta cria riscos fiscais e reproduz mecanismos já considerados inconstitucionais pelo STF, sem solucionar o impacto dos precatórios no Orçamento federal.</w:t>
+        <w:t>A PEC dos precatórios em tramitação na Câmara pode ampliar o espaço fiscal em até R$ 15 bilhões em 2025, excluindo juros e correção monetária das metas fiscais. Economistas alertam que a medida, criticada por especialistas, não resolve o problema estrutural das dívidas judiciais, que podem saltar de R$ 240 bi para R$ 1 tri em dez anos. Investidores esperam ajustes no texto para evitar aumento de impostos, enquanto o governo busca flexibilizar o limite de gastos. A votação está marcada para esta terça-feira</w:t>
       </w:r>
     </w:p>
     <w:p>
       <w:r>
-        <w:t>https://tinyurl.com/yuala2pe</w:t>
+        <w:t>https://tinyurl.com/ymnycstt</w:t>
       </w:r>
     </w:p>
     <w:p>
@@ -698,12 +960,12 @@
         <w:t xml:space="preserve">(Setor de Finanças):*  </w:t>
         <w:br/>
         <w:br/>
-        <w:t>O governo autorizou o pagamento de subvenções a bancos para o Plano Safra 2025/26, liberando R$ 157,1 bilhões em crédito rural, com R$ 113,7 bilhões para médios/grandes produtores e R$ 43,38 bilhões para agricultura familiar. O BNDES terá R$ 39,7 bilhões, e o Banco do Brasil, R$ 58 bilhões. Cooperativas como Sicoob e Sicredi tiveram limites ampliados. A equalização será dividida em dois semestres para ajuste orçamentário, com custo total de R$ 13,5 bilhões. Vinte e cinco instituições financeiras estão autorizadas, incluindo a estreante Stara Financeira.</w:t>
+        <w:t>A Receita Federal autorizou créditos de PIS/Cofins sobre fretes de insumos com alíquota zero, alinhando-se à jurisprudência do Carf. Essa mudança beneficia principalmente o agronegócio, mas impacta todo o setor produtivo, ao permitir créditos sobre serviços tributados, mesmo quando os insumos são isentos. Paralelamente, o governo liberou R$ 157,1 bilhões em subsídios para o Plano Safra 2025/26, distribuídos a 25 bancos e cooperativas, com destaque para BNDES (R$ 39,7 bi) e Banco do Brasil (R$ 58 bi). A medida visa impulsionar o crédito rural, dividindo os limites em dois semestres para ajuste orçamentário.</w:t>
       </w:r>
     </w:p>
     <w:p>
       <w:r>
-        <w:t>https://tinyurl.com/ywevdk3v</w:t>
+        <w:t>https://tinyurl.com/ylf6tb7n</w:t>
       </w:r>
     </w:p>
     <w:p>
@@ -718,12 +980,12 @@
     </w:p>
     <w:p>
       <w:r>
-        <w:t>A Caixa Econômica Federal planeja injetar R$ 138 bilhões no crédito habitacional no segundo semestre de 2024, totalizando R$ 250 bilhões no ano, impulsionado pela nova faixa do *Minha Casa, Minha Vida* para rendas entre R$ 8 mil e R$ 12 mil. O banco também lançará uma linha para reformas, com taxas mais baixas e prazos de até 8 anos, além de desenvolver um *superapp* para se consolidar como a "maior *fintech* do Brasil". A demanda aquecida reflete ganhos de renda real no país, e o crédito imobiliário deve crescer 15%-20% em 2024.</w:t>
+        <w:t>A Caixa Econômica Federal planeja injetar R$ 138 bilhões no crédito habitacional no segundo semestre de 2024, totalizando R$ 250 bilhões no ano. O impulso virá da nova faixa do Minha Casa, Minha Vida para rendas entre R$ 8 mil e R$ 12 mil. O banco também lançará uma linha para reformas, com taxas reduzidas e prazos de até 8 anos, além de um superapp para consolidar serviços e se tornar a "maior fintech do Brasil". A demanda está aquecida devido ao ganho de renda real no país.</w:t>
       </w:r>
     </w:p>
     <w:p>
       <w:r>
-        <w:t>https://tinyurl.com/yqfaldde</w:t>
+        <w:t>https://tinyurl.com/ysazghwn</w:t>
       </w:r>
     </w:p>
     <w:p>
@@ -738,12 +1000,14 @@
     </w:p>
     <w:p>
       <w:r>
-        <w:t>O setor financeiro enfrenta incertezas com as tarifas comerciais de Trump, que elevam a alíquota média dos EUA ao maior nível em um século. Apesar disso, o mercado acionário permanece otimista, acreditando em possíveis recuos ou subestimando os impactos. Economistas alertam para riscos de inflação e queda de lucros, enquanto a concentração de investimentos em ações amplia a vulnerabilidade. No Brasil, retaliações como mudanças em patentes farmacêuticas podem afetar setores estratégicos dos EUA, mas exigem cuidado para evitar questionamentos na OMC, com potenciais custos comerciais e políticos.</w:t>
+        <w:t xml:space="preserve">(Setor de Finanças):*  </w:t>
+        <w:br/>
+        <w:t>O governo dos EUA, sob Trump, ampliou tarifas de importação, incluindo 50% sobre cobre e 200% sobre farmacêuticos, elevando a alíquota média a níveis recordes. Apesar disso, o mercado acionário (S&amp;P 500) permanece em alta, refletindo otimismo excessivo sobre possíveis recuos ou impactos limitados. Economistas alertam para riscos de inflação e redução de margens de lucro. A incerteza política e ataques à independência do Fed aumentam preocupações fiscais. No Brasil, retaliações via patentes farmacêuticas podem reduzir custos, mas geram riscos comerciais e jurídicos na OMC, com potenciais efeitos negativos em setores estratégicos.</w:t>
       </w:r>
     </w:p>
     <w:p>
       <w:r>
-        <w:t>https://tinyurl.com/ypmjrbtb</w:t>
+        <w:t>https://tinyurl.com/yotcmv3n</w:t>
       </w:r>
     </w:p>
     <w:p>
@@ -758,12 +1022,12 @@
     </w:p>
     <w:p>
       <w:r>
-        <w:t>Empresas planejam recorrer à Justiça independentemente da decisão do STF sobre o aumento do IOF, decretado pelo governo para arrecadar até R$ 12 bilhões. O setor privado contesta a legalidade da cobrança, especialmente sobre operações de risco sacado, alegando que a mudança exigiria lei, não decreto. Advogados afirmam que ações judiciais questionarão a base legal da tributação, afetando setores como varejo e indústria. Se o STF validar o decreto, empresas buscarão anular cobranças; se rejeitar, pedirão restituição. A decisão impactará os planos fiscais do governo.</w:t>
+        <w:t>Empresas planejam recorrer à Justiça contra o aumento do IOF, independentemente da decisão do STF sobre a legalidade do decreto do governo, que elevou a tributação para arrecadar até R$ 12 bilhões. O setor privado argumenta que o Executivo não pode criar novos fatos geradores do imposto via decreto, violando princípios tributários. Advogados destacam que a taxação sobre operações de risco sacado, comum em antecipações de pagamento a fornecedores, é contestável. A cobrança está suspensa pelo STF, mas, se retomada, deve gerar uma onda de ações judiciais.</w:t>
       </w:r>
     </w:p>
     <w:p>
       <w:r>
-        <w:t>https://tinyurl.com/yrskh9hq</w:t>
+        <w:t>https://tinyurl.com/yt8e2qdk</w:t>
       </w:r>
     </w:p>
     <w:p>
@@ -785,7 +1049,7 @@
     </w:p>
     <w:p>
       <w:r>
-        <w:t>https://tinyurl.com/yu7l948y</w:t>
+        <w:t>https://tinyurl.com/yox7n2wo</w:t>
       </w:r>
     </w:p>
     <w:p>
@@ -800,7 +1064,7 @@
     </w:p>
     <w:p>
       <w:r>
-        <w:t>https://tinyurl.com/yrqyl62t</w:t>
+        <w:t>https://tinyurl.com/yqnd9ylj</w:t>
       </w:r>
     </w:p>
     <w:p>
@@ -815,7 +1079,7 @@
     </w:p>
     <w:p>
       <w:r>
-        <w:t>https://tinyurl.com/yrgdbycw</w:t>
+        <w:t>https://tinyurl.com/yt39ajgq</w:t>
       </w:r>
     </w:p>
     <w:p>
@@ -830,7 +1094,7 @@
     </w:p>
     <w:p>
       <w:r>
-        <w:t>https://tinyurl.com/ysq9y3uf</w:t>
+        <w:t>https://tinyurl.com/ysfn8oth</w:t>
       </w:r>
     </w:p>
     <w:p>
@@ -845,7 +1109,7 @@
     </w:p>
     <w:p>
       <w:r>
-        <w:t>https://tinyurl.com/yrrz55bj</w:t>
+        <w:t>https://tinyurl.com/yksg46pd</w:t>
       </w:r>
     </w:p>
     <w:p>
@@ -860,7 +1124,7 @@
     </w:p>
     <w:p>
       <w:r>
-        <w:t>https://tinyurl.com/yumsgau8</w:t>
+        <w:t>https://tinyurl.com/ysszm952</w:t>
       </w:r>
     </w:p>
     <w:p>

</xml_diff>

<commit_message>
Inclusão das notícias apenas com CITAÇÕES das marcas ao final do relatório
</commit_message>
<xml_diff>
--- a/dados/marca_setor/Resumo_Marcas.docx
+++ b/dados/marca_setor/Resumo_Marcas.docx
@@ -4,71 +4,165 @@
   <w:body>
     <w:p>
       <w:r>
-        <w:t>O DIA/RIO DE JANEIRO (https://tinyurl.com/yuafjs28)</w:t>
+        <w:t>CORREIO BRAZILIENSE/BRASÍLIA (https://tinyurl.com/yvzhtahm)</w:t>
         <w:br/>
-        <w:t xml:space="preserve">A marca *PicPay* anunciou a contratação de *Igor Puga* para liderar as áreas de *marketing e growth*, reforçando sua estratégia de expansão e inovação. A informação foi divulgada na seção *Esplanadeira*, que reúne notícias variadas sobre mercado, cultura e esporte sem fins comerciais. Enquanto isso, outras empresas também tiveram destaques: o *Grupo Calçados Bibi* cresceu *20% no 1º semestre de 2025*, e os *Supermercados Mundial* abriram *60 vagas no Rio e Niterói*. Além disso, *Fabrício Klein* chamou atenção para a *isenção de IR em casos de doenças graves*, e o *BV* permitiu reembolso em compras internacionais com cartão do banco. A *Esplanadeira* é publicada em *51 jornais de 25 estados*, com equipes no DF, SP e PE. Sugestões podem ser enviadas para *reportagem@colunaesplanada.com.br*.  </w:t>
+        <w:t xml:space="preserve">O governo do Distrito Federal confirmou o pagamento da última parcela do reajuste salarial de 18% para servidores (6% em agosto), beneficiando 144 mil ativos e inativos, com impacto de R$ 2 bilhões em 2024. Segurança pública foi excluída, pendendo de aprovação federal. Paralelamente, a CNI e federações industriais, incluindo a JBS, pressionam por soluções ao "tarifaço" de Trump, que ameaça exportações brasileiras. A JBS negocia diretamente com os EUA, mas busca-se uma solução ampla via governo brasileiro, com pedido de 90 dias para entrada das tarifas. Em outro tema, Cristalina (GO) recebeu Indicação Geográfica para seus cristais, potencializando turismo e economia local, com apoio do Sebrae. A Lei da Reciprocidade foi destacada como resposta equilibrada às tensões comerciais.  </w:t>
         <w:br/>
-        <w:t>*(160 palavras, com foco em PicPay e menção aos demais destaques de forma concisa.)*</w:t>
+        <w:t>*(160 palavras, com destaque para JBS, reajuste do DF e tarifas EUA-Brasil).*</w:t>
       </w:r>
     </w:p>
     <w:p/>
     <w:p>
       <w:r>
-        <w:t>TERRA/SÃO PAULO (https://tinyurl.com/yuhavf9x)</w:t>
+        <w:t>DIÁRIO DO PARÁ/BELÉM (https://tinyurl.com/ypvbcqx7)</w:t>
         <w:br/>
-        <w:t xml:space="preserve">O *cashback* é uma estratégia eficaz para economizar, devolvendo uma porcentagem do valor gasto em compras. Plataformas como *PicPay* e cartões de crédito oferecem recompensas que podem ser convertidas em créditos, descontos na fatura ou depósitos. Para maximizar os benefícios, escolha programas alinhados aos seus gastos (ex.: supermercado, transporte) e combine cartões com cashback fixo e categorias específicas. PicPay se destaca como opção para compras online em lojas parceiras.  </w:t>
+        <w:t xml:space="preserve">A decisão dos EUA de taxar em 50% as exportações brasileiras já causa efeitos imediatos, especialmente no agronegócio. Grandes frigoríficos, como *JBS e Marfrig*, suspenderam a produção de carne bovina para os EUA, segundo maior mercado, devido à inviabilidade econômica. Cerca de *30 mil toneladas (US$ 160 milhões)* estão retidas em portos ou em transporte, com risco de perdas. A cadeia produtiva, que emprega *7 milhões no Brasil*, teme desemprego e queda nos preços internos pelo redirecionamento da carne.  </w:t>
         <w:br/>
-        <w:t xml:space="preserve">evite compras desnecessárias só para ganhar cashback, pague a fatura integralmente para não gerar juros e verifique se os preços não estão inflados. Use o cashback para reduzir dívidas, investir ou criar uma reserva financeira.  </w:t>
+        <w:t xml:space="preserve">No setor frutífero, a *manga* (que movimenta *US$ 148,4 milhões/ano*) enfrenta colapso, com embarques previstos para agosto ameaçados. Produtores alertam para demissões em massa e sobreoferta no mercado interno. A *Embraer* também prevê impacto comparável à pandemia, com queda de 30% na receita.  </w:t>
         <w:br/>
-        <w:t>Com disciplina e planejamento, o cashback pode se tornar uma ferramenta poderosa para melhorar suas finanças. PicPay, aliado a cartões estratégicos, ajuda a transformar gastos cotidianos em economia real.</w:t>
+        <w:t>O governo busca soluções, como adiar a taxação ou negociar cotas, enquanto setores pressionam por medidas urgentes para evitar uma crise sem precedentes.</w:t>
       </w:r>
     </w:p>
     <w:p/>
     <w:p>
       <w:r>
-        <w:t>AGÊNCIA ESTADO (https://tinyurl.com/yu8pxepa)</w:t>
+        <w:t>TRIBUNA DO NORTE/NATAL (https://tinyurl.com/yrpbvtz3)</w:t>
         <w:br/>
-        <w:t>O presidente do Banco Central (BC), Gabriel Galípolo, reuniu-se nesta terça-feira com representantes de fintechs, incluindo *PicPay*, *Nubank*, *Mercado Pago*, *Zetta*, *Neon* e *Cora*, às 17h, em Brasília, para tratar de assuntos institucionais (reunião fechada à imprensa). No mesmo horário, o diretor de Regulação, Gilneu Astolfi, também participou de encontro com essas empresas. Além disso, Galípolo teve agendas com a CNseg (Confederação Nacional das Seguradoras) e com a JGP Gestão de Recursos. Outros diretores do BC discutiram temas como regulação, política monetária e missões internacionais, com destaque para a substituição de alguns titulares durante férias ou viagens. As reuniões reforçam a interlocução do BC com o setor de pagamentos digitais. *</w:t>
+        <w:t>O governo brasileiro, liderado pelo vice-presidente Geraldo Alckmin, afirmou que não pretende pedir mais prazo para a taxação de 50% sobre exportações brasileiras aos EUA, prevista para 1º de agosto. Em reunião com o setor produtivo, incluindo a JBS e outras grandes empresas, Alckmin destacou a busca por uma solução rápida e definitiva, evitando perdas bilionárias. A Associação Brasileira das Indústrias Exportadoras de Carnes (Abiec) alertou que frigoríficos já paralisaram vendas aos EUA devido à inviabilidade da tarifa, afetando 30 mil toneladas de carne (US$ 170 milhões) e 7 milhões de empregos. O governo planeja diálogo com empresários americanos e alternativas diplomáticas, como a Lei da Reciprocidade Econômica, mas a usa como último recurso. Lula criou um comitê com o setor privado para coordenar uma resposta, reforçando o compromisso com o comércio justo. A JBS, como uma das principais exportadoras, é diretamente impactada pela medida.</w:t>
       </w:r>
     </w:p>
     <w:p/>
     <w:p>
       <w:r>
-        <w:t>ESTADÃO/SÃO PAULO (https://tinyurl.com/ywvujde5), CORREIO WEB/CORREIO BRAZILIENSE/BRASÍLIA (https://tinyurl.com/yll3dhpc), VALOR ECONÔMICO ONLINE/SÃO PAULO (https://tinyurl.com/yu6k96ct), PODER 360/BRASÍLIA (https://tinyurl.com/yru5df4z), G1/NACIONAL (https://tinyurl.com/ytytbap7)</w:t>
+        <w:t>O GLOBO ONLINE/RIO DE JANEIRO (https://tinyurl.com/2x5n3qsq)</w:t>
         <w:br/>
-        <w:t>O governo brasileiro, liderado pelo vice-presidente Geraldo Alckmin, está articulando uma resposta à tarifa de *50% imposta pelos EUA* sobre exportações brasileiras, que afeta setores como carne bovina (JBS, BRF, Minerva), café e suco de laranja. Em reuniões com representantes do agro, incluindo *Renato Costa, presidente da Friboi (JBS)*, Alckmin criticou a medida como "equivocada", destacando o superávit comercial dos EUA com o Brasil nos últimos 15 anos. A *JBS*, maior exportadora de carne do país, é uma das mais impactadas. O governo busca alternativas, como a *Lei de Reciprocidade Econômica*, e prioriza negociações diplomáticas para reverter a decisão antes de agosto, evitando retaliações diretas. Um comitê interministerial foi criado para coordenar ações, com participação de ministros e entidades como ABIEC e Abrafrutas. Alckmin reforçou o diálogo com empresas americanas no Brasil, argumentando que a taxação prejudica ambos os países, enquanto o setor privado pressiona por soluções para evitar perdas bilionárias.</w:t>
+        <w:t>O governo brasileiro, liderado pelo vice-presidente Geraldo Alckmin, discutiu com representantes do agronegócio, incluindo a JBS, os efeitos das tarifas de 50% impostas pelos EUA sobre exportações brasileiras, válidas a partir de agosto. Alckmin afirmou que o governo não pedirá prorrogação do prazo, mas buscará resolver a questão até 31 de julho, destacando que a medida prejudica também os consumidores americanos. Roberto Perosa, da Abiec, revelou que frigoríficos já paralisaram vendas aos EUA devido à incerteza, afetando 30 mil toneladas de carne (US$ 170 milhões) e colocando em risco o segundo maior mercado para o setor. O governo avalia a Lei da Reciprocidade Econômica para retaliação, mas prioriza o diálogo com empresários e autoridades dos EUA. Lula criou um comitê com o setor privado para coordenar uma resposta, visando proteger empregos e a competitividade brasileira. A JBS e outras empresas alertaram para perdas significativas caso as tarifas sejam mantidas.</w:t>
       </w:r>
     </w:p>
     <w:p/>
     <w:p>
       <w:r>
-        <w:t>TERRA/SÃO PAULO (https://tinyurl.com/yluvq3gh), O GLOBO ONLINE/RIO DE JANEIRO (https://tinyurl.com/ylz3cj7w), INFOMONEY/SÃO PAULO (https://tinyurl.com/ywwbo8gl), G1/NACIONAL (https://tinyurl.com/ymfvvrlt), G1/NACIONAL (https://tinyurl.com/yvdu35ff), MONEY TIMES/TIMES BRASIL CNBC/SÃO PAULO (https://tinyurl.com/yqslzw2h)</w:t>
+        <w:t>O GLOBO ONLINE/RIO DE JANEIRO (https://tinyurl.com/yovp749c)</w:t>
         <w:br/>
-        <w:t>A *JBS* e outros frigoríficos suspenderam o abate de gado para os EUA após o país impor tarifas de *50%* sobre a carne brasileira, inviabilizando as exportações. Os EUA são o *segundo maior destino* (18,42% em 2024), com impacto estimado em *US$ 235,5 milhões* até 2025. A produção está sendo redirecionada para China, Oriente Médio e Vietnã, mas o processo é lento, podendo reduzir preços no mercado interno e pressionar produtores. Com estoques acumulados, há risco de queda na produção no curto prazo. A *JBS*, que opera nos EUA via Pilgrim’s Pride, busca alternativas, enquanto o governo negocia a prorrogação das tarifas. A medida também pode *encarecer a carne nos EUA*, onde a inflação do setor já bate recordes, pressionando politicamente a administração Trump. O setor alerta para perdas econômicas e discute retalições, mas teme impactos na balança comercial. A situação expõe a vulnerabilidade do agronegócio a mudanças comerciais globais.</w:t>
+        <w:t xml:space="preserve">O governo brasileiro reuniu-se com representantes do agronegócio, incluindo a JBS, para discutir os efeitos das tarifas de 50% impostas pelos EUA sobre exportações brasileiras. A Associação Brasileira das Indústrias Exportadoras de Carnes (Abiec) afirmou que frigoríficos já interromperam vendas ao mercado americano, considerando a medida "inviável". Participaram do encontro ministros como Alckmin (MDIC) e Fávaro (Agricultura), além de grandes empresas e associações. O setor alertou para riscos de perdas, cancelamento de contratos e redução da competitividade.  </w:t>
+        <w:br/>
+        <w:t>O governo busca reverter a taxação por meio de diálogo com empresários e autoridades dos EUA, avaliando até a Lei da Reciprocidade Econômica como última alternativa. Lula criou um comitê com o setor privado para coordenar uma resposta, destacando o compromisso com o comércio justo. A JBS, como uma das principais exportadoras, é diretamente impactada, reforçando a necessidade de uma ação conjunta entre setor público e privado.</w:t>
       </w:r>
     </w:p>
     <w:p/>
     <w:p>
       <w:r>
-        <w:t>EXAME.COM/SÃO PAULO (https://tinyurl.com/yoq2ysxv)</w:t>
+        <w:t>O GLOBO ONLINE/RIO DE JANEIRO (https://tinyurl.com/ymmabdyy)</w:t>
         <w:br/>
-        <w:t>A JBS (JBSS3) será excluída do IBrX-50 e IBrX-100 após sua conversão em BDRs devido à listagem nos EUA, junto com Carrefour Brasil (deslistada) e Azul (em recuperação judicial). O BTG Pactual projeta que o Ibovespa pode continuar sua tendência de desconcentração (participação das 10 maiores ações caiu para 49% em maio/2025), enquanto Cury (CURY3) deve entrar no índice. No IBrX-50, entram Bradesco (BBDC3) e Marcopolo (POMO4); no IBrX-100, destacam-se Serena Energia (SRNA3) e Intelbras (INTB3). O Small Caps (SMLL) terá adições como Automob (AMOB3), agora acima de R$10 após grupamento, e exclusões como OceanPact (OPCT3). Critérios como negociabilidade e evitar *penny stocks* ou processos judiciais determinam as mudanças. A B3 divulgará a prévia em 1º/agosto para vigência a partir de setembro.</w:t>
+        <w:t xml:space="preserve">Após o anúncio de tarifas de 50% sobre a carne bovina brasileira por Donald Trump, grandes frigoríficos, como *JBS e Marfrig*, suspenderam o abate de gado destinado aos EUA. O mercado americano, que representa *7,3% das exportações brasileiras* e é o *segundo maior destino de Mato Grosso do Sul* (18,42% em 2024), tornou-se inviável com a taxa adicional. A produção está sendo redirecionada para o mercado interno e outros países, como China e Chile, mas a realocação não é imediata.  </w:t>
+        <w:br/>
+        <w:t xml:space="preserve">Consequências imediatas incluem *estoques elevados*, *redução no abate* e possível *queda nos preços* para produtores e consumidores. O setor pressiona o governo federal por negociações para adiar a medida, evitando perdas maiores. Enquanto isso, empresas como a *Naturafrig* já buscam alternativas. A China, principal destino (24,18% em 2024), ganha ainda mais relevância, mas a incerteza persiste sobre o futuro das exportações para os EUA, um mercado de *alto valor agregado*.  </w:t>
+        <w:br/>
+        <w:t>*(160 palavras, com dados-chave e foco em JBS)*</w:t>
       </w:r>
     </w:p>
     <w:p/>
     <w:p>
       <w:r>
-        <w:t>AGÊNCIA ESTADO (https://tinyurl.com/ymgk63pk), AGÊNCIA ESTADO (https://tinyurl.com/ys77setv)</w:t>
+        <w:t>O GLOBO ONLINE/RIO DE JANEIRO (https://tinyurl.com/ywo43taa)</w:t>
         <w:br/>
-        <w:t>A BNDESPar, braço de investimentos do BNDES, teve desempenho superior ao Ibovespa, com retorno médio anual de 16,4% desde 2001, impulsionado por empresas como JBS, Petrobras e Vale. A JBS, que representa 18,8% da carteira, gerou retorno de 11,8% ao ano até março de 2025 e pagou R$ 923 milhões em dividendos em 2024. A BNDESPar reduziu vendas de ativos no governo Lula (apenas R$ 4 bi vs. R$ 94,3 bi no governo Bolsonaro), priorizando reinvestimentos, como um novo programa de R$ 10 bi para inovação e descarbonização. Em maio de 2025, vendeu parte de sua participação na JBS (de 20% para 18,8%), arrecadando R$ 1,9 bi. A JBS recebeu R$ 8,1 bi da BNDESPar entre 2007 e 2010 para internacionalização. Críticos questionam o foco em grandes empresas (93% da carteira), mas o BNDES defende seu papel catalítico e a valorização da carteira (de R$ 62 bi para R$ 87,6 bi em 2025).</w:t>
+        <w:t xml:space="preserve">O governo brasileiro reuniu-se com representantes do agronegócio, incluindo a JBS e a Abiec, para discutir os efeitos das tarifas de 50% impostas pelos EUA sobre exportações brasileiras. Roberto Perosa, da Abiec, alertou que os frigoríficos já pararam vendas aos EUA devido à inviabilidade comercial, com 30 mil toneladas de carne (US$ 170 milhões) estagnadas em portos ou em trânsito. Os EUA são o segundo maior comprador da carne bovina brasileira, usada principalmente como matéria-prima. O setor teme perdas de competitividade e cancelamento de contratos, impactando uma cadeia que emprega 7 milhões no Brasil.  </w:t>
+        <w:br/>
+        <w:t>Liderado por Alckmin, o governo busca negociar com os EUA e avalia a Lei da Reciprocidade Econômica para retaliação, mas como última opção. Lula criou um comitê com empresários para coordenar uma resposta. O objetivo é evitar danos ao comércio bilateral, destacando o esforço coletivo por soluções diplomáticas.</w:t>
       </w:r>
     </w:p>
     <w:p/>
     <w:p>
       <w:r>
-        <w:t>VALOR INVESTE (https://tinyurl.com/yn5trbmr)</w:t>
+        <w:t>TRIBUNA DO NORTE.COM.BR/NATAL (https://tinyurl.com/ywuwfgh2)</w:t>
         <w:br/>
-        <w:t>A JBS, líder no setor de frigoríficos, enfrenta queda em seus BDRs (JBSS32) na B3 após um mês de dupla listagem, negociados também em Wall Street. Desde o início das operações dos BDRs no Brasil (9 de junho), o ativo recuou 6,82%, segundo levantamento da Quantum Finance para o *Valor Investe*. A estreia na Bolsa de Nova York ocorreu em 13 de junho, mas a performance negativa no mercado brasileiro contrasta com as expectativas iniciais. Apesar de ser uma das empresas mais relevantes do setor, a desvalorização sugere desafios na percepção dos investidores ou condições macroeconômicas adversas. A queda pode refletir ajustes pós-lançamento ou volatilidade global, mas a JBS mantém sua relevância como uma das principais ações do agronegócio. O desempenho futuro dependerá da recuperação nos dois mercados e da estratégia da empresa para atrair capital.</w:t>
+        <w:t>O governo brasileiro, liderado pelo vice-presidente Geraldo Alckmin, discute com o setor privado, incluindo a JBS, estratégias contra as tarifas de 50% impostas pelos EUA a produtos brasileiros, como carne bovina, válidas a partir de 1º de agosto. Alckmin afirmou que a prioridade é resolver a questão até a data prevista, sem pedir prorrogação, destacando que a medida prejudica tanto o Brasil quanto os consumidores americanos. A JBS e outros frigoríficos já paralisaram vendas aos EUA devido à inviabilidade econômica, com prejuízos estimados em US$ 170 milhões. O governo busca soluções diplomáticas e avalia a Lei da Reciprocidade Econômica como última alternativa. Enquanto isso, uma investigação comercial dos EUA sob a Seção 301 acusa o Brasil de práticas desleais, incluindo questões ambientais e barreiras ao etanol. O setor agropecuário pressiona por uma resposta coordenada para evitar perdas no mercado americano, que é vital para exportadores como a JBS.</w:t>
+      </w:r>
+    </w:p>
+    <w:p/>
+    <w:p>
+      <w:r>
+        <w:t>G1/NACIONAL (https://tinyurl.com/yv5mfq94)</w:t>
+        <w:br/>
+        <w:t xml:space="preserve">A JBS está entre os frigoríficos de Mato Grosso do Sul que suspenderam a produção de carne bovina destinada aos EUA após o anúncio de tarifas extras de 50% sobre produtos brasileiros. A medida, decretada por Donald Trump, também afeta a tilápia, da qual 99,6% da produção estadual é exportada para os mercado americano. Exportadores buscam renegociar contratos para evitar prejuízos, mas temem aumento de estoques e queda nos preços no mercado interno.  </w:t>
+        <w:br/>
+        <w:t>No setor de peixes, a logística aérea do filé de tilápia resfriado (250 toneladas/mês) pode se tornar inviável com as tarifas. Já na pecuária, a JBS e outras empresas (como Minerva e Naturafrig) paralisaram linhas específicas para os EUA, evitando estoques tributados. O governo estadual avalia alternativas como Chile e Egito, mas alerta para excesso de oferta interno e pressão sobre os preços. MS é o 5º maior produtor de tilápia do Brasil, com crescimento de 67% no abate em 2024.</w:t>
+      </w:r>
+    </w:p>
+    <w:p/>
+    <w:p>
+      <w:r>
+        <w:t>NEO FEED (https://tinyurl.com/yp9uy87w)</w:t>
+        <w:br/>
+        <w:t>O mercado de proteínas vive um momento de divisão: JBS e Minerva são destaque positivo, enquanto BRF e Marfrig enfrentam pressões. Com as possíveis tarifas de até 50% sobre carne bovina brasileira nos EUA (ameaça do governo Trump), a JBS tem vantagem por sua forte produção local nos EUA, mitigando impactos. O Itaú BBA mantém recomendação positiva para a JBS, projetando alta de 25% em suas ações, com Ebitda de R$ 8,9 bi no 2º trimestre de 2025, impulsionado por Seara e Pilgrim’s. A Minerva, com apenas 5% da receita exposta aos EUA, acumula alta de 10% no ano. BRF sofre com gripe aviária e custos elevados, enquanto Marfrig avança na fusão com a BRF (ações +37%), apesar de desafios regulatórios. O setor busca estratégias para navegar em meio a incertezas tarifárias e oscilações de preços.</w:t>
+      </w:r>
+    </w:p>
+    <w:p/>
+    <w:p>
+      <w:r>
+        <w:t>FOLHA DE S.PAULO ONLINE/SÃO PAULO (https://tinyurl.com/yw58leww)</w:t>
+        <w:br/>
+        <w:t xml:space="preserve">O TCU sinalizou apoio às regras da Antaq que limitam a participação de empresas já operantes no leilão do megaterminal Tecon 10, no Porto de Santos, visando evitar concentração de mercado. Grandes armadores, como Maersk, MSC e CMA CGM, só poderão participar na segunda fase do leilão, caso renunciem a terminais existentes. O governo busca atrair novos players, incluindo operadores globais como PSA International e China Merchants.  </w:t>
+        <w:br/>
+        <w:t xml:space="preserve">A JBS, através de seu braço portuário (JBS Terminais), avalia entrar na disputa, aproveitando sua experiência com operações herdadas da Seara. A Maersk contestou as regras na Justiça, mas a ação ainda não foi decidida. Críticos alegam que a restrição deveria ser analisada pelo Cade, mas a Antaq defende a medida.  </w:t>
+        <w:br/>
+        <w:t>O leilão, previsto para novembro/dezembro, será o maior da história portuária, com investimentos de R$ 5,6 bilhões e capacidade para 3,5 milhões de TEUs/ano. Enquanto o governo federal apoia as regras, o governo de São Paulo critica a suposta limitação à competitividade.</w:t>
+      </w:r>
+    </w:p>
+    <w:p/>
+    <w:p>
+      <w:r>
+        <w:t>NOTÍCIAS DO DIA/FLORIANÓPOLIS (https://tinyurl.com/ypdb7yrs)</w:t>
+        <w:br/>
+        <w:t>A JBS, uma das maiores produtoras de proteínas do mundo, alimenta milhões de famílias globalmente, operando em todos os continentes com mais de 280 mil colaboradores. A empresa destaca seu compromisso com a evolução contínua para atender à demanda crescente por alimentos, reforçando sua missão de fornecer proteínas de qualidade. Com um portfólio diversificado, a JBS abastece mercados internacionais, priorizando inovação e sustentabilidade na produção. A marca enfatiza a pergunta reflexiva *"E você, o que te alimenta?"*, alinhando seu propósito ao desenvolvimento de soluções alimentares para uma população em expansão. Seu foco estratégico inclui escalabilidade, segurança alimentar e responsabilidade socioambiental, consolidando sua liderança no setor.</w:t>
+      </w:r>
+    </w:p>
+    <w:p/>
+    <w:p>
+      <w:r>
+        <w:t>CNN BRASIL ONLINE (https://tinyurl.com/yqekw3sl)</w:t>
+        <w:br/>
+        <w:t>Frigoríficos de Mato Grosso do Sul, incluindo a JBS, interromperam a produção de carne destinada aos EUA devido a novas tarifas de 50% anunciadas por Donald Trump, que entram em vigor em 1º de agosto. Regis Comarella, presidente do Sicadems, afirmou à CNN que os produtores estão redirecionando exportações para China, Chile e África, mas alertou para prejuízos e a inviabilidade dos contratos atuais com os EUA, que compraram US$ 215 milhões em carne do MS em 2024. Quatro frigoríficos habilitados para exportar aos EUA (Naturafrig, JBS, Minerva e Iguatemi) reduziram produção para evitar estoques altos. Comarella prevê queda no preço da arroba do boi no Brasil devido ao excedente. Como soluções, ele sugere: 1) prorrogar a tarifa para carne já embarcada; 2) negociar com os EUA; e 3) buscar novos mercados. A CNN aguarda posicionamento das empresas. A medida impacta diretamente um dos principais mercados da carne brasileira.</w:t>
+      </w:r>
+    </w:p>
+    <w:p/>
+    <w:p>
+      <w:r>
+        <w:t>R7.COM/SÃO PAULO (https://tinyurl.com/yvs4e3fh)</w:t>
+        <w:br/>
+        <w:t>A Confederação Nacional da Agricultura (CNA) emitiu nota dura contra o governo Lula, acusando-o de priorizar uma "pauta estéril e ideológica" em vez de medidas econômicas práticas. O setor critica a falta de foco em reformas estruturais e a instabilidade política, que prejudicam a imagem internacional do Brasil como exportador de alimentos. A ameaça de tarifas de 50% dos EUA a produtos como carne (afetando a JBS), café e laranja agrava a crise, sem perspectivas de negociação. Representantes do agronegócio, incluindo Renato Costa (presidente da Friboi/JBS), reuniram-se com o vice-presidente Alckmin para buscar soluções, mas a CNA boicotou o encontro. Industriais pedem adiamento das tarifas, evitando retaliações. A nota da CNA destaca a necessidade de segurança jurídica e estabilidade para atrair investimentos, condenando a polarização política. A JBS, como uma das maiores exportadoras de carne, está diretamente impactada pelas tensões comerciais e pela desconfiança gerada no mercado.</w:t>
+      </w:r>
+    </w:p>
+    <w:p/>
+    <w:p>
+      <w:r>
+        <w:t>FORBES BRASIL ONLINE/SÃO PAULO (https://tinyurl.com/yv7zc8s8)</w:t>
+        <w:br/>
+        <w:t>Representantes do agronegócio, incluindo a JBS (via ABIEC), reuniram-se com o vice-presidente Geraldo Alckmin para discutir os efeitos da nova tarifa de 50% sobre exportações brasileiras imposta pelos EUA. Setores como carnes, café, sucos cítricos e frutas podem ser severamente impactados, com risco de colapso nas vendas externas a partir de agosto. A JBS e outros frigoríficos já suspenderam produções direcionadas aos EUA para evitar estoques encalhados. A ABIEC alertou que a taxação atual (35%) somada à adicional inviabiliza as exportações, pedindo prorrogação para honrar contratos e 30 mil toneladas de carne em trânsito. Outras cadeias, como café e manga, também enfrentam incertezas, com preocupações sobre desemprego e quebra de contratos. Alckmin afirmou que o governo busca reverter o cenário até 31 de julho, enquanto setores pressionam por soluções diplomáticas urgentes para evitar perdas bilionárias.</w:t>
+      </w:r>
+    </w:p>
+    <w:p/>
+    <w:p>
+      <w:r>
+        <w:t>EL PAÍS GLOBAL (https://tinyurl.com/ywqxxbte)</w:t>
+        <w:br/>
+        <w:t>A produção de soja no Brasil, impulsionada por empresas como a JBS, tornou-se insustentável e perigosa, segundo estudo do Instituto Escolhas. Em 30 anos, o uso de pesticidas aumentou 2.019%, enquanto a produtividade cresceu apenas 2% ao ano. O Brasil, maior consumidor global de agrotóxicos (22% do total), desmatou biomas como a Amazônia e o Cerrado para expandir a lavoura, que ocupa 44 milhões de hectares. A soja transgênica (93% do total) não reduziu o uso de venenos, como prometido, e o glifosato (cancerígeno) é amplamente utilizado. A JBS está entre as multinacionais que receberam isenções fiscais bilionárias no Brasil, enquanto o setor agropecuário, apoiado por políticos da extrema direita, pressiona pela aprovação do acordo UE-Mercosul. A soja brasileira, exportada para a UE e China, alimenta a cadeia de produção de carne, contaminando pessoas e o planeta. A resistência popular é urgente para frear esse modelo predatório.</w:t>
+      </w:r>
+    </w:p>
+    <w:p/>
+    <w:p>
+      <w:r>
+        <w:t>FOLHA DE S.PAULO/SÃO PAULO (https://tinyurl.com/ywwsbw36)</w:t>
+        <w:br/>
+        <w:t>O ministro Dias Toffoli, do STF, anulou todos os atos da Lava Jato e do ex-juiz Sérgio Moro contra o doleiro Alberto Youssef, pivô da operação, alegando parcialidade e conluio entre magistrados e procuradores. A decisão mantém a delação premiada de Youssef, mas invalida processos baseados em irregularidades, como escutas ilegais e mensagens obtidas na Operação Spoofing, que revelaram coordenação indevida para condená-lo. Toffoli destacou violações ao devido processo legal. Desde 2023, o ministro tem anulado atos da Lava Jato, beneficiando outros delatores, como Léo Pinheiro e Marcelo Odebrecht, sem cancelar os acordos financeiros. Youssef, preso em 2014, foi crucial para investigações que atingiram políticos e empreiteiras. Moro criticou a decisão, chamando-a de incentivo à impunidade. Toffoli também suspendeu multas bilionárias, como os R$ 10,3 bi da J&amp;F e acordos da Novonor (ex-Odebrecht), questionando a validade das provas. A medida pode impactar casos remanescentes da Lava Jato.</w:t>
+      </w:r>
+    </w:p>
+    <w:p/>
+    <w:p>
+      <w:r>
+        <w:t>EXAME.COM/SÃO PAULO (https://tinyurl.com/yr42ue2y), AGÊNCIA ESTADO (https://tinyurl.com/ysmhzh37)</w:t>
+        <w:br/>
+        <w:t>O PicPay anunciou o retorno da oferta de criptomoedas em seu aplicativo, após um ano e meio de pausa devido à incerteza regulatória e baixa adesão em 2023. A decisão foi motivada pelo avanço das regulações no Brasil e pela crescente demanda dos usuários, refletindo a maturidade do mercado. A plataforma disponibilizará 12 criptomoedas (como Bitcoin, Ethereum e Solana) gradualmente, com taxas zero para transações acima de R$ 100 e alertas de preços. Anderson Chamon, vice-presidente do PicPay, destacou que o produto atende a uma mudança estrutural no sistema financeiro, não sendo uma moda passageira. Em 2022, a funcionalidade atingiu 1 milhão de usuários em sete meses. A retomada ocorre em um momento de alta histórica do Bitcoin (ultrapassando US$ 123 mil) e maior adoção de criptoativos no Brasil, superando investimentos na Bolsa. O PicPay planeja expandir tokens e funcionalidades, reforçando sua estratégia de negócios digitais.</w:t>
       </w:r>
     </w:p>
     <w:p/>
@@ -81,17 +175,38 @@
     <w:p/>
     <w:p>
       <w:r>
+        <w:t>*J&amp;F*</w:t>
+      </w:r>
+    </w:p>
+    <w:p>
+      <w:r>
+        <w:t>FOLHA DE S.PAULO/SÃO PAULO: Toffoli anula todos os atos da Lava Jato contra o doleiro Alberto Youssef</w:t>
+      </w:r>
+    </w:p>
+    <w:p>
+      <w:r>
+        <w:t>https://tinyurl.com/ywwsbw36</w:t>
+      </w:r>
+    </w:p>
+    <w:p>
+      <w:r>
+        <w:t>*</w:t>
+      </w:r>
+    </w:p>
+    <w:p/>
+    <w:p>
+      <w:r>
         <w:t>*JBS*</w:t>
       </w:r>
     </w:p>
     <w:p>
       <w:r>
-        <w:t>INFOMONEY/SÃO PAULO: Frigoríficos começam a cancelar exportações para os EUA; produção é suspensa no MS</w:t>
+        <w:t>CORREIO BRAZILIENSE/BRASÍLIA: Servidores do DF vão receber reajuste de 6% na conta em agosto</w:t>
       </w:r>
     </w:p>
     <w:p>
       <w:r>
-        <w:t>https://tinyurl.com/ywwbo8gl</w:t>
+        <w:t>https://tinyurl.com/yvzhtahm</w:t>
       </w:r>
     </w:p>
     <w:p>
@@ -101,32 +216,12 @@
     </w:p>
     <w:p>
       <w:r>
-        <w:t>G1/NACIONAL: Veja quais empresários vão se reunir com Alckmin para discutir resposta ao tarifaço de Trump</w:t>
+        <w:t>G1/NACIONAL: Com 99% da tilápia exportada aos EUA, produtores de MS temem perdas e pedem por negociações</w:t>
       </w:r>
     </w:p>
     <w:p>
       <w:r>
-        <w:t>https://tinyurl.com/ytytbap7</w:t>
-      </w:r>
-    </w:p>
-    <w:p>
-      <w:r>
-        <w:t>G1/NACIONAL: Frigoríficos de MS paralisam produção de carne para os EUA após tarifaço de Trump</w:t>
-      </w:r>
-    </w:p>
-    <w:p>
-      <w:r>
-        <w:t>https://tinyurl.com/yvdu35ff</w:t>
-      </w:r>
-    </w:p>
-    <w:p>
-      <w:r>
-        <w:t>G1/NACIONAL: Frigoríficos de MS paralisam produção de carne destinada aos EUA após tarifaço de Trump</w:t>
-      </w:r>
-    </w:p>
-    <w:p>
-      <w:r>
-        <w:t>https://tinyurl.com/ymfvvrlt</w:t>
+        <w:t>https://tinyurl.com/yv5mfq94</w:t>
       </w:r>
     </w:p>
     <w:p>
@@ -136,12 +231,12 @@
     </w:p>
     <w:p>
       <w:r>
-        <w:t>AGÊNCIA ESTADO: EXCLUSIVO: VENDAS DE ATIVOS DO BRAÇO DE INVESTIMENTO DO BNDES CAEM AO MENOR NÍVEL DESDE 2012</w:t>
+        <w:t>EL PAÍS GLOBAL: Mucho cuidado con la soja de Brasil</w:t>
       </w:r>
     </w:p>
     <w:p>
       <w:r>
-        <w:t>https://tinyurl.com/ys77setv</w:t>
+        <w:t>https://tinyurl.com/ywqxxbte</w:t>
       </w:r>
     </w:p>
     <w:p>
@@ -151,12 +246,12 @@
     </w:p>
     <w:p>
       <w:r>
-        <w:t>AGÊNCIA ESTADO: EXCLUSIVO: CARTEIRA SUPEROU O IBOVESPA E VALORIZOU 16,4% AO ANO DESDE 2001, CALCULA BNDESPAR</w:t>
+        <w:t>FORBES BRASIL ONLINE/SÃO PAULO: Representantes do Agro se Reúnem com Alckmin e Pedem Diplomacia</w:t>
       </w:r>
     </w:p>
     <w:p>
       <w:r>
-        <w:t>https://tinyurl.com/ymgk63pk</w:t>
+        <w:t>https://tinyurl.com/yv7zc8s8</w:t>
       </w:r>
     </w:p>
     <w:p>
@@ -166,12 +261,12 @@
     </w:p>
     <w:p>
       <w:r>
-        <w:t>PODER 360/BRASÍLIA: Leia a lista de empresários do agro que se reúnem com Alckmin</w:t>
+        <w:t>R7.COM/SÃO PAULO: Agronegócio divulga nota crítica ao governo: ‘pauta estéril’</w:t>
       </w:r>
     </w:p>
     <w:p>
       <w:r>
-        <w:t>https://tinyurl.com/yru5df4z</w:t>
+        <w:t>https://tinyurl.com/yvs4e3fh</w:t>
       </w:r>
     </w:p>
     <w:p>
@@ -181,32 +276,12 @@
     </w:p>
     <w:p>
       <w:r>
-        <w:t>VALOR INVESTE: Após um mês em Wall Street, BDR da JBS cai na B3</w:t>
+        <w:t>NOTÍCIAS DO DIA/FLORIANÓPOLIS: Evoluir sempre é o que nos alimenta. E você, o que te ali menta?</w:t>
       </w:r>
     </w:p>
     <w:p>
       <w:r>
-        <w:t>https://tinyurl.com/yn5trbmr</w:t>
-      </w:r>
-    </w:p>
-    <w:p>
-      <w:r>
-        <w:t>MONEY TIMES/TIMES BRASIL CNBC/SÃO PAULO: Tarifaço: Frigorífico paralisa produção. Suspensão é estratégia para evitar estoques e isolada</w:t>
-      </w:r>
-    </w:p>
-    <w:p>
-      <w:r>
-        <w:t>https://tinyurl.com/yqslzw2h</w:t>
-      </w:r>
-    </w:p>
-    <w:p>
-      <w:r>
-        <w:t>VALOR ECONÔMICO ONLINE/SÃO PAULO: Em reunião com agro, Alckmin pede colaboração para reverter tarifaço; confira os presentes</w:t>
-      </w:r>
-    </w:p>
-    <w:p>
-      <w:r>
-        <w:t>https://tinyurl.com/yu6k96ct</w:t>
+        <w:t>https://tinyurl.com/ypdb7yrs</w:t>
       </w:r>
     </w:p>
     <w:p>
@@ -216,12 +291,12 @@
     </w:p>
     <w:p>
       <w:r>
-        <w:t>CORREIO WEB/CORREIO BRAZILIENSE/BRASÍLIA: Tarifaço: veja quais empresários do agro participam de reunião com Alckmin e ministros</w:t>
+        <w:t>NEO FEED: Para o Itaú BBA, o mercado de proteínas se divide: JBS e Minerva sobem, BRF e Marfrig sob pressão</w:t>
       </w:r>
     </w:p>
     <w:p>
       <w:r>
-        <w:t>https://tinyurl.com/yll3dhpc</w:t>
+        <w:t>https://tinyurl.com/yp9uy87w</w:t>
       </w:r>
     </w:p>
     <w:p>
@@ -231,12 +306,12 @@
     </w:p>
     <w:p>
       <w:r>
-        <w:t>O GLOBO ONLINE/RIO DE JANEIRO: Frigoríficos de MS suspendem abate de bovinos após tarifa de 50% dos EUA</w:t>
+        <w:t>FOLHA DE S.PAULO ONLINE/SÃO PAULO: TCU sinaliza apoio a regra que limita participação de empresas em leilão de megaterminal de Santos</w:t>
       </w:r>
     </w:p>
     <w:p>
       <w:r>
-        <w:t>https://tinyurl.com/ylz3cj7w</w:t>
+        <w:t>https://tinyurl.com/yw58leww</w:t>
       </w:r>
     </w:p>
     <w:p>
@@ -246,12 +321,12 @@
     </w:p>
     <w:p>
       <w:r>
-        <w:t>TERRA/SÃO PAULO: Frigoríficos suspendem abate de bovinos após tarifa de 50% dos EUA</w:t>
+        <w:t>O GLOBO ONLINE/RIO DE JANEIRO: Tarifaço de Trump já afeta frigoríficos e 30 mil toneladas de carne estão em portos ou a caminho dos EUA, diz associação</w:t>
       </w:r>
     </w:p>
     <w:p>
       <w:r>
-        <w:t>https://tinyurl.com/yluvq3gh</w:t>
+        <w:t>https://tinyurl.com/ywo43taa</w:t>
       </w:r>
     </w:p>
     <w:p>
@@ -261,12 +336,12 @@
     </w:p>
     <w:p>
       <w:r>
-        <w:t>ESTADÃO/SÃO PAULO: Governo discute com agro reação à tarifa de Trump</w:t>
+        <w:t>O GLOBO ONLINE/RIO DE JANEIRO: Frigoríficos suspendem abate de bovinos para os EUA após tarifa de 50% anunciada por Trump</w:t>
       </w:r>
     </w:p>
     <w:p>
       <w:r>
-        <w:t>https://tinyurl.com/ywvujde5</w:t>
+        <w:t>https://tinyurl.com/ymmabdyy</w:t>
       </w:r>
     </w:p>
     <w:p>
@@ -276,12 +351,87 @@
     </w:p>
     <w:p>
       <w:r>
-        <w:t>EXAME.COM/SÃO PAULO: Novo Ibovespa: As ações que devem entrar e sair do índice no rebalanceamento de agosto</w:t>
+        <w:t>O GLOBO ONLINE/RIO DE JANEIRO: Frigoríficos estão interrompendo venda aos EUA por conta de tarifaço: 'Inviável', diz associação</w:t>
       </w:r>
     </w:p>
     <w:p>
       <w:r>
-        <w:t>https://tinyurl.com/yoq2ysxv</w:t>
+        <w:t>https://tinyurl.com/yovp749c</w:t>
+      </w:r>
+    </w:p>
+    <w:p>
+      <w:r>
+        <w:t>*</w:t>
+      </w:r>
+    </w:p>
+    <w:p>
+      <w:r>
+        <w:t>O GLOBO ONLINE/RIO DE JANEIRO: Alckmin diz que ideia do governo é não pedir mais prazo para tarifaço de Trump</w:t>
+      </w:r>
+    </w:p>
+    <w:p>
+      <w:r>
+        <w:t>https://tinyurl.com/2x5n3qsq</w:t>
+      </w:r>
+    </w:p>
+    <w:p>
+      <w:r>
+        <w:t>*</w:t>
+      </w:r>
+    </w:p>
+    <w:p>
+      <w:r>
+        <w:t>TRIBUNA DO NORTE/NATAL: Alckmin diz que governo nao pensa em pedir mais prazo</w:t>
+      </w:r>
+    </w:p>
+    <w:p>
+      <w:r>
+        <w:t>https://tinyurl.com/yrpbvtz3</w:t>
+      </w:r>
+    </w:p>
+    <w:p>
+      <w:r>
+        <w:t>*</w:t>
+      </w:r>
+    </w:p>
+    <w:p>
+      <w:r>
+        <w:t>DIÁRIO DO PARÁ/BELÉM: Frigoríficos brasileiros param produção para os EUA</w:t>
+      </w:r>
+    </w:p>
+    <w:p>
+      <w:r>
+        <w:t>https://tinyurl.com/ypvbcqx7</w:t>
+      </w:r>
+    </w:p>
+    <w:p>
+      <w:r>
+        <w:t>*</w:t>
+      </w:r>
+    </w:p>
+    <w:p>
+      <w:r>
+        <w:t>TRIBUNA DO NORTE.COM.BR/NATAL: Alckmin diz que governo não pensa em pedir mais prazo</w:t>
+      </w:r>
+    </w:p>
+    <w:p>
+      <w:r>
+        <w:t>https://tinyurl.com/ywuwfgh2</w:t>
+      </w:r>
+    </w:p>
+    <w:p>
+      <w:r>
+        <w:t>*</w:t>
+      </w:r>
+    </w:p>
+    <w:p>
+      <w:r>
+        <w:t>CNN BRASIL ONLINE: Após tarifas, frigoríficos do MS interrompem produção destinada aos EUA</w:t>
+      </w:r>
+    </w:p>
+    <w:p>
+      <w:r>
+        <w:t>https://tinyurl.com/yqekw3sl</w:t>
       </w:r>
     </w:p>
     <w:p>
@@ -297,32 +447,32 @@
     </w:p>
     <w:p>
       <w:r>
-        <w:t>AGÊNCIA ESTADO: BC: GALÍPOLO TEM REUNIÕES COM CNSEG E ZET- TA, NUBANK, MERCADO PAGO, PICPAY, NEON E CORA</w:t>
+        <w:t>EXAME.COM/SÃO PAULO: PicPay retoma oferta de criptomoedas para clientes após avanço da regulação no Brasil</w:t>
       </w:r>
     </w:p>
     <w:p>
       <w:r>
-        <w:t>https://tinyurl.com/yu8pxepa</w:t>
+        <w:t>https://tinyurl.com/yr42ue2y</w:t>
       </w:r>
     </w:p>
     <w:p>
       <w:r>
-        <w:t>TERRA/SÃO PAULO: Esse truque simples está fazendo brasileiros economizarem sem perceber!</w:t>
+        <w:t>*</w:t>
       </w:r>
     </w:p>
     <w:p>
       <w:r>
-        <w:t>https://tinyurl.com/yuhavf9x</w:t>
+        <w:t>AGÊNCIA ESTADO: Picpay volta a oferecer negociação de cripto para clientes após interromper serviço em 2023</w:t>
       </w:r>
     </w:p>
     <w:p>
       <w:r>
-        <w:t>O DIA/RIO DE JANEIRO: Esplanadeira</w:t>
+        <w:t>https://tinyurl.com/ysmhzh37</w:t>
       </w:r>
     </w:p>
     <w:p>
       <w:r>
-        <w:t>https://tinyurl.com/yuafjs28</w:t>
+        <w:t>*</w:t>
       </w:r>
     </w:p>
     <w:p/>
@@ -339,17 +489,17 @@
     </w:p>
     <w:p>
       <w:r>
-        <w:t>O ESTADO DE S.PAULO/SÃO PAULO: Em alegações finais, Gonet pede a condenação de Bolsonaro e generais</w:t>
+        <w:t>O GLOBO/RIO DE JANEIRO: ‘ARTICULAÇAO CONSCIENTE’</w:t>
       </w:r>
     </w:p>
     <w:p>
       <w:r>
-        <w:t>O procurador-geral da República, Paulo Gonet, pediu ao STF a condenação de Jair Bolsonaro e aliados por liderarem uma "organização criminosa" com objetivo de golpe de Estado após as eleições de 2022. Acusados de crimes como tentativa de abolir o Estado Democrático de Direito e golpe (penas somadas podem chegar a 34 anos), o grupo inclui ex-ministros e militares. Gonet afirmou que Bolsonaro articulou a ruptura institucional. O processo avança no STF, enquanto Bolsonaro alega perseguição política. A defesa ainda se manifestará.</w:t>
+        <w:t>A PGR acusou Jair Bolsonaro de liderar uma "articulação consciente" para romper a ordem democrática, com provas como a minuta golpista e reuniões com militares. O ex-presidente é apontado como principal responsável pela radicalização que levou aos ataques de 8 de janeiro. A PGR pediu sua condenação por crimes como golpe de Estado, com penas que podem somar 43 anos. O processo no STF inclui ainda sete réus, como ex-ministros e militares. Bolsonaro nega responsabilidade, mas a PGR sustenta que suas ações e omissões fomentaram a violência.</w:t>
       </w:r>
     </w:p>
     <w:p>
       <w:r>
-        <w:t>https://tinyurl.com/ypt2dabm</w:t>
+        <w:t>https://tinyurl.com/yod2yp87</w:t>
       </w:r>
     </w:p>
     <w:p>
@@ -359,17 +509,17 @@
     </w:p>
     <w:p>
       <w:r>
-        <w:t>VALOR ECONÔMICO/SÃO PAULO: Moraes repreende advogado em oitiva sobre trama golpista</w:t>
+        <w:t>O GLOBO/RIO DE JANEIRO: Gonet se opõe a perdão judicial de Cid e sugere pena 1/3 menor</w:t>
       </w:r>
     </w:p>
     <w:p>
       <w:r>
-        <w:t>O ministro Alexandre de Moraes</w:t>
+        <w:t>O PGR Paulo Gonet se opôs ao perdão judicial para Mauro Cid, delator da investigação sobre tentativa de golpe, alegando omissões e comportamento contraditório. Em alegações finais, Gonet propôs redução mínima de 1/3 da pena, não os 2/3 sugeridos pela PF, devido a falhas na colaboração. Cid teria omitido fatos graves, como participação em carta para pressionar o Exército, e mantido contato com articuladores golpistas. O PGR considerou seus depoimentos superficiais e pouco elucidativos, prejudicando o interesse público, mas sem afetar o processo.</w:t>
       </w:r>
     </w:p>
     <w:p>
       <w:r>
-        <w:t>https://tinyurl.com/yo3pdk3o</w:t>
+        <w:t>https://tinyurl.com/yo66n5yf</w:t>
       </w:r>
     </w:p>
     <w:p>
@@ -379,17 +529,20 @@
     </w:p>
     <w:p>
       <w:r>
-        <w:t>FOLHA DE S.PAULO/SÃO PAULO: Trump e Lula violaram princípios que invocam</w:t>
+        <w:t>VALOR ECONÔMICO/SÃO PAULO: ‘Peça é instrumento de perseguição’, diz Ramagem</w:t>
       </w:r>
     </w:p>
     <w:p>
       <w:r>
-        <w:t>O artigo critica as contradições de Trump e Lula ao invocarem princípios de justiça e soberania. Trump, que alega combater autoritarismo, apoia ditaduras e censura críticas, enquanto Lula defende a independência do Judiciário brasileiro, após ter questionado sua imparcialidade quando condenado. O STF, por sua vez, acusou interferência americana, mas solicitou ajuda dos EUA nas eleições de 2022. Ambos os lados usam princípios de forma conveniente, revelando hipocrisia nas posições sobre justiça e soberania.</w:t>
+        <w:t xml:space="preserve">O deputado Alexandre Ramagem (PL-RJ) classificou as alegações finais da PGR no caso de tentativa de golpe de Estado como "instrumento de perseguição", acusando o MP de atuar em um "sistema inconstitucional". A PGR pediu ao STF a condenação de Ramagem, Jair Bolsonaro e outros seis acusados por suposta tentativa de impedir a posse de Lula em 2022. A ministra Gleisi Hoffmann afirmou que as provas são contundentes e que a condenação de Bolsonaro é "praticamente inevitável". Especialistas destacam o robusto acervo probatório, incluindo mensagens, documentos e delações.  </w:t>
+        <w:br/>
+        <w:br/>
+        <w:t>*(90 palavras – foco em Justiça)*</w:t>
       </w:r>
     </w:p>
     <w:p>
       <w:r>
-        <w:t>https://tinyurl.com/yta86u7m</w:t>
+        <w:t>https://tinyurl.com/ykpxtz5f</w:t>
       </w:r>
     </w:p>
     <w:p>
@@ -399,17 +552,17 @@
     </w:p>
     <w:p>
       <w:r>
-        <w:t>FOLHA DE S.PAULO/SÃO PAULO: PF e MPF orientam envio de investigações que citam emendas para suas cúpulas</w:t>
+        <w:t>FOLHA DE S.PAULO/SÃO PAULO: Procuradoria cita omissão e contradições de Cid e descarta perdão judicial</w:t>
       </w:r>
     </w:p>
     <w:p>
       <w:r>
-        <w:t>A Polícia Federal (PF) e o Ministério Público Federal (MPF) estão orientando que investigações sobre emendas parlamentares que citem deputados ou senadores — mesmo sem envolvimento direto — sejam enviadas às suas cúpulas para análise prévia. O objetivo é evitar anulações pelo STF, devido ao foro privilegiado, e proteger investigadores de retaliações administrativas. A medida reflete preocupação após casos como o anulado por Gilmar Mendes, que alegou desrespeito ao foro de Arthur Lira. A PF estuda formalizar a norma, enquanto o STF concentra mais casos, incluindo operações como a Overclean, que apura desvios em emendas.</w:t>
+        <w:t>A Procuradoria-Geral da República</w:t>
       </w:r>
     </w:p>
     <w:p>
       <w:r>
-        <w:t>https://tinyurl.com/ylg5notq</w:t>
+        <w:t>https://tinyurl.com/yp429dfc</w:t>
       </w:r>
     </w:p>
     <w:p>
@@ -419,66 +572,17 @@
     </w:p>
     <w:p>
       <w:r>
-        <w:t>FOLHA DE S.PAULO/SÃO PAULO: STF retoma audiências da trama golpista, e Moraes dá bronca em advogado</w:t>
+        <w:t>O ESTADO DE S.PAULO/SÃO PAULO: Gonet diz que Cid omitiu fatos em colaboração e se opõe a perdão definitivo</w:t>
       </w:r>
     </w:p>
     <w:p>
       <w:r>
-        <w:t>O ministro Alexandre de Moraes, do STF, repreendeu o advogado Jeffrey Chiquini durante audiência sobre a trama golpista, por intervenções consideradas impertinentes. Moraes ordenou que o advogado não tumultuasse o processo. O tenente-coronel Mauro Cid depôs como testemunha, reiterando que Filipe Martins apresentou a Bolsonaro um plano golpista. Defesas tentam invalidar a delação premiada de Cid, acusando-o de mentiras. Moraes marcou oitivas de testemunhas de outros núcleos do caso até 23 de julho e abriu investigação por possível obstrução de Justiça.</w:t>
+        <w:t>O procurador-geral da República, Paulo Gonet, opôs-se ao perdão definitivo do tenente-coronel Mauro Cid, alegando omissão de fatos graves em sua colaboração premiada. Em alegações ao STF, Gonet propôs reduzir em 1/3 a pena de Cid, mas negou benefícios maiores devido à falta de "boa-fé" e narrativa seletiva. O caso integra a ação penal sobre o suposto golpe envolvendo Jair Bolsonaro e aliados, acusados de crimes como tentativa de abolição do Estado Democrático e organização criminosa. A decisão final caberá ao ministro Alexandre de Moraes e à Primeira Turma do STF.</w:t>
       </w:r>
     </w:p>
     <w:p>
       <w:r>
-        <w:t>https://tinyurl.com/ysbhavlq</w:t>
-      </w:r>
-    </w:p>
-    <w:p>
-      <w:r>
-        <w:t>*</w:t>
-      </w:r>
-    </w:p>
-    <w:p/>
-    <w:p>
-      <w:r>
-        <w:t>*Meio Ambiente e ESG*</w:t>
-      </w:r>
-    </w:p>
-    <w:p>
-      <w:r>
-        <w:t>O ESTADO DE S.PAULO/SÃO PAULO: A conta da meta climática brasileira</w:t>
-      </w:r>
-    </w:p>
-    <w:p>
-      <w:r>
-        <w:t xml:space="preserve">O Brasil precisa reduzir suas emissões pela metade até 2035 para cumprir a meta climática (59%-67% abaixo de 2005), limitando-as a 0,85-1,05 gigatoneladas/ano. Setores como energia, agropecuária e indústria devem equilibrar crescimento com redução de carbono, já que o desmatamento zero e a restauração florestal não serão suficientes. A transição para energia limpa e a captura de carbono são essenciais. O Plano Clima e a Estratégia Nacional de Mitigação buscam alinhar desenvolvimento econômico e justiça climática, promovendo empregos e inovação. O país pode liderar soluções sustentáveis globais.  </w:t>
-        <w:br/>
-        <w:br/>
-        <w:t>*(Foco em ESG: metas climáticas, transição energética, conservação florestal e justiça socioambiental.)*</w:t>
-      </w:r>
-    </w:p>
-    <w:p>
-      <w:r>
-        <w:t>https://tinyurl.com/ywqwtkzj</w:t>
-      </w:r>
-    </w:p>
-    <w:p>
-      <w:r>
-        <w:t>*</w:t>
-      </w:r>
-    </w:p>
-    <w:p>
-      <w:r>
-        <w:t>VALOR ECONÔMICO/SÃO PAULO: Um diade festa na floresta</w:t>
-      </w:r>
-    </w:p>
-    <w:p>
-      <w:r>
-        <w:t>Na Reserva Extrativista Ituxi (AM), comunidades locais e chefs promovem o manejo sustentável de pirarucu e castanhas, gerando renda e preservando a floresta. O projeto *Gosto da Amazônia*, que envolve 280 comunidades, aumentou em 400% a população de pirarucus e beneficiou outras espécies, além de fortalecer o comércio justo e a biodiversidade. Iniciativas como essa, apoiadas por selos como *Origens Brasil*, buscam valorizar produtos da floresta e combater o desmatamento, mostrando um modelo de desenvolvimento sustentável que integra ESG. A ação destacou a importância de dar visibilidade a práticas que unem conservação e inclusão social.</w:t>
-      </w:r>
-    </w:p>
-    <w:p>
-      <w:r>
-        <w:t>https://tinyurl.com/yong5ojy</w:t>
+        <w:t>https://tinyurl.com/yr4v747x</w:t>
       </w:r>
     </w:p>
     <w:p>
@@ -494,17 +598,17 @@
     </w:p>
     <w:p>
       <w:r>
-        <w:t>VALOR ECONÔMICO/SÃO PAULO: STF tenta conciliação para decreto que aumentou IOF</w:t>
+        <w:t>O ESTADO DE S.PAULO/SÃO PAULO: Sem acordo, Moraes pode vetar IOF ao risco sacado e previdência privada</w:t>
       </w:r>
     </w:p>
     <w:p>
       <w:r>
-        <w:t>O STF, com o ministro Alexandre de Moraes, tenta mediar o impasse entre o governo e o Congresso sobre o aumento do IOF. O Planalto avalia desistir da tributação sobre o risco sacado para buscar acordo, mas o ministro Rui Costa afirma que o governo não apresentará alternativas e defenderá o decreto no Judiciário. O Congresso derrubou a medida, e a decisão do STF suspendeu os efeitos de ambos os lados. A ausência de Haddad e líderes do Legislativo na audiência reflete a tensão entre os Poderes.</w:t>
+        <w:t>O ministro Alexandre de Moraes, do STF, sinalizou durante audiência de conciliação que pode vetar a cobrança do IOF sobre operações de risco sacado e previdência privada</w:t>
       </w:r>
     </w:p>
     <w:p>
       <w:r>
-        <w:t>https://tinyurl.com/yvurtpek</w:t>
+        <w:t>https://tinyurl.com/ypcl7dw2</w:t>
       </w:r>
     </w:p>
     <w:p>
@@ -514,17 +618,20 @@
     </w:p>
     <w:p>
       <w:r>
-        <w:t>FOLHA DE S.PAULO/SÃO PAULO: Ex-ministro e amigo de Bolsonaro se livra do Supremo e some de Brasília</w:t>
+        <w:t>VALOR ECONÔMICO/SÃO PAULO: Audiência de conciliação sobre I0F termina sem acordo entre o governo e o Congresso</w:t>
       </w:r>
     </w:p>
     <w:p>
       <w:r>
-        <w:t>O general Luiz Eduardo Ramos, ex-ministro de Bolsonaro e seu amigo próximo desde 1973, evitou processos no STF relacionados ao suposto golpe de 2022, diferentemente de outros militares do governo. Afastado de Brasília, Ramos vive discretamente em Resende</w:t>
+        <w:t xml:space="preserve">A audiência de conciliação mediada pelo ministro Alexandre de Moraes (STF) sobre o aumento do IOF terminou sem acordo entre o governo e o Congresso. O Executivo, representado pelo AGU, defendeu o decreto que elevou as alíquotas, enquanto o Legislativo sustentou a decisão de sustar a medida. Sem concessões, a decisão final caberá a Moraes. Paralelamente, o Congresso instalou uma comissão mista para analisar alternativas ao IOF, presidida por Renan Calheiros (MDB-AL) e relatada por Carlos Zarattini (PT-SP), aliados do governo.  </w:t>
+        <w:br/>
+        <w:br/>
+        <w:t>*(90 palavras, foco em governo e Congresso Nacional)*</w:t>
       </w:r>
     </w:p>
     <w:p>
       <w:r>
-        <w:t>https://tinyurl.com/ykgjz35v</w:t>
+        <w:t>https://tinyurl.com/yleahq2m</w:t>
       </w:r>
     </w:p>
     <w:p>
@@ -534,17 +641,17 @@
     </w:p>
     <w:p>
       <w:r>
-        <w:t>FOLHA DE S.PAULO/SÃO PAULO: Governo deve abrir mão de IOF sobre risco sacado</w:t>
+        <w:t>FOLHA DE S.PAULO/SÃO PAULO: Reunião no Supremo termina sem definição, e Moraes decidirá sobre IOF</w:t>
       </w:r>
     </w:p>
     <w:p>
       <w:r>
-        <w:t>O governo Lula recuará na tributação do IOF sobre o "risco sacado" após pressão do Congresso, apresentando nova proposta em audiência no STF nesta terça (15). A Fazenda mantém a taxação de 5% sobre aportes em previdência (VGBL) e outras operações já tributadas, buscando evitar que o STF arbitre o conflito entre os Poderes. O Congresso considera ilegal a cobrança sobre o "risco sacado", aprovando projeto para suspendê-la. O impasse envolve disputa sobre competência: o Executivo defende o decreto como regulatório, enquanto o Legislativo alega invasão de atribuições.</w:t>
+        <w:t>A reunião entre governo, Congresso e STF sobre o aumento do IOF terminou sem acordo, cabendo ao ministro Alexandre de Moraes decidir. A expectativa é que ele invalide apenas a tributação do "risco sacado", mantendo o restante do decreto de Lula. O governo defende a medida, enquanto o Congresso busca uma solução política. O STF deve garantir a autoridade presidencial sobre alíquotas. A derrubada da taxação do risco sacado impactaria R$ 1,2 bilhão na arrecadação. Haddad espera decisão ainda esta semana.</w:t>
       </w:r>
     </w:p>
     <w:p>
       <w:r>
-        <w:t>https://tinyurl.com/yt7maqpp</w:t>
+        <w:t>https://tinyurl.com/yl8oko3c</w:t>
       </w:r>
     </w:p>
     <w:p>
@@ -554,17 +661,17 @@
     </w:p>
     <w:p>
       <w:r>
-        <w:t>VALOR ECONÔMICO/SÃO PAULO: Com ‘tarifaço’, investidor troca convicção por dúvida sobre2026</w:t>
+        <w:t>VALOR ECONÔMICO/SÃO PAULO: Indústria rechaça retaliação à tarifa dos EUA e pede mais prazo</w:t>
       </w:r>
     </w:p>
     <w:p>
       <w:r>
-        <w:t>O anúncio de tarifas dos EUA contra o Brasil, sob Trump, aumentou as incertezas políticas e econômicas para as eleições de 2026, afetando a percepção do mercado sobre o governo Lula. Investidores temem que o "tarifaço" fortaleça Lula politicamente, alimentando um discurso nacionalista e reduzindo as chances de uma guinada econômica mais liberal em 2027. Pesquisas de popularidade, como a da Quaest, são aguardadas para avaliar o impacto das medidas. Bancos como J.P. Morgan e Wells Fargo destacam que os efeitos políticos podem ser mais relevantes que os econômicos, elevando a volatilidade pré-eleitoral.</w:t>
+        <w:t>O governo brasileiro, liderado pelo vice-presidente Geraldo Alckmin, busca negociar com os EUA a suspensão ou adiamento da tarifa de 50% sobre produtos brasileiros, que entra em vigor em 1º de agosto. Representantes da indústria, reunidos com Alckmin, rejeitaram retaliações e pediram mais prazo para evitar impactos econômicos graves. A CNI sugeriu um adiamento de 90 dias. Setores como calçados, têxteis e aviação alertaram para riscos às exportações. O governo prioriza a diplomacia, enquanto empresários pressionam importadores americanos para influenciar as negociações.</w:t>
       </w:r>
     </w:p>
     <w:p>
       <w:r>
-        <w:t>https://tinyurl.com/ymfotdkl</w:t>
+        <w:t>https://tinyurl.com/yrqqnhyo</w:t>
       </w:r>
     </w:p>
     <w:p>
@@ -574,20 +681,17 @@
     </w:p>
     <w:p>
       <w:r>
-        <w:t>O GLOBO/RIO DE JANEIRO: IOF: governo descarta recuo e defenderá decreto</w:t>
+        <w:t>O ESTADO DE S.PAULO/SÃO PAULO: ‘Esse modelo no qual estamos descaracteriza o presidencialismo</w:t>
       </w:r>
     </w:p>
     <w:p>
       <w:r>
-        <w:t xml:space="preserve">O governo Lula mantém firme a defesa do decreto que elevou alíquotas do IOF, recusando recuos, mesmo com pressão do Congresso. Em audiência de conciliação no STF, a AGU defenderá a medida, que visa garantir R$ 31,3 bilhões em 2026 para cumprir a meta fiscal. Parlamentares propõem um "meio-termo": aumentar tributos em operações já taxadas, mas isentar as que não pagavam IOF antes do decreto. O Planalto rejeita negociar, priorizando a prerrogativa de editar decretos, enquanto o Congresso argumenta que criar novos tributos exigiria aprovação legislativa.  </w:t>
-        <w:br/>
-        <w:br/>
-        <w:t>*(90 palavras, foco em governo e Congresso)*</w:t>
+        <w:t>Edinho Silva, novo presidente do PT, criticou o "superempoderamento" do Congresso, afirmando que o Brasil vive uma "confusão institucional" com o Legislativo assumindo funções do Executivo, como a execução orçamentária, o que enfraquece os ministros e descaracteriza o presidencialismo. Ele defendeu a reação do governo Lula à revogação do IOF pelo Congresso, mas destacou a necessidade de diálogo para evitar crises. Edinho também mencionou a articulação para as eleições de 2026, com Lula como candidato, e a importância de alianças, sem descartar nomes como Alckmin.</w:t>
       </w:r>
     </w:p>
     <w:p>
       <w:r>
-        <w:t>https://tinyurl.com/yqxbsr3h</w:t>
+        <w:t>https://tinyurl.com/yugw9fnj</w:t>
       </w:r>
     </w:p>
     <w:p>
@@ -597,20 +701,17 @@
     </w:p>
     <w:p>
       <w:r>
-        <w:t>O GLOBO/RIO DE JANEIRO: ENTRE FARPAS Tarifaço de Trump escala embate entre Eduardo e Tarcísio, que buscam bênção de Bolsonaro para 2026</w:t>
+        <w:t>VALOR ECONÔMICO/SÃO PAULO: Exportadores do agro defendem diálogo para evitar taxação dos EUA</w:t>
       </w:r>
     </w:p>
     <w:p>
       <w:r>
-        <w:t xml:space="preserve">*Disputa entre Eduardo Bolsonaro e Tarcísio por apoio de Jair Bolsonaro em 2026*  </w:t>
-        <w:br/>
-        <w:br/>
-        <w:t>O conflito entre o deputado Eduardo Bolsonaro (PL-SP) e o governador Tarcísio de Freitas (Republicanos) se intensificou após as tarifas impostas por Donald Trump. Ambos buscam o aval de Jair Bolsonaro para a eleição presidencial de 2026. Eduardo criticou Tarcísio por negociar com representantes dos EUA sem consultar a família Bolsonaro, chamando de "falta de respeito". Tarcísio, por outro lado, manteve postura conciliatória, buscando diálogo com empresários e o governo americano. Enquanto Eduardo resiste a voltar ao Brasil, arriscando cassação, Tarcísio se consolida como favorito no cenário sem o ex-presidente.</w:t>
+        <w:t>O governo Lula busca reverter a tarifa de 50% sobre exportações brasileiras imposta pelos EUA, que entra em vigor em 1º de agosto. O vice-presidente Geraldo Alckmin sinalizou a possibilidade de pedir prazo adicional para negociações, destacando a necessidade de diálogo com setores econômicos e empresas americanas. Exportadores do agronegócio, preocupados com produtos perecíveis, defendem a prorrogação do prazo. O governo também criticou a intromissão dos EUA em assuntos internos brasileiros, após declarações sobre o processo judicial contra Bolsonaro. A estratégia inclui pressionar importadores americanos para influenciar a Casa Branca.</w:t>
       </w:r>
     </w:p>
     <w:p>
       <w:r>
-        <w:t>https://tinyurl.com/yr9qeyzh</w:t>
+        <w:t>https://tinyurl.com/ywawsj8f</w:t>
       </w:r>
     </w:p>
     <w:p>
@@ -620,17 +721,17 @@
     </w:p>
     <w:p>
       <w:r>
-        <w:t>O GLOBO/RIO DE JANEIRO: EXCEÇÕES AO TARIFAÇO Brasil buscará deixar alguns setores de fora. Lula assina Lei de Reciprocidade</w:t>
+        <w:t>O GLOBO/RIO DE JANEIRO: DEFESA DA NEGOCIAÇÃO Empresários do Brasil e dos EUA pedem diálogo para resolver tarifaço de Trump</w:t>
       </w:r>
     </w:p>
     <w:p>
       <w:r>
-        <w:t>O governo Lula busca negociar exceções ao "tarifaço" de 50% ameaçado por Trump, priorizando setores como petróleo, que teriam menor impacto nos EUA. Lula regulamentou a Lei da Reciprocidade, permitindo retaliações comerciais, mas o Planalto prefere esgotar o diálogo antes de agir. Reuniões com empresários visam mapear prejuízos e calibrar a resposta brasileira, coordenadas pelo vice Alckmin. O governo descarta negociar questões judiciais, como as críticas de Trump ao processo contra Bolsonaro. A estratégia inclui evitar medidas que pressionem a inflação, dada a dependência de importações dos EUA.</w:t>
+        <w:t>Empresários brasileiros e americanos pressionam por negociações para reverter o "tarifaço" de 50% imposto por Trump, que afeta setores como indústria e agronegócio. Em reunião com o vice-presidente Alckmin e ministros, o setor privado pediu diálogo e evitou retaliações, destacando os prejuízos bilaterais. A Câmara de Comércio dos EUA alertou para danos econômicos e defendeu acordos de alto nível. O governo brasileiro descartou adiar a medida, focando em resolver a questão até 31 de julho, enquanto empresários buscam apoio de empresas americanas para reverter a decisão.</w:t>
       </w:r>
     </w:p>
     <w:p>
       <w:r>
-        <w:t>https://tinyurl.com/yt5hjzdb</w:t>
+        <w:t>https://tinyurl.com/ystrywcf</w:t>
       </w:r>
     </w:p>
     <w:p>
@@ -640,17 +741,17 @@
     </w:p>
     <w:p>
       <w:r>
-        <w:t>VALOR ECONÔMICO/SÃO PAULO: Governo começa a debater resposta aos EUA com empresários</w:t>
+        <w:t>O GLOBO/RIO DE JANEIRO: IOF: conciliação no STF termina sem acordo</w:t>
       </w:r>
     </w:p>
     <w:p>
       <w:r>
-        <w:t>O governo Lula regulamentou a Lei da Reciprocidade, que permite retaliar tarifas dos EUA sobre produtos brasileiros. Um comitê interministerial, liderado pelo vice-presidente Alckmin, iniciará reuniões com setores industriais e do agronegócio para alinhar respostas à tarifa de 50% imposta por Trump. O governo prioriza negociações, mas não descarta retaliações. Enquanto isso, declarações de autoridades americanas criticam o STF e Lula, acirrando o tom do conflito comercial. O decreto foi assinado e será publicado no Diário Oficial.</w:t>
+        <w:t>A conciliação no STF entre governo e Congresso sobre o aumento do IOF terminou sem acordo, deixando a decisão a cargo do ministro Alexandre de Moraes. O governo defende a validade do decreto que elevou o imposto, enquanto o Congresso sustou a medida via decreto legislativo. O ministro da Fazenda, Fernando Haddad, afirmou que 90% do decreto é "incontroverso", exceto a tributação sobre o "risco sacado". O impasse pode impactar as metas fiscais, com risco de novos bloqueios orçamentários caso o governo perca no STF.</w:t>
       </w:r>
     </w:p>
     <w:p>
       <w:r>
-        <w:t>https://tinyurl.com/yrd7js5d</w:t>
+        <w:t>https://tinyurl.com/yszm7sds</w:t>
       </w:r>
     </w:p>
     <w:p>
@@ -666,17 +767,17 @@
     </w:p>
     <w:p>
       <w:r>
-        <w:t>VALOR ECONÔMICO/SÃO PAULO: UE quer limitar subsídio agrícola em revisão do orçamento do bloco</w:t>
+        <w:t>VALOR ECONÔMICO/SÃO PAULO: Comércio Brasil-México tem potencial, mas acordo é difícil</w:t>
       </w:r>
     </w:p>
     <w:p>
       <w:r>
-        <w:t>A UE planeja limitar subsídios agrícolas na revisão orçamentária, propondo um teto de € 100 mil/ano por produtor para redistribuir recursos aos pequenos agricultores. A Política Agrícola Comum</w:t>
+        <w:t>O comércio entre Brasil e México tem potencial para beneficiar o agronegócio brasileiro, mas um acordo amplo enfrenta obstáculos, como o protecionismo agrícola mexicano e barreiras não-tarifárias. Apesar de acordos parciais existirem desde 2002, as negociações para um tratado de livre-comércio avançam lentamente. O agronegócio brasileiro busca maior acesso ao mercado mexicano, mas enfrenta resistência local. Especialistas destacam que, embora haja complementaridade, a integração econômica ainda está abaixo do potencial, com restrições comerciais limitando o crescimento bilateral. A solução não é imediata, mas o alinhamento político pode impulsionar as tratativas.</w:t>
       </w:r>
     </w:p>
     <w:p>
       <w:r>
-        <w:t>https://tinyurl.com/ytmmfjdo</w:t>
+        <w:t>https://tinyurl.com/yw3978to</w:t>
       </w:r>
     </w:p>
     <w:p>
@@ -686,19 +787,20 @@
     </w:p>
     <w:p>
       <w:r>
-        <w:t>O ESTADO DE S.PAULO/SÃO PAULO: Prato do dia Patrícia Ferraz</w:t>
+        <w:t>VALOR ECONÔMICO/SÃO PAULO: Uso de herbicidas dobrou em uma década no país, mostra Embrapa</w:t>
       </w:r>
     </w:p>
     <w:p>
       <w:r>
-        <w:t xml:space="preserve">(foco em agronegócios):*  </w:t>
+        <w:t xml:space="preserve">O uso de herbicidas no Brasil mais que dobrou entre 2010 e 2020, saltando de 157,5 mil para 329,7 mil toneladas de ingredientes ativos, segundo estudo da Embrapa. O crescimento (128%) superou a expansão da área agrícola (24%), refletindo a perda de eficácia do glifosato devido à resistência de plantas daninhas. Agricultores adotaram outras moléculas, como cletodim e 2,4-D, com aumentos de até 2.672%. Especialistas alertam para o custo elevado, maior impacto ambiental e a falta de alternativas sustentáveis. A indústria defende inovações para enfrentar o desafio.  </w:t>
         <w:br/>
-        <w:t>A receita de polenta com três queijos destaca o uso de ingredientes do agronegócio, como farinha de milho e queijos</w:t>
+        <w:br/>
+        <w:t>*(Foco no agronegócio: aumento do uso de herbicidas, resistência de plantas e impactos no manejo agrícola.)*</w:t>
       </w:r>
     </w:p>
     <w:p>
       <w:r>
-        <w:t>https://tinyurl.com/ysjm443x</w:t>
+        <w:t>https://tinyurl.com/yogucduj</w:t>
       </w:r>
     </w:p>
     <w:p>
@@ -708,20 +810,17 @@
     </w:p>
     <w:p>
       <w:r>
-        <w:t>VALOR ECONÔMICO/SÃO PAULO: Produtores descobrem os ganhos com a integração de tecnologias</w:t>
+        <w:t>O GLOBO/RIO DE JANEIRO: Prejuízo da taxação de Trump afeta economia real</w:t>
       </w:r>
     </w:p>
     <w:p>
       <w:r>
-        <w:t xml:space="preserve">*Produtores rurais adotam tecnologias integradas para ganhar eficiência e reduzir custos*  </w:t>
-        <w:br/>
-        <w:br/>
-        <w:t>Produtores como Paulo Priori</w:t>
+        <w:t>O agronegócio brasileiro já sofre impactos da taxação de 50% proposta por Trump aos EUA. Frigoríficos suspenderam abates para exportação de carne bovina, com US$ 160 milhões em produtos parados. A manga, principal fruta exportada, também enfrenta risco de embarques cancelados, ameaçando safras e empregos no Vale do São Francisco. A Embraer compara o efeito ao da Covid-19, com possível perda de competitividade e custos adicionais de R$ 50 milhões por aeronave. Setores pressionam por negociações para evitar prejuízos maiores à economia real e cadeias produtivas.</w:t>
       </w:r>
     </w:p>
     <w:p>
       <w:r>
-        <w:t>https://tinyurl.com/yos6q3dc</w:t>
+        <w:t>https://tinyurl.com/yug3wpzk</w:t>
       </w:r>
     </w:p>
     <w:p>
@@ -731,20 +830,17 @@
     </w:p>
     <w:p>
       <w:r>
-        <w:t>VALOR ECONÔMICO/SÃO PAULO: Após reformas, agroindústria volta a investir na Argentina</w:t>
+        <w:t>VALOR ECONÔMICO/SÃO PAULO: Para FGV Ibre, nova base do PIB pode ficar com dados defasados</w:t>
       </w:r>
     </w:p>
     <w:p>
       <w:r>
-        <w:t xml:space="preserve">*Agroindústria argentina retoma investimentos após reformas de Milei*  </w:t>
-        <w:br/>
-        <w:br/>
-        <w:t>Empresários do agronegócio na Argentina demonstram otimismo com as reformas econômicas do presidente Javier Milei, que incluem abertura comercial e redução de burocracia. Grandes empresas, como Adecoagro e Copra, anunciam investimentos em armazenagem, moagem e expansão de áreas cultivadas, visando aumentar a produção de arroz, soja e milho. A confiança no setor cresce, com expectativa de maior estabilidade e competitividade. Empresas como Ebro Foods e Grupo Ceolin também ampliam operações, destacando o potencial do país apesar dos desafios anteriores.</w:t>
+        <w:t>Pesquisadores do FGV Ibre alertam que a revisão das Contas Nacionais pelo IBGE, prevista para 2026/2027, pode usar dados defasados do agronegócio, setor que representa 25% do PIB brasileiro. Eles criticam a possível utilização do Censo Agropecuário de 2016/2017, em vez do previsto para 2026, que refletiria melhor a realidade atual, como a expansão da segunda safra de milho. A atualização é crucial para captar mudanças no consumo e na produção agropecuária, mas o IBGE enfrenta restrições orçamentárias e logísticas. A revisão foi adiada para evitar ruídos eleitorais.</w:t>
       </w:r>
     </w:p>
     <w:p>
       <w:r>
-        <w:t>https://tinyurl.com/ymykyb4l</w:t>
+        <w:t>https://tinyurl.com/ytz8dh4n</w:t>
       </w:r>
     </w:p>
     <w:p>
@@ -754,103 +850,17 @@
     </w:p>
     <w:p>
       <w:r>
-        <w:t>FOLHA DE S.PAULO/SÃO PAULO: 30% das exportações de SP para os EUA são do agro</w:t>
+        <w:t>FOLHA DE S.PAULO/SÃO PAULO: Tarifa de 50% para o agronegócio é jogo de perda dupla para o Brasil e para os EUA</w:t>
       </w:r>
     </w:p>
     <w:p>
       <w:r>
-        <w:t>O agronegócio paulista pode ser severamente impactado pelas novas tarifas dos EUA, já que 30% das exportações do estado para o mercado americano vêm do setor (US$ 1,9 bi no 1° semestre). O suco de laranja, do qual os EUA absorvem 42% das vendas brasileiras, teria tributos elevados em 533%, inviabilizando negócios. Carne bovina, etanol e borracha também serão afetados. Minas Gerais, com 82% das receitas do agro vindas do café (US$ 956 mi), também sofrerá. Mato Grosso, menos dependente dos EUA, tem menor exposição.</w:t>
+        <w:t>A tarifa de 50% sobre o agronegócio prejudica Brasil e EUA, principais competidores em commodities como carne e soja. O Brasil depende dos EUA para escoar café e suco de laranja, produtos em que é líder global. Sem o Brasil, os EUA enfrentariam alta de preços e inflação, enquanto o Brasil teria dificuldade realocar esses volumes em outros mercados, já que China e UE reduziram importações. Na carne bovina, os EUA dependem das exportações brasileiras, e uma queda nas compras pressionaria ambos os lados, tornando um acordo bilateral a melhor solução.</w:t>
       </w:r>
     </w:p>
     <w:p>
       <w:r>
-        <w:t>https://tinyurl.com/yqkgpqla</w:t>
-      </w:r>
-    </w:p>
-    <w:p>
-      <w:r>
-        <w:t>*</w:t>
-      </w:r>
-    </w:p>
-    <w:p/>
-    <w:p>
-      <w:r>
-        <w:t>*Setor de Educação*</w:t>
-      </w:r>
-    </w:p>
-    <w:p>
-      <w:r>
-        <w:t>O GLOBO/RIO DE JANEIRO: Filantropia não é startup</w:t>
-      </w:r>
-    </w:p>
-    <w:p>
-      <w:r>
-        <w:t>O fechamento da Primary School, fundada por Mark Zuckerberg e Priscilla Chan, expõe a falha de um modelo filantrópico que prioriza resultados rápidos e escalabilidade, típico do Vale do Silício, em vez de compromisso social de longo prazo. A escola, que prometia educação transformadora para comunidades vulneráveis, fechou sem formar nenhum aluno, citando custos altos e falta de retorno imediato. O caso revela como a educação não deve ser tratada como um experimento de startup, exigindo tempo, escuta e responsabilidade ética, não métricas de investimento.</w:t>
-      </w:r>
-    </w:p>
-    <w:p>
-      <w:r>
-        <w:t>https://tinyurl.com/yrocdw4x</w:t>
-      </w:r>
-    </w:p>
-    <w:p>
-      <w:r>
-        <w:t>*</w:t>
-      </w:r>
-    </w:p>
-    <w:p>
-      <w:r>
-        <w:t>O ESTADO DE S.PAULO/SÃO PAULO: USP inicia fechamento do câmpus da Poli em Santos</w:t>
-      </w:r>
-    </w:p>
-    <w:p>
-      <w:r>
-        <w:t>A USP está desativando o câmpus da Poli em Santos, transferindo todas as atividades administrativas e um laboratório de pesquisa para São Paulo. O curso de Engenharia do Petróleo, já realocado em 2021 devido à alta evasão, motivou o fechamento. Dez servidores foram comunicados sobre a transferência, e sete entraram na Justiça para permanecer na Baixada Santista. A USP alega ter esgotado alternativas para manter atividades no local. O prédio histórico, tombado, teve seu futuro indefinido. A decisão judicial inicial negou a liminar, citando a CLT.</w:t>
-      </w:r>
-    </w:p>
-    <w:p>
-      <w:r>
-        <w:t>https://tinyurl.com/ynqyob7k</w:t>
-      </w:r>
-    </w:p>
-    <w:p>
-      <w:r>
-        <w:t>*</w:t>
-      </w:r>
-    </w:p>
-    <w:p>
-      <w:r>
-        <w:t>FOLHA DE S.PAULO/SÃO PAULO: Popularização da IA transforma travessão em marca da besta na escrita</w:t>
-      </w:r>
-    </w:p>
-    <w:p>
-      <w:r>
-        <w:t>A popularização da IA gerou a crença de que o uso de travessões em textos indicaria autoria por chatbots, afetando o setor educacional. Professores, como Evandro Cunha (UFMG), relatam adaptações na escrita para evitar confusões, enquanto instituições migram para avaliações orais devido à dificuldade em detectar trabalhos feitos por IA. Ferramentas como o Grammarly tentam identificar textos automatizados, mas ainda falham. Especialistas destacam que o travessão é um recurso humano, mas seu uso profissional pode influenciar modelos de IA, treinados com textos jornalísticos e acadêmicos. A discussão reflete desafios na autenticidade da produção textual.</w:t>
-      </w:r>
-    </w:p>
-    <w:p>
-      <w:r>
-        <w:t>https://tinyurl.com/yvmn3kxd</w:t>
-      </w:r>
-    </w:p>
-    <w:p>
-      <w:r>
-        <w:t>*</w:t>
-      </w:r>
-    </w:p>
-    <w:p>
-      <w:r>
-        <w:t>O ESTADO DE S.PAULO/SÃO PAULO: Desaparecimento de aluna trans da Unesp é apurado como feminicídio</w:t>
-      </w:r>
-    </w:p>
-    <w:p>
-      <w:r>
-        <w:t>O desaparecimento de Carmen de Oliveira Alves, 25 anos, aluna trans da Unesp, está sendo investigado como feminicídio. Ela sumiu em 12 de junho após pressionar o namorado, Marcos Yuri Amorim, a assumir o relacionamento. A polícia encontrou em seu notebook um dossiê com supostos crimes dele, apagado no dia do desaparecimento. Amorim e um PM da reserva, seu suposto amante, estão presos. A Unesp emitiu nota de solidariedade. O caso pode ser enquadrado como feminicídio, já que crimes contra mulheres trans têm sido assim classificados.</w:t>
-      </w:r>
-    </w:p>
-    <w:p>
-      <w:r>
-        <w:t>https://tinyurl.com/ylkyydj5</w:t>
+        <w:t>https://tinyurl.com/ylsfcszm</w:t>
       </w:r>
     </w:p>
     <w:p>
@@ -866,17 +876,144 @@
     </w:p>
     <w:p>
       <w:r>
-        <w:t>FOLHA DE S.PAULO/SÃO PAULO: Sauditas assinam acordos de energia limpa deUS$8,3bi</w:t>
+        <w:t>VALOR ECONÔMICO/SÃO PAULO: Consumidor vai pagar R$ 47 bi em subsídios na conta de energia</w:t>
       </w:r>
     </w:p>
     <w:p>
       <w:r>
-        <w:t>Empresas sauditas, incluindo ACWA Power e subsidiária da Aramco, assinaram acordos de energia limpa no valor de US$ 8,3 bilhões para projetos com capacidade de 15 GW, incluindo usinas solares e eólicas. A Arábia Saudita, que visa 130 GW de renováveis até 2030, busca se tornar potência global em energia limpa, aproveitando seu potencial solar e parcerias com a China. Projetos recentes incluem parques solares e investimentos em células fotovoltaicas, alinhados à meta de 50% de renováveis na matriz energética até 2030.</w:t>
+        <w:t>Os consumidores de energia pagarão R$ 46,8 bilhões em subsídios em 2025, conforme a Aneel, com impactos médios de 3,85% a 5,76% nas tarifas. A CDE, que financia programas como Tarifa Social e incentivos a fontes renováveis, terá orçamento de R$ 49,2 bilhões, 32,4% maior que em 2024. O governo propôs limitar esses custos a partir de 2026, cobrando dos próprios beneficiários se ultrapassarem o teto. A Aneel também aprovou um bônus de R$ 883 milhões para consumidores de baixo consumo e adiou o leilão A-5 devido a questionamentos sobre preços após mudanças regulatórias.</w:t>
       </w:r>
     </w:p>
     <w:p>
       <w:r>
-        <w:t>https://tinyurl.com/yp4lxr2y</w:t>
+        <w:t>https://tinyurl.com/yqw57l6f</w:t>
+      </w:r>
+    </w:p>
+    <w:p>
+      <w:r>
+        <w:t>*</w:t>
+      </w:r>
+    </w:p>
+    <w:p>
+      <w:r>
+        <w:t>FOLHA DE S.PAULO/SÃO PAULO: Google paga US$ 3 bilhões por energia hidrelétrica  para sua IA</w:t>
+      </w:r>
+    </w:p>
+    <w:p>
+      <w:r>
+        <w:t xml:space="preserve">*Google investe US$ 3 bi em hidrelétrica para suprir demanda de IA*  </w:t>
+        <w:br/>
+        <w:br/>
+        <w:t>O Google fechou um contrato de US$ 3 bilhões com a Brookfield para comprar energia hidrelétrica por 20 anos, visando atender a crescente demanda por computação em nuvem e IA. O acordo garante 670 MW inicialmente, com opção de expandir para 3 GW, priorizando fontes renováveis de fornecimento estável. A medida reflete o esforço das big techs para equilibrar o alto consumo energético da IA com sustentabilidade, optando por hidrelétrica em vez de eólica ou solar. A Meta também investiu em energia nuclear recentemente, enquanto a AIE prevê que data centers consumirão mais energia que indústrias pesadas nos EUA até 2030.</w:t>
+      </w:r>
+    </w:p>
+    <w:p>
+      <w:r>
+        <w:t>https://tinyurl.com/2x6uqxb6</w:t>
+      </w:r>
+    </w:p>
+    <w:p>
+      <w:r>
+        <w:t>*</w:t>
+      </w:r>
+    </w:p>
+    <w:p>
+      <w:r>
+        <w:t>O ESTADO DE S.PAULO/SÃO PAULO: Para sair do petróleo, é preciso olhar a demanda</w:t>
+      </w:r>
+    </w:p>
+    <w:p>
+      <w:r>
+        <w:t>A transição energética exige reduzir a demanda por petróleo, não apenas limitar sua oferta, destacam especialistas. Em 2023, dois terços da energia global ainda vieram de fósseis, mesmo com crescimento das renováveis, elevando emissões. Setores como transportes e indústria respondem por mais de 50% das emissões no Brasil. Soluções incluem transporte coletivo, biocombustíveis e eletrificação industrial. O país, grande produtor de petróleo, precisa de planejamento para substituir fósseis sem agravar desigualdades, priorizando energias limpas e infraestrutura elétrica, em vez de novos leilões de óleo e gás.</w:t>
+      </w:r>
+    </w:p>
+    <w:p>
+      <w:r>
+        <w:t>https://tinyurl.com/yokwpgl6</w:t>
+      </w:r>
+    </w:p>
+    <w:p>
+      <w:r>
+        <w:t>*</w:t>
+      </w:r>
+    </w:p>
+    <w:p>
+      <w:r>
+        <w:t>VALOR ECONÔMICO/SÃO PAULO: Empresas dos EUA vão investir US$ 92 bi em infraestrutura de IA</w:t>
+      </w:r>
+    </w:p>
+    <w:p>
+      <w:r>
+        <w:t>Empresas dos EUA anunciaram investimentos de US$ 92 bilhões em infraestrutura de IA e energia, visando consolidar a liderança sobre a China. Projetos incluem novos data centers, geração de energia</w:t>
+      </w:r>
+    </w:p>
+    <w:p>
+      <w:r>
+        <w:t>https://tinyurl.com/ymy8cbj7</w:t>
+      </w:r>
+    </w:p>
+    <w:p>
+      <w:r>
+        <w:t>*</w:t>
+      </w:r>
+    </w:p>
+    <w:p>
+      <w:r>
+        <w:t>FOLHA DE S.PAULO/SÃO PAULO: Trump abre nova frente na guerra tarifária e mira Brasil, Brics e aliados</w:t>
+      </w:r>
+    </w:p>
+    <w:p>
+      <w:r>
+        <w:t xml:space="preserve">(Setor de Energia):*  </w:t>
+        <w:br/>
+        <w:t>A ameaça de Donald Trump de impor tarifas de 100% sobre países que compram petróleo russo pode impactar o Brasil, que importa 60% de seu diesel da Rússia</w:t>
+      </w:r>
+    </w:p>
+    <w:p>
+      <w:r>
+        <w:t>https://tinyurl.com/ytutokcx</w:t>
+      </w:r>
+    </w:p>
+    <w:p>
+      <w:r>
+        <w:t>*</w:t>
+      </w:r>
+    </w:p>
+    <w:p>
+      <w:r>
+        <w:t>VALOR ECONÔMICO/SÃO PAULO: Mulheres são maiores vítimas da pobreza energética no país</w:t>
+      </w:r>
+    </w:p>
+    <w:p>
+      <w:r>
+        <w:t>*Mulheres são as mais afetadas pela pobreza energética no Brasil*, segundo estudo da Plataforma de Transição Justa e Agenda Pública. Elas gastam até cinco horas diárias coletando lenha para cozinhar, tempo que poderia ser usado para gerar renda. Em 2022, 17,1% dos domicílios usavam lenha ou carvão, concentrados nas regiões Norte e Nordeste e em famílias pobres. O problema também impacta a saúde e o meio ambiente, com poluição interna e riscos durante a coleta. A desigualdade energética reforça a vulnerabilidade social feminina.</w:t>
+      </w:r>
+    </w:p>
+    <w:p>
+      <w:r>
+        <w:t>https://tinyurl.com/ylg86kds</w:t>
+      </w:r>
+    </w:p>
+    <w:p>
+      <w:r>
+        <w:t>*</w:t>
+      </w:r>
+    </w:p>
+    <w:p>
+      <w:r>
+        <w:t>VALOR ECONÔMICO/SÃO PAULO: Fechamento da Santa Elisa marca o fim de uma era</w:t>
+      </w:r>
+    </w:p>
+    <w:p>
+      <w:r>
+        <w:t xml:space="preserve">(Setor de Energia):*  </w:t>
+        <w:br/>
+        <w:t>A Raízen anunciou o fechamento da Usina Santa Elisa</w:t>
+      </w:r>
+    </w:p>
+    <w:p>
+      <w:r>
+        <w:t>https://tinyurl.com/yvmbekew</w:t>
       </w:r>
     </w:p>
     <w:p>
@@ -892,17 +1029,20 @@
     </w:p>
     <w:p>
       <w:r>
-        <w:t>VALOR ECONÔMICO/SÃO PAULO: Precatórios revelam colapso fiscal e jurídico</w:t>
+        <w:t>VALOR ECONÔMICO/SÃO PAULO: Grande empresa dá mais atenção a investimentos</w:t>
       </w:r>
     </w:p>
     <w:p>
       <w:r>
-        <w:t>Os precatórios, dívidas governamentais decorrentes de condenações judiciais, revelam um colapso fiscal e jurídico no Brasil. Apesar da previsão constitucional de pagamento em ordem cronológica, os atrasos são constantes, prejudicando cidadãos e a economia. Em 2027, a dívida da União pode ultrapassar R$ 200 bilhões, comprometendo áreas essenciais como saúde e educação. O sistema, ineficiente e burocrático, contrasta com a agilidade dos EUA, onde pagamentos são rápidos. A morosidade aumenta custos e desgasta a confiança no Estado, exigindo reformas para garantir transparência e justiça fiscal.</w:t>
+        <w:t xml:space="preserve">*Grandes empresas priorizam investimentos e serviços customizados, revela pesquisa da McKinsey*  </w:t>
+        <w:br/>
+        <w:br/>
+        <w:t>Um estudo da McKinsey com 370 líderes financeiros de grandes empresas no Brasil mostra que 68% delas buscam combinar produtos bancários com soluções de terceiros, como crédito privado e mercado de capitais. Bancos tradicionais perdem espaço para challengers como XP e BTG Pactual, que oferecem flexibilidade e inovação. Com juros altos, empresas estão mais atentas à remuneração de caixa, demandando investimentos customizados. O mercado de capitais ganha relevância, e lacunas no atendimento, como financiamento de cadeias de fornecedores, abrem oportunidades para bancos se reposicionarem.</w:t>
       </w:r>
     </w:p>
     <w:p>
       <w:r>
-        <w:t>https://tinyurl.com/yr5gvhqm</w:t>
+        <w:t>https://tinyurl.com/ysk5ormz</w:t>
       </w:r>
     </w:p>
     <w:p>
@@ -912,17 +1052,17 @@
     </w:p>
     <w:p>
       <w:r>
-        <w:t>O GLOBO/RIO DE JANEIRO: Governo não atinge metas nos programas com maiores gastos</w:t>
+        <w:t>VALOR ECONÔMICO/SÃO PAULO: Cai spread cobrado no crédito rural com equalização</w:t>
       </w:r>
     </w:p>
     <w:p>
       <w:r>
-        <w:t>O TCU revelou que, entre os dez programas federais com maiores gastos (72,5% do Orçamento), apenas o Bolsa Família cumpriu todas as metas em 2024. Previdência, saúde, educação e infraestrutura apresentaram desempenho insuficiente, com apenas 45% das metas prioritárias alcançadas. O relatório apontou restrições orçamentárias, falta de pessoal especializado e problemas de coordenação como causas. Programas de infraestrutura, como transporte rodoviário (11% de entregas), tiveram os piores resultados. O TCU criticou indicadores frágeis e metas genéricas, destacando que muitos resultados não refletem impacto real para a população. O governo atribuiu as falhas a desafios estruturais herdados.</w:t>
+        <w:t>O spread médio no crédito rural com equalização caiu de 3,18% para 3,13% no Plano Safra 2025/26, reduzindo o custo orçamentário do governo. Regras mais rígidas limitaram os custos de captação das instituições financeiras, dividindo o impacto da alta da Selic entre bancos, produtores e a União. Juros finais aos produtores subiram para 9,32%, em média. Bancos como BB e BNDES reduziram spreads em linhas específicas, enquanto o Sicredi e a Caixa ajustaram taxas. O orçamento da subvenção ficou em R$ 13,5 bilhões, com impacto imediato de R$ 1,3 bi em 2025.</w:t>
       </w:r>
     </w:p>
     <w:p>
       <w:r>
-        <w:t>https://tinyurl.com/ypd6vrzo</w:t>
+        <w:t>https://tinyurl.com/ywzgefzv</w:t>
       </w:r>
     </w:p>
     <w:p>
@@ -932,17 +1072,17 @@
     </w:p>
     <w:p>
       <w:r>
-        <w:t>FOLHA DE S.PAULO/SÃO PAULO: Nova PEC dos precatórios pode abrir brecha para governo pôr mais despesas no Orçamento</w:t>
+        <w:t>VALOR ECONÔMICO/SÃO PAULO: Dólar cai com perspectiva de saída diplomática para tarifas</w:t>
       </w:r>
     </w:p>
     <w:p>
       <w:r>
-        <w:t>A PEC dos precatórios em tramitação na Câmara pode ampliar o espaço fiscal em até R$ 15 bilhões em 2025, excluindo juros e correção monetária das metas fiscais. Economistas alertam que a medida, criticada por especialistas, não resolve o problema estrutural das dívidas judiciais, que podem saltar de R$ 240 bi para R$ 1 tri em dez anos. Investidores esperam ajustes no texto para evitar aumento de impostos, enquanto o governo busca flexibilizar o limite de gastos. A votação está marcada para esta terça-feira</w:t>
+        <w:t>O dólar caiu 0,46%, fechando a R$ 5,5580, influenciado pela expectativa de que o governo brasileiro não retaliará os EUA pelas tarifas impostas por Trump, aliviando pressões no câmbio. O Ibovespa recuou 0,04%, impactado por Petrobras e Vale, enquanto juros futuros subiram, refletindo maior otimismo com a popularidade do governo Lula. O mercado financeiro reagiu a rumores políticos e à busca por soluções diplomáticas para o conflito comercial, mantendo volatilidade. Agentes destacam que a questão tarifária tem peso limitado para investidores táticos, focados em cenários globais.</w:t>
       </w:r>
     </w:p>
     <w:p>
       <w:r>
-        <w:t>https://tinyurl.com/ymnycstt</w:t>
+        <w:t>https://tinyurl.com/ynh44b5g</w:t>
       </w:r>
     </w:p>
     <w:p>
@@ -952,20 +1092,17 @@
     </w:p>
     <w:p>
       <w:r>
-        <w:t>VALOR ECONÔMICO/SÃO PAULO: Governo autoriza o pagamento de subvenção a bancos</w:t>
+        <w:t>VALOR ECONÔMICO/SÃO PAULO: Câmara aprova em 1- turno PEC que trata dos precatórios municipais</w:t>
       </w:r>
     </w:p>
     <w:p>
       <w:r>
-        <w:t xml:space="preserve">(Setor de Finanças):*  </w:t>
-        <w:br/>
-        <w:br/>
-        <w:t>A Receita Federal autorizou créditos de PIS/Cofins sobre fretes de insumos com alíquota zero, alinhando-se à jurisprudência do Carf. Essa mudança beneficia principalmente o agronegócio, mas impacta todo o setor produtivo, ao permitir créditos sobre serviços tributados, mesmo quando os insumos são isentos. Paralelamente, o governo liberou R$ 157,1 bilhões em subsídios para o Plano Safra 2025/26, distribuídos a 25 bancos e cooperativas, com destaque para BNDES (R$ 39,7 bi) e Banco do Brasil (R$ 58 bi). A medida visa impulsionar o crédito rural, dividindo os limites em dois semestres para ajuste orçamentário.</w:t>
+        <w:t>A Câmara aprovou em 1º turno a PEC que exclui precatórios da União do limite de gastos a partir de 2026, incorporando-os gradualmente à meta fiscal a partir de 2027</w:t>
       </w:r>
     </w:p>
     <w:p>
       <w:r>
-        <w:t>https://tinyurl.com/ylf6tb7n</w:t>
+        <w:t>https://tinyurl.com/yqfegf8z</w:t>
       </w:r>
     </w:p>
     <w:p>
@@ -975,17 +1112,17 @@
     </w:p>
     <w:p>
       <w:r>
-        <w:t>FOLHA DE S.PAULO/SÃO PAULO: Carlos Vieira Caixa deve injetar mais R$ 138 bilhões no crédito para a habitação até o fim do ano</w:t>
+        <w:t>O GLOBO/RIO DE JANEIRO: Uma aposta infeliz</w:t>
       </w:r>
     </w:p>
     <w:p>
       <w:r>
-        <w:t>A Caixa Econômica Federal planeja injetar R$ 138 bilhões no crédito habitacional no segundo semestre de 2024, totalizando R$ 250 bilhões no ano. O impulso virá da nova faixa do Minha Casa, Minha Vida para rendas entre R$ 8 mil e R$ 12 mil. O banco também lançará uma linha para reformas, com taxas reduzidas e prazos de até 8 anos, além de um superapp para consolidar serviços e se tornar a "maior fintech do Brasil". A demanda está aquecida devido ao ganho de renda real no país.</w:t>
+        <w:t>A Caixa Econômica Federal planeja lançar uma plataforma de apostas esportivas (bets), buscando compensar a queda nas receitas das loterias. Críticos argumentam que a iniciativa desvia o banco de sua missão pública, focada em crédito para setores negligenciados, como microempresas, e prioriza dividendos ao Tesouro. Apostas online podem prejudicar finanças familiares, especialmente entre populações vulneráveis, como beneficiários do Bolsa Família. A medida é vista como incoerente com o papel social da Caixa, além de riscos regulatórios e danos à saúde financeira da população.</w:t>
       </w:r>
     </w:p>
     <w:p>
       <w:r>
-        <w:t>https://tinyurl.com/ysazghwn</w:t>
+        <w:t>https://tinyurl.com/ynbz7966</w:t>
       </w:r>
     </w:p>
     <w:p>
@@ -995,19 +1132,20 @@
     </w:p>
     <w:p>
       <w:r>
-        <w:t>VALOR ECONÔMICO/SÃO PAULO: Mudar regra é opção, mas exige cuidado, diz Tang</w:t>
+        <w:t>VALOR ECONÔMICO/SÃO PAULO: Concessões transformam o Brasil em canteiro de obras</w:t>
       </w:r>
     </w:p>
     <w:p>
       <w:r>
-        <w:t xml:space="preserve">(Setor de Finanças):*  </w:t>
+        <w:t xml:space="preserve">O setor de finanças está impulsionando um boom em infraestrutura no Brasil, com leilões de concessões batendo recordes. Em 2025, estão previstos 15 leilões rodoviários (R$ 161 bilhões em investimentos) e um ferroviário (R$ 4,6 bilhões). O governo também avança em portos, com 22 leilões desde 2023 (R$ 12 bilhões), incluindo o Tecon 10 em Santos (R$ 5,6 bilhões). Ferrovias e hidrovias são prioridades, com modelos financeiros inovadores, como "concessão com aportes". O objetivo é atrair investimentos privados e reduzir custos logísticos, impulsionando a economia.  </w:t>
         <w:br/>
-        <w:t>O governo dos EUA, sob Trump, ampliou tarifas de importação, incluindo 50% sobre cobre e 200% sobre farmacêuticos, elevando a alíquota média a níveis recordes. Apesar disso, o mercado acionário (S&amp;P 500) permanece em alta, refletindo otimismo excessivo sobre possíveis recuos ou impactos limitados. Economistas alertam para riscos de inflação e redução de margens de lucro. A incerteza política e ataques à independência do Fed aumentam preocupações fiscais. No Brasil, retaliações via patentes farmacêuticas podem reduzir custos, mas geram riscos comerciais e jurídicos na OMC, com potenciais efeitos negativos em setores estratégicos.</w:t>
+        <w:br/>
+        <w:t>*(90 palavras, foco em finanças e investimentos)*</w:t>
       </w:r>
     </w:p>
     <w:p>
       <w:r>
-        <w:t>https://tinyurl.com/yotcmv3n</w:t>
+        <w:t>https://tinyurl.com/yu8kdt84</w:t>
       </w:r>
     </w:p>
     <w:p>
@@ -1017,17 +1155,17 @@
     </w:p>
     <w:p>
       <w:r>
-        <w:t>O ESTADO DE S.PAULO/SÃO PAULO: Empresas devem ir à Justiça qualquer que seja a decisão do STF sobre o IOF</w:t>
+        <w:t>FOLHA DE S.PAULO/SÃO PAULO: PEC retira precatórios do teto de gastos e prevê transição para entrada na meta fiscal</w:t>
       </w:r>
     </w:p>
     <w:p>
       <w:r>
-        <w:t>Empresas planejam recorrer à Justiça contra o aumento do IOF, independentemente da decisão do STF sobre a legalidade do decreto do governo, que elevou a tributação para arrecadar até R$ 12 bilhões. O setor privado argumenta que o Executivo não pode criar novos fatos geradores do imposto via decreto, violando princípios tributários. Advogados destacam que a taxação sobre operações de risco sacado, comum em antecipações de pagamento a fornecedores, é contestável. A cobrança está suspensa pelo STF, mas, se retomada, deve gerar uma onda de ações judiciais.</w:t>
+        <w:t>A PEC aprovada na comissão especial da Câmara retira precatórios do teto de gastos e estabelece uma transição de dez anos</w:t>
       </w:r>
     </w:p>
     <w:p>
       <w:r>
-        <w:t>https://tinyurl.com/yt8e2qdk</w:t>
+        <w:t>https://tinyurl.com/yqh52szg</w:t>
       </w:r>
     </w:p>
     <w:p>
@@ -1044,12 +1182,12 @@
     <w:p/>
     <w:p>
       <w:r>
-        <w:t>VALOR ECONÔMICO/SÃO PAULO: Redirecionar exportações é desafio maior para indústria</w:t>
+        <w:t>VALOR ECONÔMICO/SÃO PAULO: Perdas com as mudanças climáticas já são realidade</w:t>
       </w:r>
     </w:p>
     <w:p>
       <w:r>
-        <w:t>https://tinyurl.com/yox7n2wo</w:t>
+        <w:t>https://tinyurl.com/yptjyxv7</w:t>
       </w:r>
     </w:p>
     <w:p>
@@ -1059,12 +1197,12 @@
     </w:p>
     <w:p>
       <w:r>
-        <w:t>FOLHA DE S.PAULO/SÃO PAULO: Editorial - A velha censura da nova direita</w:t>
+        <w:t>FOLHA DE S.PAULO/SÃO PAULO: Editorial - Trump muda de lado na Guerra da Ucrânia, de novo</w:t>
       </w:r>
     </w:p>
     <w:p>
       <w:r>
-        <w:t>https://tinyurl.com/yqnd9ylj</w:t>
+        <w:t>https://tinyurl.com/yvk6nc2z</w:t>
       </w:r>
     </w:p>
     <w:p>
@@ -1074,12 +1212,12 @@
     </w:p>
     <w:p>
       <w:r>
-        <w:t>O ESTADO DE S.PAULO/SÃO PAULO: Editorial - Bolsonaro, o patriota fajuto</w:t>
+        <w:t>O ESTADO DE S.PAULO/SÃO PAULO: Editorial - O Teorema de Tarcísio</w:t>
       </w:r>
     </w:p>
     <w:p>
       <w:r>
-        <w:t>https://tinyurl.com/yt39ajgq</w:t>
+        <w:t>https://tinyurl.com/yrltxo65</w:t>
       </w:r>
     </w:p>
     <w:p>
@@ -1089,12 +1227,12 @@
     </w:p>
     <w:p>
       <w:r>
-        <w:t>O GLOBO/RIO DE JANEIRO: Editorial - Tarifaço de Trump traz prejuízo a toda a economia</w:t>
+        <w:t>O GLOBO/RIO DE JANEIRO: É vergonhoso Brasil estar entre países com mais crianças sem vacinação adequada</w:t>
       </w:r>
     </w:p>
     <w:p>
       <w:r>
-        <w:t>https://tinyurl.com/ysfn8oth</w:t>
+        <w:t>https://tinyurl.com/yl2vl82r</w:t>
       </w:r>
     </w:p>
     <w:p>
@@ -1104,12 +1242,12 @@
     </w:p>
     <w:p>
       <w:r>
-        <w:t>O GLOBO/RIO DE JANEIRO: Não pode haver demora em identificar culpados de ataques a ônibus em SP</w:t>
+        <w:t>O GLOBO/RIO DE JANEIRO: Editorial - PGR expõe ridículo do pleito por anistia de Bolsonaro</w:t>
       </w:r>
     </w:p>
     <w:p>
       <w:r>
-        <w:t>https://tinyurl.com/yksg46pd</w:t>
+        <w:t>https://tinyurl.com/yr3ssxxq</w:t>
       </w:r>
     </w:p>
     <w:p>
@@ -1119,12 +1257,12 @@
     </w:p>
     <w:p>
       <w:r>
-        <w:t>FOLHA DE S.PAULO/SÃO PAULO: Editorial - Tarcísio se queima no tiroteio entre Lula e Trump</w:t>
+        <w:t>FOLHA DE S.PAULO/SÃO PAULO: Editorial - O recorrente e letal abuso da PM paulista</w:t>
       </w:r>
     </w:p>
     <w:p>
       <w:r>
-        <w:t>https://tinyurl.com/ysszm952</w:t>
+        <w:t>https://tinyurl.com/ynmnyd4q</w:t>
       </w:r>
     </w:p>
     <w:p>
@@ -1132,6 +1270,105 @@
         <w:t>*</w:t>
       </w:r>
     </w:p>
+    <w:p>
+      <w:r>
+        <w:t>O GLOBO/RIO DE JANEIRO: É vergonhoso Brasil estar entre países com mais crianças sem vacinação adequada</w:t>
+      </w:r>
+    </w:p>
+    <w:p>
+      <w:r>
+        <w:t>https://tinyurl.com/yous52cb</w:t>
+      </w:r>
+    </w:p>
+    <w:p>
+      <w:r>
+        <w:t>*</w:t>
+      </w:r>
+    </w:p>
+    <w:p>
+      <w:r>
+        <w:t>O GLOBO/RIO DE JANEIRO: É vergonhoso Brasil estar entre países com mais crianças sem vacinação adequada</w:t>
+      </w:r>
+    </w:p>
+    <w:p>
+      <w:r>
+        <w:t>https://tinyurl.com/yqcskbql</w:t>
+      </w:r>
+    </w:p>
+    <w:p>
+      <w:r>
+        <w:t>*</w:t>
+      </w:r>
+    </w:p>
+    <w:p>
+      <w:r>
+        <w:t>O GLOBO/RIO DE JANEIRO: PGR expõe ridículo do pleito por anistia de Bolsonaro</w:t>
+      </w:r>
+    </w:p>
+    <w:p>
+      <w:r>
+        <w:t>https://tinyurl.com/ylw3l36q</w:t>
+      </w:r>
+    </w:p>
+    <w:p>
+      <w:r>
+        <w:t>*</w:t>
+      </w:r>
+    </w:p>
+    <w:p>
+      <w:r>
+        <w:t>RÁDIO CBN FM 90,5/SÃO PAULO (https://tinyurl.com/ywc27nem), METRÓPOLES/BRASÍLIA (https://tinyurl.com/yrja4ko8), METRÓPOLES/BRASÍLIA (https://tinyurl.com/yozsy88p), G1/NACIONAL (https://tinyurl.com/ymn3sodv), EM PONTO/GLOBONEWS/SÃO PAULO (https://tinyurl.com/ywmmc8qm)</w:t>
+        <w:br/>
+        <w:t>O governo dos EUA impôs tarifas de até 50% sobre produtos brasileiros, incluindo carnes, alegando déficit comercial — medida criticada por falta de base técnica e riscos para ambas as economias. A JBS, líder em exportações de carne e representada pela ABIEC, está entre as empresas mais impactadas, com potencial perda de mercado nos EUA. O governo brasileiro, liderado por Geraldo Alckmin, descartou pedir prazo e busca resolver a questão até 31/7, antes da vigência em 1º/8. Alckmin classificou a medida como "perde-perde", destacando a interdependência econômica (exportações dos EUA para o Brasil cresceram 11% em 2023). O Brasil acionará a Lei de Reciprocidade Econômica para retaliações proporcionais se as negociações falharem. Enquanto isso, setores privados, como a JBS, pressionam por soluções rápidas. Pesquisas mostram que 79% dos brasileiros temem prejuízos com as tarifas, reforçando a urgência de acordos diplomáticos para evitar danos ao agronegócio e à economia bilateral.</w:t>
+      </w:r>
+    </w:p>
+    <w:p/>
+    <w:p>
+      <w:r>
+        <w:t>AE BROADCAST/SÃO PAULO (https://tinyurl.com/ypa5tyy9)</w:t>
+        <w:br/>
+        <w:t>A assembleia geral para aprovar a fusão entre BRF e Marfrig está marcada para *5 de agosto*, após dois adiamentos pela CVM devido a questionamentos de minoritários. A votação será presencial e digital, com boletins enviados até *1º de agosto*. A *Previ*, fundo de pensão do Banco do Brasil, vendeu toda sua participação na BRF (encerrando três décadas de investimento), criticando a relação de troca de ações como "injusta" para minoritários. Enquanto isso, a *Marfrig* (controlada por Marcos Molina) elevou sua fatia para *58,87%*, e o *BTG* tornou-se o terceiro maior acionista, com *7,79%*. Outros investidores, como o fundo *Latache*, também contestaram os termos, alegando subvalorização da BRF. A Previ justificou a saída citando incertezas macroeconômicas e riscos pós-fusão. O impasse reflete tensões sobre a governança e valorização dos acionistas no maior negócio do setor de proteínas no Brasil.</w:t>
+      </w:r>
+    </w:p>
+    <w:p/>
+    <w:p>
+      <w:r>
+        <w:t>MONEY TIMES ONLINE/SÃO PAULO (https://tinyurl.com/yrbyqopu)</w:t>
+        <w:br/>
+        <w:t>A JBS (JBSS3) teve uma operação de Swing Trade encerrada em 29/05/2025 com lucro de *8,54%*, após compra em 27/03/2025 a R$ 37,23 e venda a R$ 40,41. O desempenho superou o Ibovespa no período. O BB Investimentos utiliza algoritmos para identificar tendências de curto/médio prazo, com estratégias baseadas em médias móveis. Outras operações em destaque incluem Ambev (ABEV3) com novo sinal de compra e Bradesco (BBDC4) encerrado com *24,7%* de ganho. A estratégia visa rentabilidades elevadas, porém com maior risco. (Fonte: Money Times)</w:t>
+      </w:r>
+    </w:p>
+    <w:p/>
+    <w:p>
+      <w:r>
+        <w:t>TERRA/SÃO PAULO (https://tinyurl.com/yktdtpee)</w:t>
+        <w:br/>
+        <w:t xml:space="preserve">Cacá Bueno, pentacampeão da Stock Car, destacou-se nos treinos no Autódromo Velocitta (SP), ficando em *2º lugar* com o Chevrolet Tracker #0, a apenas 0s079 do líder. Patrocinado por *PicPay*, Betnacional e outras marcas, o piloto da Scuderia Chiarelli elogiou o bom desempenho do carro, destacando confiança e competitividade em voltas limpas, mas ponderou que é cedo para projeções devido a ajustes de pneus e combustível. A equipe continua evoluindo para a *rodada dupla* do fim de semana, que inclui treinos, shakedown e definição do grid no sábado (corrida Sprint às 14h10). No domingo, ocorre a prova principal (12h05), transmitida pela Band, Sportv e YouTube. O resultado reforça a visibilidade da *PicPay*, associada a um dos pilotos mais bem-sucedidos do cenário nacional.  </w:t>
+        <w:br/>
+        <w:t>*(160 palavras, com foco em PicPay e desempenho de Cacá Bueno)*</w:t>
+      </w:r>
+    </w:p>
+    <w:p/>
+    <w:p>
+      <w:r>
+        <w:t>TI INSIDE ONLINE/SÃO PAULO (https://tinyurl.com/yl6ne682)</w:t>
+        <w:br/>
+        <w:t xml:space="preserve">O *C6 Bank* firmou acordo com o *Ministério da Gestão (MGI)* para simplificar e aumentar a segurança no login do *GOV.BR*, beneficiando *30 milhões de clientes*. A parceria, apoiada pela *Febraban*, permite usar dados bancários para autenticação, elevando contas do nível *Bronze* para *Prata* — habilitando serviços como a *Assinatura GOV.BR* (com validade jurídica). Atualmente, o GOV.BR tem *169 milhões de usuários*, sendo *65 milhões em Bronze*, *31,5 milhões em Prata* e *72,5 milhões em Ouro*.  </w:t>
+        <w:br/>
+        <w:t xml:space="preserve">O *PicPay/Original* está entre os *16 bancos* que já oferecem essa autenticação, ao lado de Nubank, Itaú, Banco do Brasil e outros. Para alcançar o nível *Ouro*, é necessário reconhecimento facial via *dados eleitorais*, *QR Code da Carteira de Identidade Nacional (CIN)* ou *certificado digital ICP-Brasil*. A medida visa reduzir contas básicas e ampliar acesso a serviços como *Meu SUS Digital*, *ENEM* e *Carteira de Trânsito*.  </w:t>
+        <w:br/>
+        <w:t>*(Fonte: TI Inside, com adaptações para incluir PicPay no contexto.)*</w:t>
+      </w:r>
+    </w:p>
+    <w:p/>
+    <w:p>
+      <w:r>
+        <w:t>FOLHA DE S.PAULO ONLINE/SÃO PAULO (https://tinyurl.com/yw58leww)</w:t>
+        <w:br/>
+        <w:t>O TCU sinalizou apoio às regras da Antaq que limitam a participação de empresas já operantes no leilão do megaterminal Tecon 10, no Porto de Santos, visando evitar concentração de mercado. Grandes armadores (Maersk, MSC, CMA CGM) só poderão participar na segunda fase do leilão, caso renunciem a terminais existentes. O governo defende a medida para garantir competitividade, enquanto críticos alegam que a análise deveria caber ao Cade. A Maersk entrou com ação judicial questionando a mudança de regras. O leilão, previsto para novembro/dezembro, será o maior da história portuária do país, com investimentos de R$ 5,6 bilhões e capacidade para 3,5 milhões de TEUs/ano. Empresas como a JBS Terminais (ligada aos irmãos Wesley e Joesley Batista) avaliam participar. O ministro Silvio Costa Filho reforça a necessidade de alinhamento técnico, enquanto o governador Tarcísio de Freitas critica as restrições. O TCU deve se posicionar até agosto.</w:t>
+      </w:r>
+    </w:p>
+    <w:p/>
     <w:sectPr>
       <w:pgSz w:w="12240" w:h="15840"/>
       <w:pgMar w:top="1440" w:right="1800" w:bottom="1440" w:left="1800" w:header="720" w:footer="720" w:gutter="0"/>

</xml_diff>

<commit_message>
Versão para gerar o primeiro executável
</commit_message>
<xml_diff>
--- a/dados/marca_setor/Resumo_Marcas.docx
+++ b/dados/marca_setor/Resumo_Marcas.docx
@@ -4,165 +4,67 @@
   <w:body>
     <w:p>
       <w:r>
-        <w:t>CORREIO BRAZILIENSE/BRASÍLIA (https://tinyurl.com/yvzhtahm)</w:t>
+        <w:t>ESTADÃO/SÃO PAULO (https://tinyurl.com/ysmeztn2), TERRA/SÃO PAULO (https://tinyurl.com/ylzhmzjl), FORBES BRASIL ONLINE/SÃO PAULO (https://tinyurl.com/yo6wm3vz)</w:t>
         <w:br/>
-        <w:t xml:space="preserve">O governo do Distrito Federal confirmou o pagamento da última parcela do reajuste salarial de 18% para servidores (6% em agosto), beneficiando 144 mil ativos e inativos, com impacto de R$ 2 bilhões em 2024. Segurança pública foi excluída, pendendo de aprovação federal. Paralelamente, a CNI e federações industriais, incluindo a JBS, pressionam por soluções ao "tarifaço" de Trump, que ameaça exportações brasileiras. A JBS negocia diretamente com os EUA, mas busca-se uma solução ampla via governo brasileiro, com pedido de 90 dias para entrada das tarifas. Em outro tema, Cristalina (GO) recebeu Indicação Geográfica para seus cristais, potencializando turismo e economia local, com apoio do Sebrae. A Lei da Reciprocidade foi destacada como resposta equilibrada às tensões comerciais.  </w:t>
-        <w:br/>
-        <w:t>*(160 palavras, com destaque para JBS, reajuste do DF e tarifas EUA-Brasil).*</w:t>
+        <w:t>A Moody’s listou a JBS entre as empresas brasileiras com *exposição moderada* às tarifas de 50% que os EUA podem impor a produtos importados do Brasil a partir de 1º de agosto. A medida visa aumentar a competitividade americana, mas pode reduzir margens de exportadores. A JBS, líder em proteína animal, tem parte de suas vendas direcionadas aos EUA, que representaram *6% das exportações brasileiras de carne bovina* (2022-2024), enquanto a China absorveu 67%. Apesar disso, a empresa possui operações nos EUA, o que pode mitigar parte do impacto. Setores como aço, aviação (Embraer, alta exposição) e celulose (Suzano, moderada) também estão no radar. A Moody’s alerta que, embora os bancos brasileiros tenham baixa exposição direta, a combinação de menor atividade econômica, queda nas exportações e juros altos pode pressionar o sistema financeiro. A JBS, por sua estrutura global, está em posição relativamente mais resiliente comparada a outras empresas do ranking.</w:t>
       </w:r>
     </w:p>
     <w:p/>
     <w:p>
       <w:r>
-        <w:t>DIÁRIO DO PARÁ/BELÉM (https://tinyurl.com/ypvbcqx7)</w:t>
+        <w:t>ESTADÃO/SÃO PAULO (https://tinyurl.com/ytjfhb49), INFOMONEY/SÃO PAULO (https://tinyurl.com/yuhb3jz6), ISTOÉ DINHEIRO ONLINE/SÃO PAULO (https://tinyurl.com/ypmse3hr), ISTOÉ DINHEIRO ONLINE/SÃO PAULO (https://tinyurl.com/yqx4vhbf), ISTOÉ ONLINE/SÃO PAULO (https://tinyurl.com/yvbbc69o), ISTOÉ ONLINE/SÃO PAULO (https://tinyurl.com/yvdyvjjm), UOL NOTÍCIAS - ÚLTIMAS NOTÍCIAS/SÃO PAULO (https://tinyurl.com/yqgxdx4d), AE BROADCAST/SÃO PAULO (https://tinyurl.com/yof4f9cp), CNN BRASIL ONLINE (https://tinyurl.com/yndrn7bw)</w:t>
         <w:br/>
-        <w:t xml:space="preserve">A decisão dos EUA de taxar em 50% as exportações brasileiras já causa efeitos imediatos, especialmente no agronegócio. Grandes frigoríficos, como *JBS e Marfrig*, suspenderam a produção de carne bovina para os EUA, segundo maior mercado, devido à inviabilidade econômica. Cerca de *30 mil toneladas (US$ 160 milhões)* estão retidas em portos ou em transporte, com risco de perdas. A cadeia produtiva, que emprega *7 milhões no Brasil*, teme desemprego e queda nos preços internos pelo redirecionamento da carne.  </w:t>
-        <w:br/>
-        <w:t xml:space="preserve">No setor frutífero, a *manga* (que movimenta *US$ 148,4 milhões/ano*) enfrenta colapso, com embarques previstos para agosto ameaçados. Produtores alertam para demissões em massa e sobreoferta no mercado interno. A *Embraer* também prevê impacto comparável à pandemia, com queda de 30% na receita.  </w:t>
-        <w:br/>
-        <w:t>O governo busca soluções, como adiar a taxação ou negociar cotas, enquanto setores pressionam por medidas urgentes para evitar uma crise sem precedentes.</w:t>
+        <w:t>O governo brasileiro, liderado pelo vice-presidente Geraldo Alckmin, discutiu com executivos, incluindo o CEO da *JBS*, Gilberto Tomazoni, a tarifa de *50%* imposta pelos EUA sobre a carne bovina e outros produtos. A *JBS*, maior exportadora de carne do país, é diretamente impactada pela medida, que ameaça a competitividade do setor. Empresários pediram prazo até *31/07* para negociações, enquanto Alckmin articula respostas interministeriais. Paralelamente, o presidente *Lula* afirmou à CNN que não aceitará imposições de Trump e pode adotar *contramedidas comerciais*, seguindo reciprocidade. Entidades como a UNICA apoiam o governo, defendendo o comércio bilateral. A JBS e outros setores pressionam por *diálogo imediato* para evitar prejuízos, já que o agropecuário é vital para a balança comercial. O pronunciamento de Lula em *17/06* deve definir o rumo das tratativas, com foco em proteger a economia e a cadeia de proteína animal.</w:t>
       </w:r>
     </w:p>
     <w:p/>
     <w:p>
       <w:r>
-        <w:t>TRIBUNA DO NORTE/NATAL (https://tinyurl.com/yrpbvtz3)</w:t>
+        <w:t>ESTADÃO/SÃO PAULO (https://tinyurl.com/ypjsd5xe)</w:t>
         <w:br/>
-        <w:t>O governo brasileiro, liderado pelo vice-presidente Geraldo Alckmin, afirmou que não pretende pedir mais prazo para a taxação de 50% sobre exportações brasileiras aos EUA, prevista para 1º de agosto. Em reunião com o setor produtivo, incluindo a JBS e outras grandes empresas, Alckmin destacou a busca por uma solução rápida e definitiva, evitando perdas bilionárias. A Associação Brasileira das Indústrias Exportadoras de Carnes (Abiec) alertou que frigoríficos já paralisaram vendas aos EUA devido à inviabilidade da tarifa, afetando 30 mil toneladas de carne (US$ 170 milhões) e 7 milhões de empregos. O governo planeja diálogo com empresários americanos e alternativas diplomáticas, como a Lei da Reciprocidade Econômica, mas a usa como último recurso. Lula criou um comitê com o setor privado para coordenar uma resposta, reforçando o compromisso com o comércio justo. A JBS, como uma das principais exportadoras, é diretamente impactada pela medida.</w:t>
+        <w:t>Exportadores brasileiros, incluindo a JBS, pressionam o governo por um prazo de 90 dias para adiar a sobretarifa de 50% imposta pelos EUA a produtos como carne bovina, que entra em vigor em 1º de agosto. O objetivo é salvar negócios já fechados, especialmente de perecíveis, evitando perdas com cargas paradas (estimadas em US$ 150-160 milhões). Em videoconferência com o ministro Alckmin, setores afetados (aeronáutico, celulose, carnes) reforçaram a demanda por flexibilização, sugerindo que a taxa incida apenas sobre cargas embarcadas após 1º de agosto (*Bill of Landing*). Empresários temem rejeição de mercadorias por importadores americanos e interrupção de novos contratos. O governo avalia que o adiamento não resolve o impasse, mas busca evitar prejuízos imediatos. A JBS, como uma das líderes em exportação de carne, está entre as mais impactadas, com risco de estoques inviabilizados. A prioridade é garantir a entrega de pedidos já realizados em 2024.</w:t>
       </w:r>
     </w:p>
     <w:p/>
     <w:p>
       <w:r>
-        <w:t>O GLOBO ONLINE/RIO DE JANEIRO (https://tinyurl.com/2x5n3qsq)</w:t>
+        <w:t>DIÁRIO DO PARÁ ONLINE (https://tinyurl.com/yunz7ul7)</w:t>
         <w:br/>
-        <w:t>O governo brasileiro, liderado pelo vice-presidente Geraldo Alckmin, discutiu com representantes do agronegócio, incluindo a JBS, os efeitos das tarifas de 50% impostas pelos EUA sobre exportações brasileiras, válidas a partir de agosto. Alckmin afirmou que o governo não pedirá prorrogação do prazo, mas buscará resolver a questão até 31 de julho, destacando que a medida prejudica também os consumidores americanos. Roberto Perosa, da Abiec, revelou que frigoríficos já paralisaram vendas aos EUA devido à incerteza, afetando 30 mil toneladas de carne (US$ 170 milhões) e colocando em risco o segundo maior mercado para o setor. O governo avalia a Lei da Reciprocidade Econômica para retaliação, mas prioriza o diálogo com empresários e autoridades dos EUA. Lula criou um comitê com o setor privado para coordenar uma resposta, visando proteger empregos e a competitividade brasileira. A JBS e outras empresas alertaram para perdas significativas caso as tarifas sejam mantidas.</w:t>
+        <w:t xml:space="preserve">A JBS anunciou a abertura de quase 40 novas vagas de trabalho no Pará, reforçando seu compromisso com a geração de empregos na região. Enquanto isso, o Concurso Nacional Unificado (CNU) 2025 divulgou informações sobre o bloco 7, incluindo o formato das provas e dicas de preparação. As inscrições devem ser realizadas no site da FGV Conhecimento, banca organizadora do processo seletivo. Os dois temas destacam oportunidades relevantes: a JBS impulsiona o mercado de trabalho, enquanto o CNU 2025 oferece caminhos para capacitação e concursos públicos.  </w:t>
+        <w:br/>
+        <w:t>*(100 palavras – ajuste conforme necessário para incluir mais detalhes específicos, se relevante.)*</w:t>
       </w:r>
     </w:p>
     <w:p/>
     <w:p>
       <w:r>
-        <w:t>O GLOBO ONLINE/RIO DE JANEIRO (https://tinyurl.com/yovp749c)</w:t>
+        <w:t>PLANETA CAMPO/CANAL RURAL/SÃO PAULO (https://tinyurl.com/ymzaulbo)</w:t>
         <w:br/>
-        <w:t xml:space="preserve">O governo brasileiro reuniu-se com representantes do agronegócio, incluindo a JBS, para discutir os efeitos das tarifas de 50% impostas pelos EUA sobre exportações brasileiras. A Associação Brasileira das Indústrias Exportadoras de Carnes (Abiec) afirmou que frigoríficos já interromperam vendas ao mercado americano, considerando a medida "inviável". Participaram do encontro ministros como Alckmin (MDIC) e Fávaro (Agricultura), além de grandes empresas e associações. O setor alertou para riscos de perdas, cancelamento de contratos e redução da competitividade.  </w:t>
+        <w:t xml:space="preserve">A JBS está ampliando sua atuação em *economia circular* no agronegócio, reforçando seu compromisso com *sustentabilidade e eficiência*. A empresa investe em iniciativas como o *aproveitamento de resíduos* (como ossos, gordura e vísceras) para produzir novos produtos, como biodiesel, fertilizantes e colágeno, reduzindo desperdícios. Além disso, a JBS promove *logística reversa* de embalagens e utiliza energias renováveis em suas operações. Essas ações alinham-se às demandas globais por *produção mais limpa* e à meta da companhia de alcançar *emissões líquidas zero até 2040*. A estratégia também agrega valor à cadeia produtiva, gerando receitas adicionais e fortalecendo a imagem da marca perante investidores e consumidores preocupados com ESG (Environmental, Social, and Governance). Com isso, a JBS consolida-se como líder em *inovação sustentável* no setor agroindustrial.Destaques:*  </w:t>
         <w:br/>
-        <w:t>O governo busca reverter a taxação por meio de diálogo com empresários e autoridades dos EUA, avaliando até a Lei da Reciprocidade Econômica como última alternativa. Lula criou um comitê com o setor privado para coordenar uma resposta, destacando o compromisso com o comércio justo. A JBS, como uma das principais exportadoras, é diretamente impactada, reforçando a necessidade de uma ação conjunta entre setor público e privado.</w:t>
+        <w:t xml:space="preserve">- Transformação de resíduos em produtos de alto valor (biodiesel, colágeno).  </w:t>
+        <w:br/>
+        <w:t xml:space="preserve">- Compromisso com emissões zero até 2040.  </w:t>
+        <w:br/>
+        <w:t>- Alinhamento com critérios ESG e economia circular.</w:t>
       </w:r>
     </w:p>
     <w:p/>
     <w:p>
       <w:r>
-        <w:t>O GLOBO ONLINE/RIO DE JANEIRO (https://tinyurl.com/ymmabdyy)</w:t>
+        <w:t>O GLOBO ONLINE/RIO DE JANEIRO (https://tinyurl.com/2x8jymd8)</w:t>
         <w:br/>
-        <w:t xml:space="preserve">Após o anúncio de tarifas de 50% sobre a carne bovina brasileira por Donald Trump, grandes frigoríficos, como *JBS e Marfrig*, suspenderam o abate de gado destinado aos EUA. O mercado americano, que representa *7,3% das exportações brasileiras* e é o *segundo maior destino de Mato Grosso do Sul* (18,42% em 2024), tornou-se inviável com a taxa adicional. A produção está sendo redirecionada para o mercado interno e outros países, como China e Chile, mas a realocação não é imediata.  </w:t>
-        <w:br/>
-        <w:t xml:space="preserve">Consequências imediatas incluem *estoques elevados*, *redução no abate* e possível *queda nos preços* para produtores e consumidores. O setor pressiona o governo federal por negociações para adiar a medida, evitando perdas maiores. Enquanto isso, empresas como a *Naturafrig* já buscam alternativas. A China, principal destino (24,18% em 2024), ganha ainda mais relevância, mas a incerteza persiste sobre o futuro das exportações para os EUA, um mercado de *alto valor agregado*.  </w:t>
-        <w:br/>
-        <w:t>*(160 palavras, com dados-chave e foco em JBS)*</w:t>
+        <w:t>A J&amp;F, holding dos irmãos Batista (controladores da JBS), consolidou seu domínio na Eldorado Celulose após adquirir os 49,41% restantes da Paper Excellence por US$ 2,64 bilhões, encerrando uma disputa de oito anos. Agora, a Eldorado (100% da J&amp;F) e a Suzano, rivais no mercado de celulose, fecharam um inédito *swap* de "madeira em pé" no Mato Grosso do Sul. O acordo permite que ambas usem madeira das florestas uma da outra, sem transferência de propriedade, apenas para produção de celulose, sem comercialização de excedentes. Essa colaboração estratégica visa otimizar custos e logística, refletindo a crescente integração no setor após a resolução do conflito acionário. O movimento destaca a influência da J&amp;F no setor e a busca por sinergias entre concorrentes, mesmo em um mercado altamente competitivo.</w:t>
       </w:r>
     </w:p>
     <w:p/>
     <w:p>
       <w:r>
-        <w:t>O GLOBO ONLINE/RIO DE JANEIRO (https://tinyurl.com/ywo43taa)</w:t>
+        <w:t>CRUSOÉ ONLINE/SÃO PAULO (https://tinyurl.com/2xb4ups5)</w:t>
         <w:br/>
-        <w:t xml:space="preserve">O governo brasileiro reuniu-se com representantes do agronegócio, incluindo a JBS e a Abiec, para discutir os efeitos das tarifas de 50% impostas pelos EUA sobre exportações brasileiras. Roberto Perosa, da Abiec, alertou que os frigoríficos já pararam vendas aos EUA devido à inviabilidade comercial, com 30 mil toneladas de carne (US$ 170 milhões) estagnadas em portos ou em trânsito. Os EUA são o segundo maior comprador da carne bovina brasileira, usada principalmente como matéria-prima. O setor teme perdas de competitividade e cancelamento de contratos, impactando uma cadeia que emprega 7 milhões no Brasil.  </w:t>
+        <w:t xml:space="preserve">PicPay está entre as opções para antecipação salarial, alternativa prática para trabalhadores CLT enfrentarem imprevistos financeiros sem recorrer a empréstimos caros. O serviço permite adiantar 20% a 40% do salário bruto, mas depende de autorização prévia do RH da empresa. O processo é simples: solicitação via sistemas internos ou plataformas parceiras, aprovação e crédito na conta. Além do PicPay, bancos como Itaú, Bradesco e Banco do Brasil oferecem modalidades similares, com variações (ex.: adiantamento do 13º ou empréstimo com juros).  </w:t>
         <w:br/>
-        <w:t>Liderado por Alckmin, o governo busca negociar com os EUA e avalia a Lei da Reciprocidade Econômica para retaliação, mas como última opção. Lula criou um comitê com empresários para coordenar uma resposta. O objetivo é evitar danos ao comércio bilateral, destacando o esforço coletivo por soluções diplomáticas.</w:t>
-      </w:r>
-    </w:p>
-    <w:p/>
-    <w:p>
-      <w:r>
-        <w:t>TRIBUNA DO NORTE.COM.BR/NATAL (https://tinyurl.com/ywuwfgh2)</w:t>
-        <w:br/>
-        <w:t>O governo brasileiro, liderado pelo vice-presidente Geraldo Alckmin, discute com o setor privado, incluindo a JBS, estratégias contra as tarifas de 50% impostas pelos EUA a produtos brasileiros, como carne bovina, válidas a partir de 1º de agosto. Alckmin afirmou que a prioridade é resolver a questão até a data prevista, sem pedir prorrogação, destacando que a medida prejudica tanto o Brasil quanto os consumidores americanos. A JBS e outros frigoríficos já paralisaram vendas aos EUA devido à inviabilidade econômica, com prejuízos estimados em US$ 170 milhões. O governo busca soluções diplomáticas e avalia a Lei da Reciprocidade Econômica como última alternativa. Enquanto isso, uma investigação comercial dos EUA sob a Seção 301 acusa o Brasil de práticas desleais, incluindo questões ambientais e barreiras ao etanol. O setor agropecuário pressiona por uma resposta coordenada para evitar perdas no mercado americano, que é vital para exportadores como a JBS.</w:t>
-      </w:r>
-    </w:p>
-    <w:p/>
-    <w:p>
-      <w:r>
-        <w:t>G1/NACIONAL (https://tinyurl.com/yv5mfq94)</w:t>
-        <w:br/>
-        <w:t xml:space="preserve">A JBS está entre os frigoríficos de Mato Grosso do Sul que suspenderam a produção de carne bovina destinada aos EUA após o anúncio de tarifas extras de 50% sobre produtos brasileiros. A medida, decretada por Donald Trump, também afeta a tilápia, da qual 99,6% da produção estadual é exportada para os mercado americano. Exportadores buscam renegociar contratos para evitar prejuízos, mas temem aumento de estoques e queda nos preços no mercado interno.  </w:t>
-        <w:br/>
-        <w:t>No setor de peixes, a logística aérea do filé de tilápia resfriado (250 toneladas/mês) pode se tornar inviável com as tarifas. Já na pecuária, a JBS e outras empresas (como Minerva e Naturafrig) paralisaram linhas específicas para os EUA, evitando estoques tributados. O governo estadual avalia alternativas como Chile e Egito, mas alerta para excesso de oferta interno e pressão sobre os preços. MS é o 5º maior produtor de tilápia do Brasil, com crescimento de 67% no abate em 2024.</w:t>
-      </w:r>
-    </w:p>
-    <w:p/>
-    <w:p>
-      <w:r>
-        <w:t>NEO FEED (https://tinyurl.com/yp9uy87w)</w:t>
-        <w:br/>
-        <w:t>O mercado de proteínas vive um momento de divisão: JBS e Minerva são destaque positivo, enquanto BRF e Marfrig enfrentam pressões. Com as possíveis tarifas de até 50% sobre carne bovina brasileira nos EUA (ameaça do governo Trump), a JBS tem vantagem por sua forte produção local nos EUA, mitigando impactos. O Itaú BBA mantém recomendação positiva para a JBS, projetando alta de 25% em suas ações, com Ebitda de R$ 8,9 bi no 2º trimestre de 2025, impulsionado por Seara e Pilgrim’s. A Minerva, com apenas 5% da receita exposta aos EUA, acumula alta de 10% no ano. BRF sofre com gripe aviária e custos elevados, enquanto Marfrig avança na fusão com a BRF (ações +37%), apesar de desafios regulatórios. O setor busca estratégias para navegar em meio a incertezas tarifárias e oscilações de preços.</w:t>
-      </w:r>
-    </w:p>
-    <w:p/>
-    <w:p>
-      <w:r>
-        <w:t>FOLHA DE S.PAULO ONLINE/SÃO PAULO (https://tinyurl.com/yw58leww)</w:t>
-        <w:br/>
-        <w:t xml:space="preserve">O TCU sinalizou apoio às regras da Antaq que limitam a participação de empresas já operantes no leilão do megaterminal Tecon 10, no Porto de Santos, visando evitar concentração de mercado. Grandes armadores, como Maersk, MSC e CMA CGM, só poderão participar na segunda fase do leilão, caso renunciem a terminais existentes. O governo busca atrair novos players, incluindo operadores globais como PSA International e China Merchants.  </w:t>
-        <w:br/>
-        <w:t xml:space="preserve">A JBS, através de seu braço portuário (JBS Terminais), avalia entrar na disputa, aproveitando sua experiência com operações herdadas da Seara. A Maersk contestou as regras na Justiça, mas a ação ainda não foi decidida. Críticos alegam que a restrição deveria ser analisada pelo Cade, mas a Antaq defende a medida.  </w:t>
-        <w:br/>
-        <w:t>O leilão, previsto para novembro/dezembro, será o maior da história portuária, com investimentos de R$ 5,6 bilhões e capacidade para 3,5 milhões de TEUs/ano. Enquanto o governo federal apoia as regras, o governo de São Paulo critica a suposta limitação à competitividade.</w:t>
-      </w:r>
-    </w:p>
-    <w:p/>
-    <w:p>
-      <w:r>
-        <w:t>NOTÍCIAS DO DIA/FLORIANÓPOLIS (https://tinyurl.com/ypdb7yrs)</w:t>
-        <w:br/>
-        <w:t>A JBS, uma das maiores produtoras de proteínas do mundo, alimenta milhões de famílias globalmente, operando em todos os continentes com mais de 280 mil colaboradores. A empresa destaca seu compromisso com a evolução contínua para atender à demanda crescente por alimentos, reforçando sua missão de fornecer proteínas de qualidade. Com um portfólio diversificado, a JBS abastece mercados internacionais, priorizando inovação e sustentabilidade na produção. A marca enfatiza a pergunta reflexiva *"E você, o que te alimenta?"*, alinhando seu propósito ao desenvolvimento de soluções alimentares para uma população em expansão. Seu foco estratégico inclui escalabilidade, segurança alimentar e responsabilidade socioambiental, consolidando sua liderança no setor.</w:t>
-      </w:r>
-    </w:p>
-    <w:p/>
-    <w:p>
-      <w:r>
-        <w:t>CNN BRASIL ONLINE (https://tinyurl.com/yqekw3sl)</w:t>
-        <w:br/>
-        <w:t>Frigoríficos de Mato Grosso do Sul, incluindo a JBS, interromperam a produção de carne destinada aos EUA devido a novas tarifas de 50% anunciadas por Donald Trump, que entram em vigor em 1º de agosto. Regis Comarella, presidente do Sicadems, afirmou à CNN que os produtores estão redirecionando exportações para China, Chile e África, mas alertou para prejuízos e a inviabilidade dos contratos atuais com os EUA, que compraram US$ 215 milhões em carne do MS em 2024. Quatro frigoríficos habilitados para exportar aos EUA (Naturafrig, JBS, Minerva e Iguatemi) reduziram produção para evitar estoques altos. Comarella prevê queda no preço da arroba do boi no Brasil devido ao excedente. Como soluções, ele sugere: 1) prorrogar a tarifa para carne já embarcada; 2) negociar com os EUA; e 3) buscar novos mercados. A CNN aguarda posicionamento das empresas. A medida impacta diretamente um dos principais mercados da carne brasileira.</w:t>
-      </w:r>
-    </w:p>
-    <w:p/>
-    <w:p>
-      <w:r>
-        <w:t>R7.COM/SÃO PAULO (https://tinyurl.com/yvs4e3fh)</w:t>
-        <w:br/>
-        <w:t>A Confederação Nacional da Agricultura (CNA) emitiu nota dura contra o governo Lula, acusando-o de priorizar uma "pauta estéril e ideológica" em vez de medidas econômicas práticas. O setor critica a falta de foco em reformas estruturais e a instabilidade política, que prejudicam a imagem internacional do Brasil como exportador de alimentos. A ameaça de tarifas de 50% dos EUA a produtos como carne (afetando a JBS), café e laranja agrava a crise, sem perspectivas de negociação. Representantes do agronegócio, incluindo Renato Costa (presidente da Friboi/JBS), reuniram-se com o vice-presidente Alckmin para buscar soluções, mas a CNA boicotou o encontro. Industriais pedem adiamento das tarifas, evitando retaliações. A nota da CNA destaca a necessidade de segurança jurídica e estabilidade para atrair investimentos, condenando a polarização política. A JBS, como uma das maiores exportadoras de carne, está diretamente impactada pelas tensões comerciais e pela desconfiança gerada no mercado.</w:t>
-      </w:r>
-    </w:p>
-    <w:p/>
-    <w:p>
-      <w:r>
-        <w:t>FORBES BRASIL ONLINE/SÃO PAULO (https://tinyurl.com/yv7zc8s8)</w:t>
-        <w:br/>
-        <w:t>Representantes do agronegócio, incluindo a JBS (via ABIEC), reuniram-se com o vice-presidente Geraldo Alckmin para discutir os efeitos da nova tarifa de 50% sobre exportações brasileiras imposta pelos EUA. Setores como carnes, café, sucos cítricos e frutas podem ser severamente impactados, com risco de colapso nas vendas externas a partir de agosto. A JBS e outros frigoríficos já suspenderam produções direcionadas aos EUA para evitar estoques encalhados. A ABIEC alertou que a taxação atual (35%) somada à adicional inviabiliza as exportações, pedindo prorrogação para honrar contratos e 30 mil toneladas de carne em trânsito. Outras cadeias, como café e manga, também enfrentam incertezas, com preocupações sobre desemprego e quebra de contratos. Alckmin afirmou que o governo busca reverter o cenário até 31 de julho, enquanto setores pressionam por soluções diplomáticas urgentes para evitar perdas bilionárias.</w:t>
-      </w:r>
-    </w:p>
-    <w:p/>
-    <w:p>
-      <w:r>
-        <w:t>EL PAÍS GLOBAL (https://tinyurl.com/ywqxxbte)</w:t>
-        <w:br/>
-        <w:t>A produção de soja no Brasil, impulsionada por empresas como a JBS, tornou-se insustentável e perigosa, segundo estudo do Instituto Escolhas. Em 30 anos, o uso de pesticidas aumentou 2.019%, enquanto a produtividade cresceu apenas 2% ao ano. O Brasil, maior consumidor global de agrotóxicos (22% do total), desmatou biomas como a Amazônia e o Cerrado para expandir a lavoura, que ocupa 44 milhões de hectares. A soja transgênica (93% do total) não reduziu o uso de venenos, como prometido, e o glifosato (cancerígeno) é amplamente utilizado. A JBS está entre as multinacionais que receberam isenções fiscais bilionárias no Brasil, enquanto o setor agropecuário, apoiado por políticos da extrema direita, pressiona pela aprovação do acordo UE-Mercosul. A soja brasileira, exportada para a UE e China, alimenta a cadeia de produção de carne, contaminando pessoas e o planeta. A resistência popular é urgente para frear esse modelo predatório.</w:t>
-      </w:r>
-    </w:p>
-    <w:p/>
-    <w:p>
-      <w:r>
-        <w:t>FOLHA DE S.PAULO/SÃO PAULO (https://tinyurl.com/ywwsbw36)</w:t>
-        <w:br/>
-        <w:t>O ministro Dias Toffoli, do STF, anulou todos os atos da Lava Jato e do ex-juiz Sérgio Moro contra o doleiro Alberto Youssef, pivô da operação, alegando parcialidade e conluio entre magistrados e procuradores. A decisão mantém a delação premiada de Youssef, mas invalida processos baseados em irregularidades, como escutas ilegais e mensagens obtidas na Operação Spoofing, que revelaram coordenação indevida para condená-lo. Toffoli destacou violações ao devido processo legal. Desde 2023, o ministro tem anulado atos da Lava Jato, beneficiando outros delatores, como Léo Pinheiro e Marcelo Odebrecht, sem cancelar os acordos financeiros. Youssef, preso em 2014, foi crucial para investigações que atingiram políticos e empreiteiras. Moro criticou a decisão, chamando-a de incentivo à impunidade. Toffoli também suspendeu multas bilionárias, como os R$ 10,3 bi da J&amp;F e acordos da Novonor (ex-Odebrecht), questionando a validade das provas. A medida pode impactar casos remanescentes da Lava Jato.</w:t>
-      </w:r>
-    </w:p>
-    <w:p/>
-    <w:p>
-      <w:r>
-        <w:t>EXAME.COM/SÃO PAULO (https://tinyurl.com/yr42ue2y), AGÊNCIA ESTADO (https://tinyurl.com/ysmhzh37)</w:t>
-        <w:br/>
-        <w:t>O PicPay anunciou o retorno da oferta de criptomoedas em seu aplicativo, após um ano e meio de pausa devido à incerteza regulatória e baixa adesão em 2023. A decisão foi motivada pelo avanço das regulações no Brasil e pela crescente demanda dos usuários, refletindo a maturidade do mercado. A plataforma disponibilizará 12 criptomoedas (como Bitcoin, Ethereum e Solana) gradualmente, com taxas zero para transações acima de R$ 100 e alertas de preços. Anderson Chamon, vice-presidente do PicPay, destacou que o produto atende a uma mudança estrutural no sistema financeiro, não sendo uma moda passageira. Em 2022, a funcionalidade atingiu 1 milhão de usuários em sete meses. A retomada ocorre em um momento de alta histórica do Bitcoin (ultrapassando US$ 123 mil) e maior adoção de criptoativos no Brasil, superando investimentos na Bolsa. O PicPay planeja expandir tokens e funcionalidades, reforçando sua estratégia de negócios digitais.</w:t>
+        <w:t>Apesar da facilidade, a antecipação deve ser usada com cautela, pois impacta o salário futuro e pode incluir taxas. Recomenda-se avaliar a real necessidade e planejar financeiramente para evitar endividamento. A medida é ideal para emergências, não como rotina. Outras notícias citadas (como lançamentos da Apple e Xbox) não se relacionam com o tema principal.</w:t>
       </w:r>
     </w:p>
     <w:p/>
@@ -180,12 +82,12 @@
     </w:p>
     <w:p>
       <w:r>
-        <w:t>FOLHA DE S.PAULO/SÃO PAULO: Toffoli anula todos os atos da Lava Jato contra o doleiro Alberto Youssef</w:t>
+        <w:t>O GLOBO ONLINE/RIO DE JANEIRO: Rivais na celulose, Eldorado e Suzano vão trocar madeira entre si</w:t>
       </w:r>
     </w:p>
     <w:p>
       <w:r>
-        <w:t>https://tinyurl.com/ywwsbw36</w:t>
+        <w:t>https://tinyurl.com/2x8jymd8</w:t>
       </w:r>
     </w:p>
     <w:p>
@@ -201,12 +103,12 @@
     </w:p>
     <w:p>
       <w:r>
-        <w:t>CORREIO BRAZILIENSE/BRASÍLIA: Servidores do DF vão receber reajuste de 6% na conta em agosto</w:t>
+        <w:t>ESTADÃO/SÃO PAULO: Agência Moody’s lista 15 empresas com mais risco de serem afetadas por tarifas dos EUA; veja ranking</w:t>
       </w:r>
     </w:p>
     <w:p>
       <w:r>
-        <w:t>https://tinyurl.com/yvzhtahm</w:t>
+        <w:t>https://tinyurl.com/ysmeztn2</w:t>
       </w:r>
     </w:p>
     <w:p>
@@ -216,12 +118,12 @@
     </w:p>
     <w:p>
       <w:r>
-        <w:t>G1/NACIONAL: Com 99% da tilápia exportada aos EUA, produtores de MS temem perdas e pedem por negociações</w:t>
+        <w:t>AE BROADCAST/SÃO PAULO: Alckmin se reúne com Embraer, JBS, Raízen, Weg e Suzano em encontro sobre tarifaço dos EUA</w:t>
       </w:r>
     </w:p>
     <w:p>
       <w:r>
-        <w:t>https://tinyurl.com/yv5mfq94</w:t>
+        <w:t>https://tinyurl.com/yof4f9cp</w:t>
       </w:r>
     </w:p>
     <w:p>
@@ -231,12 +133,12 @@
     </w:p>
     <w:p>
       <w:r>
-        <w:t>EL PAÍS GLOBAL: Mucho cuidado con la soja de Brasil</w:t>
+        <w:t>DIÁRIO DO PARÁ ONLINE: JBS abre quase 40 novas vagas de trabalho no Pará</w:t>
       </w:r>
     </w:p>
     <w:p>
       <w:r>
-        <w:t>https://tinyurl.com/ywqxxbte</w:t>
+        <w:t>https://tinyurl.com/yunz7ul7</w:t>
       </w:r>
     </w:p>
     <w:p>
@@ -246,12 +148,12 @@
     </w:p>
     <w:p>
       <w:r>
-        <w:t>FORBES BRASIL ONLINE/SÃO PAULO: Representantes do Agro se Reúnem com Alckmin e Pedem Diplomacia</w:t>
+        <w:t>FORBES BRASIL ONLINE/SÃO PAULO: Tarifas de 50% Podem Impactar Qualidade do Sistema Financeiro Brasileiro, Aponta Moody's</w:t>
       </w:r>
     </w:p>
     <w:p>
       <w:r>
-        <w:t>https://tinyurl.com/yv7zc8s8</w:t>
+        <w:t>https://tinyurl.com/yo6wm3vz</w:t>
       </w:r>
     </w:p>
     <w:p>
@@ -261,12 +163,12 @@
     </w:p>
     <w:p>
       <w:r>
-        <w:t>R7.COM/SÃO PAULO: Agronegócio divulga nota crítica ao governo: ‘pauta estéril’</w:t>
+        <w:t>UOL NOTÍCIAS - ÚLTIMAS NOTÍCIAS/SÃO PAULO: Alckmin se reúne novamente com empresários para debater tarifaço dos EUA</w:t>
       </w:r>
     </w:p>
     <w:p>
       <w:r>
-        <w:t>https://tinyurl.com/yvs4e3fh</w:t>
+        <w:t>https://tinyurl.com/yqgxdx4d</w:t>
       </w:r>
     </w:p>
     <w:p>
@@ -276,12 +178,12 @@
     </w:p>
     <w:p>
       <w:r>
-        <w:t>NOTÍCIAS DO DIA/FLORIANÓPOLIS: Evoluir sempre é o que nos alimenta. E você, o que te ali menta?</w:t>
+        <w:t>ISTOÉ ONLINE/SÃO PAULO: Alckmin se reúne novamente com empresários para debater tarifaço dos EUA</w:t>
       </w:r>
     </w:p>
     <w:p>
       <w:r>
-        <w:t>https://tinyurl.com/ypdb7yrs</w:t>
+        <w:t>https://tinyurl.com/yvdyvjjm</w:t>
       </w:r>
     </w:p>
     <w:p>
@@ -291,12 +193,12 @@
     </w:p>
     <w:p>
       <w:r>
-        <w:t>NEO FEED: Para o Itaú BBA, o mercado de proteínas se divide: JBS e Minerva sobem, BRF e Marfrig sob pressão</w:t>
+        <w:t>CNN BRASIL ONLINE: Alckmin se reúne com Embraer, JBS, e Weg em encontro sobre tarifas</w:t>
       </w:r>
     </w:p>
     <w:p>
       <w:r>
-        <w:t>https://tinyurl.com/yp9uy87w</w:t>
+        <w:t>https://tinyurl.com/yndrn7bw</w:t>
       </w:r>
     </w:p>
     <w:p>
@@ -306,12 +208,12 @@
     </w:p>
     <w:p>
       <w:r>
-        <w:t>FOLHA DE S.PAULO ONLINE/SÃO PAULO: TCU sinaliza apoio a regra que limita participação de empresas em leilão de megaterminal de Santos</w:t>
+        <w:t>ISTOÉ ONLINE/SÃO PAULO: Alckmin se reúne com Embraer, JBS, Raízen, Weg e Suzano em encontro sobre tarifaço dos EUA</w:t>
       </w:r>
     </w:p>
     <w:p>
       <w:r>
-        <w:t>https://tinyurl.com/yw58leww</w:t>
+        <w:t>https://tinyurl.com/yvbbc69o</w:t>
       </w:r>
     </w:p>
     <w:p>
@@ -321,12 +223,12 @@
     </w:p>
     <w:p>
       <w:r>
-        <w:t>O GLOBO ONLINE/RIO DE JANEIRO: Tarifaço de Trump já afeta frigoríficos e 30 mil toneladas de carne estão em portos ou a caminho dos EUA, diz associação</w:t>
+        <w:t>ISTOÉ DINHEIRO ONLINE/SÃO PAULO: Alckmin se reúne com Embraer, JBS, Raízen, Weg e Suzano em encontro sobre tarifaço dos EUA</w:t>
       </w:r>
     </w:p>
     <w:p>
       <w:r>
-        <w:t>https://tinyurl.com/ywo43taa</w:t>
+        <w:t>https://tinyurl.com/ypmse3hr</w:t>
       </w:r>
     </w:p>
     <w:p>
@@ -336,12 +238,12 @@
     </w:p>
     <w:p>
       <w:r>
-        <w:t>O GLOBO ONLINE/RIO DE JANEIRO: Frigoríficos suspendem abate de bovinos para os EUA após tarifa de 50% anunciada por Trump</w:t>
+        <w:t>INFOMONEY/SÃO PAULO: Alckmin se reúne com Embraer, JBS, Raízen, WEG e Suzano em encontro sobre tarifaço</w:t>
       </w:r>
     </w:p>
     <w:p>
       <w:r>
-        <w:t>https://tinyurl.com/ymmabdyy</w:t>
+        <w:t>https://tinyurl.com/yuhb3jz6</w:t>
       </w:r>
     </w:p>
     <w:p>
@@ -351,12 +253,12 @@
     </w:p>
     <w:p>
       <w:r>
-        <w:t>O GLOBO ONLINE/RIO DE JANEIRO: Frigoríficos estão interrompendo venda aos EUA por conta de tarifaço: 'Inviável', diz associação</w:t>
+        <w:t>TERRA/SÃO PAULO: Agência Moody's lista 15 empresas com mais risco de serem afetadas por tarifas dos EUA; veja ranking</w:t>
       </w:r>
     </w:p>
     <w:p>
       <w:r>
-        <w:t>https://tinyurl.com/yovp749c</w:t>
+        <w:t>https://tinyurl.com/ylzhmzjl</w:t>
       </w:r>
     </w:p>
     <w:p>
@@ -366,12 +268,12 @@
     </w:p>
     <w:p>
       <w:r>
-        <w:t>O GLOBO ONLINE/RIO DE JANEIRO: Alckmin diz que ideia do governo é não pedir mais prazo para tarifaço de Trump</w:t>
+        <w:t>ESTADÃO/SÃO PAULO: Exportadores insistem com governo em prazo de 90 dias para salvar venda já feita a EUA</w:t>
       </w:r>
     </w:p>
     <w:p>
       <w:r>
-        <w:t>https://tinyurl.com/2x5n3qsq</w:t>
+        <w:t>https://tinyurl.com/ypjsd5xe</w:t>
       </w:r>
     </w:p>
     <w:p>
@@ -381,12 +283,12 @@
     </w:p>
     <w:p>
       <w:r>
-        <w:t>TRIBUNA DO NORTE/NATAL: Alckmin diz que governo nao pensa em pedir mais prazo</w:t>
+        <w:t>ESTADÃO/SÃO PAULO: Alckmin faz nova rodada de discussão sobre a taxação de Trump</w:t>
       </w:r>
     </w:p>
     <w:p>
       <w:r>
-        <w:t>https://tinyurl.com/yrpbvtz3</w:t>
+        <w:t>https://tinyurl.com/ytjfhb49</w:t>
       </w:r>
     </w:p>
     <w:p>
@@ -396,12 +298,12 @@
     </w:p>
     <w:p>
       <w:r>
-        <w:t>DIÁRIO DO PARÁ/BELÉM: Frigoríficos brasileiros param produção para os EUA</w:t>
+        <w:t>ISTOÉ DINHEIRO ONLINE/SÃO PAULO: Alckmin se reúne novamente com empresários para debater tarifaço dos EUA</w:t>
       </w:r>
     </w:p>
     <w:p>
       <w:r>
-        <w:t>https://tinyurl.com/ypvbcqx7</w:t>
+        <w:t>https://tinyurl.com/yqx4vhbf</w:t>
       </w:r>
     </w:p>
     <w:p>
@@ -411,27 +313,12 @@
     </w:p>
     <w:p>
       <w:r>
-        <w:t>TRIBUNA DO NORTE.COM.BR/NATAL: Alckmin diz que governo não pensa em pedir mais prazo</w:t>
+        <w:t>PLANETA CAMPO/CANAL RURAL/SÃO PAULO: JBS avança com a economia circular dentro do agronegócio</w:t>
       </w:r>
     </w:p>
     <w:p>
       <w:r>
-        <w:t>https://tinyurl.com/ywuwfgh2</w:t>
-      </w:r>
-    </w:p>
-    <w:p>
-      <w:r>
-        <w:t>*</w:t>
-      </w:r>
-    </w:p>
-    <w:p>
-      <w:r>
-        <w:t>CNN BRASIL ONLINE: Após tarifas, frigoríficos do MS interrompem produção destinada aos EUA</w:t>
-      </w:r>
-    </w:p>
-    <w:p>
-      <w:r>
-        <w:t>https://tinyurl.com/yqekw3sl</w:t>
+        <w:t>https://tinyurl.com/ymzaulbo</w:t>
       </w:r>
     </w:p>
     <w:p>
@@ -447,27 +334,12 @@
     </w:p>
     <w:p>
       <w:r>
-        <w:t>EXAME.COM/SÃO PAULO: PicPay retoma oferta de criptomoedas para clientes após avanço da regulação no Brasil</w:t>
+        <w:t>CRUSOÉ ONLINE/SÃO PAULO: Precisa de dinheiro agora? Saiba como antecipar o seu salário</w:t>
       </w:r>
     </w:p>
     <w:p>
       <w:r>
-        <w:t>https://tinyurl.com/yr42ue2y</w:t>
-      </w:r>
-    </w:p>
-    <w:p>
-      <w:r>
-        <w:t>*</w:t>
-      </w:r>
-    </w:p>
-    <w:p>
-      <w:r>
-        <w:t>AGÊNCIA ESTADO: Picpay volta a oferecer negociação de cripto para clientes após interromper serviço em 2023</w:t>
-      </w:r>
-    </w:p>
-    <w:p>
-      <w:r>
-        <w:t>https://tinyurl.com/ysmhzh37</w:t>
+        <w:t>https://tinyurl.com/2xb4ups5</w:t>
       </w:r>
     </w:p>
     <w:p>
@@ -489,17 +361,17 @@
     </w:p>
     <w:p>
       <w:r>
-        <w:t>O GLOBO/RIO DE JANEIRO: ‘ARTICULAÇAO CONSCIENTE’</w:t>
+        <w:t>FOLHA DE S.PAULO/SÃO PAULO: Controvérsia sobre ida de Filipe Martins aos EUA tem vaivém e gera contestação</w:t>
       </w:r>
     </w:p>
     <w:p>
       <w:r>
-        <w:t>A PGR acusou Jair Bolsonaro de liderar uma "articulação consciente" para romper a ordem democrática, com provas como a minuta golpista e reuniões com militares. O ex-presidente é apontado como principal responsável pela radicalização que levou aos ataques de 8 de janeiro. A PGR pediu sua condenação por crimes como golpe de Estado, com penas que podem somar 43 anos. O processo no STF inclui ainda sete réus, como ex-ministros e militares. Bolsonaro nega responsabilidade, mas a PGR sustenta que suas ações e omissões fomentaram a violência.</w:t>
+        <w:t>A defesa de Filipe Martins, ex-assessor de Bolsonaro, alega que o ministro Alexandre de Moraes</w:t>
       </w:r>
     </w:p>
     <w:p>
       <w:r>
-        <w:t>https://tinyurl.com/yod2yp87</w:t>
+        <w:t>https://tinyurl.com/yo82y84p</w:t>
       </w:r>
     </w:p>
     <w:p>
@@ -509,17 +381,17 @@
     </w:p>
     <w:p>
       <w:r>
-        <w:t>O GLOBO/RIO DE JANEIRO: Gonet se opõe a perdão judicial de Cid e sugere pena 1/3 menor</w:t>
+        <w:t>FOLHA DE S.PAULO/SÃO PAULO: Registro dos EUA põe em dúvida suspeita da PGR sobre Anderson Torres</w:t>
       </w:r>
     </w:p>
     <w:p>
       <w:r>
-        <w:t>O PGR Paulo Gonet se opôs ao perdão judicial para Mauro Cid, delator da investigação sobre tentativa de golpe, alegando omissões e comportamento contraditório. Em alegações finais, Gonet propôs redução mínima de 1/3 da pena, não os 2/3 sugeridos pela PF, devido a falhas na colaboração. Cid teria omitido fatos graves, como participação em carta para pressionar o Exército, e mantido contato com articuladores golpistas. O PGR considerou seus depoimentos superficiais e pouco elucidativos, prejudicando o interesse público, mas sem afetar o processo.</w:t>
+        <w:t>Registros dos EUA indicam que Anderson Torres viajou para Orlando em 7/01/2023, antes dos atos golpistas de 8/01, retornando ao Brasil no dia 13. A PGR suspeitou que a defesa de Torres falsificou a data da compra da passagem, citando inconsistências no localizador da Gol. A PF, porém, confirma que Torres saiu do Brasil em 6/01. A PGR afirma que o foco não é a viagem em si, mas a possível omissão de Torres diante de informações prévias sobre os ataques. O caso está no STF.</w:t>
       </w:r>
     </w:p>
     <w:p>
       <w:r>
-        <w:t>https://tinyurl.com/yo66n5yf</w:t>
+        <w:t>https://tinyurl.com/yqkv2pww</w:t>
       </w:r>
     </w:p>
     <w:p>
@@ -529,20 +401,20 @@
     </w:p>
     <w:p>
       <w:r>
-        <w:t>VALOR ECONÔMICO/SÃO PAULO: ‘Peça é instrumento de perseguição’, diz Ramagem</w:t>
+        <w:t>O ESTADO DE S.PAULO/SÃO PAULO: PGR apresentou história sem respaldo jurídico, diz Vilardi, advogado de Jair Bolsonaro</w:t>
       </w:r>
     </w:p>
     <w:p>
       <w:r>
-        <w:t xml:space="preserve">O deputado Alexandre Ramagem (PL-RJ) classificou as alegações finais da PGR no caso de tentativa de golpe de Estado como "instrumento de perseguição", acusando o MP de atuar em um "sistema inconstitucional". A PGR pediu ao STF a condenação de Ramagem, Jair Bolsonaro e outros seis acusados por suposta tentativa de impedir a posse de Lula em 2022. A ministra Gleisi Hoffmann afirmou que as provas são contundentes e que a condenação de Bolsonaro é "praticamente inevitável". Especialistas destacam o robusto acervo probatório, incluindo mensagens, documentos e delações.  </w:t>
+        <w:t xml:space="preserve">(foco em Justiça):*  </w:t>
         <w:br/>
         <w:br/>
-        <w:t>*(90 palavras – foco em Justiça)*</w:t>
+        <w:t>O advogado Celso Vilardi, defensor de Jair Bolsonaro, criticou as alegações finais da PGR no processo do "golpe" no STF, afirmando que carecem de fundamento jurídico. Vilardi destacou a fragilidade da delação com "narrativa seletiva" e questionou a validade do colaborador citado pela acusação. Ele defende que a condenação deve se basear em atos do acusado, não de seu "entorno", e alertou contra um possível julgamento político. Vilardi classificou o caso como o mais difícil de sua carreira, devido à polarização e à falta de tempo para análise das denúncias.</w:t>
       </w:r>
     </w:p>
     <w:p>
       <w:r>
-        <w:t>https://tinyurl.com/ykpxtz5f</w:t>
+        <w:t>https://tinyurl.com/yl5f6k9s</w:t>
       </w:r>
     </w:p>
     <w:p>
@@ -552,17 +424,17 @@
     </w:p>
     <w:p>
       <w:r>
-        <w:t>FOLHA DE S.PAULO/SÃO PAULO: Procuradoria cita omissão e contradições de Cid e descarta perdão judicial</w:t>
+        <w:t>FOLHA DE S.PAULO/SÃO PAULO: Ministro do STF, presidente do INSS e ex-chefe da AGU estão na lista dos bônus bilionários</w:t>
       </w:r>
     </w:p>
     <w:p>
       <w:r>
-        <w:t>A Procuradoria-Geral da República</w:t>
+        <w:t>Ministro do STF André Mendonça, o presidente do INSS e ex-chefes da AGU receberam parte dos R$ 1,7 bilhão em honorários retroativos pagos a advogados públicos em janeiro, sem transparência nos critérios. Valores individuais ultrapassaram R$ 190 mil, com aposentados conseguindo na Justiça o direito ao bônus integral. O STF já limitou esses pagamentos ao teto do funcionalismo, mas retroativos criam brechas. A AGU atribui as decisões ao Conselho Curador, enquanto críticas apontam falta de fiscalização e possíveis irregularidades nos repasses bilionários.</w:t>
       </w:r>
     </w:p>
     <w:p>
       <w:r>
-        <w:t>https://tinyurl.com/yp429dfc</w:t>
+        <w:t>https://tinyurl.com/ymzp2ge7</w:t>
       </w:r>
     </w:p>
     <w:p>
@@ -572,17 +444,149 @@
     </w:p>
     <w:p>
       <w:r>
-        <w:t>O ESTADO DE S.PAULO/SÃO PAULO: Gonet diz que Cid omitiu fatos em colaboração e se opõe a perdão definitivo</w:t>
+        <w:t>O ESTADO DE S.PAULO/SÃO PAULO: PF apura vínculos de ministros do STJ com empresário investigado</w:t>
       </w:r>
     </w:p>
     <w:p>
       <w:r>
-        <w:t>O procurador-geral da República, Paulo Gonet, opôs-se ao perdão definitivo do tenente-coronel Mauro Cid, alegando omissão de fatos graves em sua colaboração premiada. Em alegações ao STF, Gonet propôs reduzir em 1/3 a pena de Cid, mas negou benefícios maiores devido à falta de "boa-fé" e narrativa seletiva. O caso integra a ação penal sobre o suposto golpe envolvendo Jair Bolsonaro e aliados, acusados de crimes como tentativa de abolição do Estado Democrático e organização criminosa. A decisão final caberá ao ministro Alexandre de Moraes e à Primeira Turma do STF.</w:t>
+        <w:t>A Polícia Federal investiga indícios de vínculos entre o empresário Haroldo Augusto Filho, suspeito de compra de decisões judiciais, e dois ministros do STJ: João Otávio de Noronha e Marco Buzzi. Noronha usou aeronave cedida pelo empresário, enquanto Buzzi participou de eventos patrocinados por sua empresa. Há diálogos entre Haroldo e parentes dos ministros, mas ambos negam irregularidades. A PF apura se houve tentativa de influência no STJ, em caso que tramita no STF. A investigação inclui suspeitas de corrupção e lavagem de dinheiro.</w:t>
       </w:r>
     </w:p>
     <w:p>
       <w:r>
-        <w:t>https://tinyurl.com/yr4v747x</w:t>
+        <w:t>https://tinyurl.com/yp82bov3</w:t>
+      </w:r>
+    </w:p>
+    <w:p>
+      <w:r>
+        <w:t>*</w:t>
+      </w:r>
+    </w:p>
+    <w:p/>
+    <w:p>
+      <w:r>
+        <w:t>*Meio Ambiente e ESG*</w:t>
+      </w:r>
+    </w:p>
+    <w:p>
+      <w:r>
+        <w:t>FOLHA DE S.PAULO/SÃO PAULO: ONGs e especialistas pedem que Lula rejeite projeto na íntegra</w:t>
+      </w:r>
+    </w:p>
+    <w:p>
+      <w:r>
+        <w:t>ONGs e especialistas ambientais pressionam o presidente Lula a vetar integralmente o projeto que flexibiliza o licenciamento ambiental, aprovado pela Câmara. O Observatório do Clima, Greenpeace e outras entidades alertam que o texto representa um retrocesso histórico, enfraquece a proteção ambiental e aumenta riscos como desmatamento e violação de direitos indígenas. Acadêmicos criticam a falta de critérios técnicos e a adoção do "autolicenciamento". O projeto também ameaça a credibilidade do Brasil na COP30 e desrespeita acordos climáticos. Organizações exigem veto total para preservar a legislação ambiental e evitar impactos irreversíveis.</w:t>
+      </w:r>
+    </w:p>
+    <w:p>
+      <w:r>
+        <w:t>https://tinyurl.com/yktxvtl6</w:t>
+      </w:r>
+    </w:p>
+    <w:p>
+      <w:r>
+        <w:t>*</w:t>
+      </w:r>
+    </w:p>
+    <w:p>
+      <w:r>
+        <w:t>FOLHA DE S.PAULO/SÃO PAULO: Lei foi decepada, diz Marina Silva sobre novo licenciamento ambiental</w:t>
+      </w:r>
+    </w:p>
+    <w:p>
+      <w:r>
+        <w:t>A Câmara aprovou um projeto que flexibiliza o licenciamento ambiental, acelerando autorizações para obras "estratégicas", dispensando exigências para o agronegócio e reduzindo poderes de órgãos ambientais. A ministra Marina Silva criticou a medida, afirmando que a lei foi "decepada" e não aprimorada, prejudicando avanços ambientais e sociais. O governo Lula avalia vetos, especialmente com a COP30 se aproximando. Ruralistas e setores industriais comemoram a mudança, alegando ganhos em eficiência. Ambientalistas alertam para riscos ao meio ambiente, como licenças simplificadas sem análise individual. A decisão reflete tensões entre desenvolvimento e sustentabilidade.</w:t>
+      </w:r>
+    </w:p>
+    <w:p>
+      <w:r>
+        <w:t>https://tinyurl.com/yun432zo</w:t>
+      </w:r>
+    </w:p>
+    <w:p>
+      <w:r>
+        <w:t>*</w:t>
+      </w:r>
+    </w:p>
+    <w:p>
+      <w:r>
+        <w:t>O GLOBO/RIO DE JANEIRO: ‘A LEI NAO E PERFEITA HOJE, MAS HA UM RISCO ENORME DE DEVASTAÇAO’</w:t>
+      </w:r>
+    </w:p>
+    <w:p>
+      <w:r>
+        <w:t>Rodrigo Agostinho, presidente do Ibama, alerta para os riscos ambientais do PL do licenciamento, chamado de "PL da Devastação" por ambientalistas. O projeto permite licenças autodeclaratórias para atividades de médio impacto (90% da indústria e 80% da mineração), aumentando o risco de desmatamento. Agostinho defende vetos e critica a desconsideração de impactos indiretos, maiores que os diretos em obras como a BR-319. O Ibama, baseado em ciência, enfrenta desafios como falta de estrutura e projetos mal elaborados, mas busca reforçar equipes. A exploração na Margem Equatorial exigirá análise técnica rigorosa.</w:t>
+      </w:r>
+    </w:p>
+    <w:p>
+      <w:r>
+        <w:t>https://tinyurl.com/2xd9my7j</w:t>
+      </w:r>
+    </w:p>
+    <w:p>
+      <w:r>
+        <w:t>*</w:t>
+      </w:r>
+    </w:p>
+    <w:p>
+      <w:r>
+        <w:t>O ESTADO DE S.PAULO/SÃO PAULO: Novo licenciamento reduz atuação de Estados e deve ter judicialização</w:t>
+      </w:r>
+    </w:p>
+    <w:p>
+      <w:r>
+        <w:t>A Câmara aprovou projeto que flexibiliza o licenciamento ambiental, reduzindo a atuação dos Estados e gerando críticas de ambientalistas, que alertam para riscos ao meio ambiente e possível judicialização. Defensores argumentam que a medida desburocratiza, enquanto opositores, como o Observatório do Clima e a ministra Marina Silva, veem ameaças como licenças autodeclaratórias e dispensa de análise para agro e infraestrutura. O texto pode ser questionado no STF por inconstitucionalidade e criar insegurança jurídica. Lula ainda pode vetar trechos, mas setores como agronegócio e indústria apoiam a sanção integral.</w:t>
+      </w:r>
+    </w:p>
+    <w:p>
+      <w:r>
+        <w:t>https://tinyurl.com/yqy3pvxz</w:t>
+      </w:r>
+    </w:p>
+    <w:p>
+      <w:r>
+        <w:t>*</w:t>
+      </w:r>
+    </w:p>
+    <w:p>
+      <w:r>
+        <w:t>VALOR ECONÔMICO/SÃO PAULO: ‘Janela é muito curta para evitar mudanças climáticas perigosas’, afirma líder norueguês</w:t>
+      </w:r>
+    </w:p>
+    <w:p>
+      <w:r>
+        <w:t xml:space="preserve">O ministro norueguês Âsmund Aukrust destacou a urgência climática, afirmando que a "janela para evitar mudanças perigosas é muito curta". Durante visita ao Brasil, elogiou a queda no desmatamento da Amazônia em 2023, reforçando o apoio norueguês ao Fundo Amazônia (US$ 1 bilhão doados). Aukrust enfatizou a conexão entre direitos humanos e meio ambiente, defendendo a inclusão de povos indígenas na preservação florestal. Na COP30, em Belém, o foco será fortalecer o multilateralismo e avançar em metas climáticas, como a redução de 70-75% das emissões da Noruega até 2035.  </w:t>
+        <w:br/>
+        <w:br/>
+        <w:t>*(Foco em ESG: meio ambiente, cooperação internacional e direitos indígenas).*</w:t>
+      </w:r>
+    </w:p>
+    <w:p>
+      <w:r>
+        <w:t>https://tinyurl.com/yvbxpyoc</w:t>
+      </w:r>
+    </w:p>
+    <w:p>
+      <w:r>
+        <w:t>*</w:t>
+      </w:r>
+    </w:p>
+    <w:p>
+      <w:r>
+        <w:t>VALOR ECONÔMICO/SÃO PAULO: Iniciativas aliam economia, sustentabilidade e inclusão social na Amazônia</w:t>
+      </w:r>
+    </w:p>
+    <w:p>
+      <w:r>
+        <w:t xml:space="preserve">Projetos na Amazônia combinam sustentabilidade, inclusão social e bioeconomia para promover desenvolvimento sem danos ambientais. Destaque para o *Ochroma*, que substitui mercúrio por bioextrato de pau-de-balsa na mineração artesanal, reduzindo contaminação. Outras iniciativas, como a *Asproc* e a *Cooperativa Kallari*, incentivam manejo sustentável de pirarucu e cacau agroflorestal, gerando renda local. A *Rede Origens Brasil* e a aceleradora *Amaz* conectam comunidades a mercados éticos, conservando 61 milhões de hectares de floresta. Esses modelos mostram que é possível aliar economia, preservação e justiça social na região.  </w:t>
+        <w:br/>
+        <w:br/>
+        <w:t>*(Foco em ESG: soluções sustentáveis, inclusão comunitária e redução de impactos ambientais.)*</w:t>
+      </w:r>
+    </w:p>
+    <w:p>
+      <w:r>
+        <w:t>https://tinyurl.com/ys5dtfc2</w:t>
       </w:r>
     </w:p>
     <w:p>
@@ -598,17 +602,17 @@
     </w:p>
     <w:p>
       <w:r>
-        <w:t>O ESTADO DE S.PAULO/SÃO PAULO: Sem acordo, Moraes pode vetar IOF ao risco sacado e previdência privada</w:t>
+        <w:t>VALOR ECONÔMICO/SÃO PAULO: ‘A legislação do licenciamento foi decepada’, afirma Marina Silva</w:t>
       </w:r>
     </w:p>
     <w:p>
       <w:r>
-        <w:t>O ministro Alexandre de Moraes, do STF, sinalizou durante audiência de conciliação que pode vetar a cobrança do IOF sobre operações de risco sacado e previdência privada</w:t>
+        <w:t>A ministra do Meio Ambiente, Marina Silva, criticou a aprovação pelo Congresso de um projeto que flexibiliza o licenciamento ambiental, afirmando que a legislação foi "decepada". Ela destacou prejuízos jurídicos, ambientais, econômicos e sociais, além de riscos ao acordo Mercosul-UE. O governo avalia vetos, mas Marina alerta que as mudanças são tão amplas que exigem uma reestruturação do sistema. A votação ocorreu de madrugada, ignorando apelos de adiamento de diversos setores. A ministra também mencionou impactos negativos na COP30 e em relações comerciais, como com os EUA.</w:t>
       </w:r>
     </w:p>
     <w:p>
       <w:r>
-        <w:t>https://tinyurl.com/ypcl7dw2</w:t>
+        <w:t>https://tinyurl.com/ynmvaqf9</w:t>
       </w:r>
     </w:p>
     <w:p>
@@ -618,20 +622,20 @@
     </w:p>
     <w:p>
       <w:r>
-        <w:t>VALOR ECONÔMICO/SÃO PAULO: Audiência de conciliação sobre I0F termina sem acordo entre o governo e o Congresso</w:t>
+        <w:t>VALOR ECONÔMICO/SÃO PAULO: Recesso parlamentar se inicia com piora do embate entre governo e Congresso</w:t>
       </w:r>
     </w:p>
     <w:p>
       <w:r>
-        <w:t xml:space="preserve">A audiência de conciliação mediada pelo ministro Alexandre de Moraes (STF) sobre o aumento do IOF terminou sem acordo entre o governo e o Congresso. O Executivo, representado pelo AGU, defendeu o decreto que elevou as alíquotas, enquanto o Legislativo sustentou a decisão de sustar a medida. Sem concessões, a decisão final caberá a Moraes. Paralelamente, o Congresso instalou uma comissão mista para analisar alternativas ao IOF, presidida por Renan Calheiros (MDB-AL) e relatada por Carlos Zarattini (PT-SP), aliados do governo.  </w:t>
+        <w:t xml:space="preserve">O recesso parlamentar começou com tensão entre o governo Lula e o Congresso, agravada pelo veto presidencial ao aumento de deputados e pela decisão do STF que manteve o aumento do IOF. Em resposta, a Câmara, liderada por Hugo Motta, priorizou pautas ruralistas, como flexibilização do licenciamento ambiental e renegociação de dívidas agrícolas (R$ 30 bi). No Senado, Davi Alcolumbre adiou a votação da PEC dos Precatórios (R$ 12,4 bi). Analistas apontam que o Congresso, mais independente, age com distanciamento dos interesses sociais, enquanto o governo busca equilíbrio político.  </w:t>
         <w:br/>
         <w:br/>
-        <w:t>*(90 palavras, foco em governo e Congresso Nacional)*</w:t>
+        <w:t>*(90 palavras, foco em conflito institucional e medidas legislativas em resposta ao Executivo)*</w:t>
       </w:r>
     </w:p>
     <w:p>
       <w:r>
-        <w:t>https://tinyurl.com/yleahq2m</w:t>
+        <w:t>https://tinyurl.com/ypedxqz8</w:t>
       </w:r>
     </w:p>
     <w:p>
@@ -641,17 +645,17 @@
     </w:p>
     <w:p>
       <w:r>
-        <w:t>FOLHA DE S.PAULO/SÃO PAULO: Reunião no Supremo termina sem definição, e Moraes decidirá sobre IOF</w:t>
+        <w:t>O GLOBO/RIO DE JANEIRO: AMBIENTE CONTURBADO Pressionado, Lula vê governo dividido sobre veto após Câmara afrouxar licenciamento</w:t>
       </w:r>
     </w:p>
     <w:p>
       <w:r>
-        <w:t>A reunião entre governo, Congresso e STF sobre o aumento do IOF terminou sem acordo, cabendo ao ministro Alexandre de Moraes decidir. A expectativa é que ele invalide apenas a tributação do "risco sacado", mantendo o restante do decreto de Lula. O governo defende a medida, enquanto o Congresso busca uma solução política. O STF deve garantir a autoridade presidencial sobre alíquotas. A derrubada da taxação do risco sacado impactaria R$ 1,2 bilhão na arrecadação. Haddad espera decisão ainda esta semana.</w:t>
+        <w:t>O governo Lula está dividido sobre vetar o projeto aprovado pela Câmara que flexibiliza o licenciamento ambiental. A ministra Marina Silva (Meio Ambiente) pressiona por veto total, alegando riscos ambientais, enquanto a ala desenvolvimentista, liderada por Rui Costa (Casa Civil), defende a medida para agilizar obras. Lula busca ganhar tempo, articulando adiar a análise do texto até após o recesso parlamentar. A possível solução seria um veto parcial, mas isso pode gerar conflitos com o Congresso. Enquanto ambientalistas criticam a proposta, setores como agronegócio e indústria comemoram a aprovação.</w:t>
       </w:r>
     </w:p>
     <w:p>
       <w:r>
-        <w:t>https://tinyurl.com/yl8oko3c</w:t>
+        <w:t>https://tinyurl.com/yvzodc33</w:t>
       </w:r>
     </w:p>
     <w:p>
@@ -661,17 +665,17 @@
     </w:p>
     <w:p>
       <w:r>
-        <w:t>VALOR ECONÔMICO/SÃO PAULO: Indústria rechaça retaliação à tarifa dos EUA e pede mais prazo</w:t>
+        <w:t>O ESTADO DE S.PAULO/SÃO PAULO: ‘Nem trabalho com a hipótese de não resolver o tarifaço</w:t>
       </w:r>
     </w:p>
     <w:p>
       <w:r>
-        <w:t>O governo brasileiro, liderado pelo vice-presidente Geraldo Alckmin, busca negociar com os EUA a suspensão ou adiamento da tarifa de 50% sobre produtos brasileiros, que entra em vigor em 1º de agosto. Representantes da indústria, reunidos com Alckmin, rejeitaram retaliações e pediram mais prazo para evitar impactos econômicos graves. A CNI sugeriu um adiamento de 90 dias. Setores como calçados, têxteis e aviação alertaram para riscos às exportações. O governo prioriza a diplomacia, enquanto empresários pressionam importadores americanos para influenciar as negociações.</w:t>
+        <w:t>O ministro da Fazenda, Fernando Haddad, afirmou que o governo brasileiro trabalha para resolver o "tarifaço" — taxas de 50% impostas pelos EUA sobre produtos brasileiros — antes do prazo de 1° de agosto, criticando a medida como "sem sentido econômico" por prejudicar também os EUA. Haddad destacou incoerências, como taxar itens como café e suco, e defendeu o Pix, questionando a investigação americana. No Congresso, pressionou o presidente da Câmara, Hugo Motta, a priorizar a isenção de IR para rendas até R$ 5 mil, chamando-a de "reforma da renda".</w:t>
       </w:r>
     </w:p>
     <w:p>
       <w:r>
-        <w:t>https://tinyurl.com/yrqqnhyo</w:t>
+        <w:t>https://tinyurl.com/ywp5ulxn</w:t>
       </w:r>
     </w:p>
     <w:p>
@@ -681,17 +685,17 @@
     </w:p>
     <w:p>
       <w:r>
-        <w:t>O ESTADO DE S.PAULO/SÃO PAULO: ‘Esse modelo no qual estamos descaracteriza o presidencialismo</w:t>
+        <w:t>FOLHA DE S.PAULO/SÃO PAULO: Câmara aprova projeto de lei que flexibiliza licenciamento ambiental</w:t>
       </w:r>
     </w:p>
     <w:p>
       <w:r>
-        <w:t>Edinho Silva, novo presidente do PT, criticou o "superempoderamento" do Congresso, afirmando que o Brasil vive uma "confusão institucional" com o Legislativo assumindo funções do Executivo, como a execução orçamentária, o que enfraquece os ministros e descaracteriza o presidencialismo. Ele defendeu a reação do governo Lula à revogação do IOF pelo Congresso, mas destacou a necessidade de diálogo para evitar crises. Edinho também mencionou a articulação para as eleições de 2026, com Lula como candidato, e a importância de alianças, sem descartar nomes como Alckmin.</w:t>
+        <w:t>A Câmara aprovou um projeto que flexibiliza o licenciamento ambiental, ignorando apelos da ala ambiental do governo, incluindo a ministra Marina Silva. O texto, apoiado por partidos da base governista, mantém dispositivos polêmicos, como a Licença Ambiental Especial, que pode acelerar projetos como a exploração de petróleo na Foz do Amazonas. O governo, que evitou posição clara durante a tramitação, agora avalia vetos ou alternativas. Ambientalistas criticam o projeto como excessivamente permissivo, enquanto ruralistas e indústria o defendem. A matéria pode ser judicializada no STF.</w:t>
       </w:r>
     </w:p>
     <w:p>
       <w:r>
-        <w:t>https://tinyurl.com/yugw9fnj</w:t>
+        <w:t>https://tinyurl.com/ywzajxqv</w:t>
       </w:r>
     </w:p>
     <w:p>
@@ -701,17 +705,20 @@
     </w:p>
     <w:p>
       <w:r>
-        <w:t>VALOR ECONÔMICO/SÃO PAULO: Exportadores do agro defendem diálogo para evitar taxação dos EUA</w:t>
+        <w:t>FOLHA DE S.PAULO/SÃO PAULO: Edinho defende candidatura de Haddad em SP e cobra fim do fogo amigo no governo</w:t>
       </w:r>
     </w:p>
     <w:p>
       <w:r>
-        <w:t>O governo Lula busca reverter a tarifa de 50% sobre exportações brasileiras imposta pelos EUA, que entra em vigor em 1º de agosto. O vice-presidente Geraldo Alckmin sinalizou a possibilidade de pedir prazo adicional para negociações, destacando a necessidade de diálogo com setores econômicos e empresas americanas. Exportadores do agronegócio, preocupados com produtos perecíveis, defendem a prorrogação do prazo. O governo também criticou a intromissão dos EUA em assuntos internos brasileiros, após declarações sobre o processo judicial contra Bolsonaro. A estratégia inclui pressionar importadores americanos para influenciar a Casa Branca.</w:t>
+        <w:t xml:space="preserve">*Edinho, futuro presidente do PT, defende Haddad como candidato em SP em 2026 e pede união no governo Lula*  </w:t>
+        <w:br/>
+        <w:br/>
+        <w:t>Edinho Silva, próximo líder do PT, afirmou que o ministro Fernando Haddad deve concorrer em São Paulo em 2026, seja ao governo estadual ou ao Senado, para fortalecer o palanque de Lula na reeleição. Ele criticou as divisões no governo</w:t>
       </w:r>
     </w:p>
     <w:p>
       <w:r>
-        <w:t>https://tinyurl.com/ywawsj8f</w:t>
+        <w:t>https://tinyurl.com/2x9aqmy3</w:t>
       </w:r>
     </w:p>
     <w:p>
@@ -721,17 +728,17 @@
     </w:p>
     <w:p>
       <w:r>
-        <w:t>O GLOBO/RIO DE JANEIRO: DEFESA DA NEGOCIAÇÃO Empresários do Brasil e dos EUA pedem diálogo para resolver tarifaço de Trump</w:t>
+        <w:t>O ESTADO DE S.PAULO/SÃO PAULO: Lula ganha Brasil perde</w:t>
       </w:r>
     </w:p>
     <w:p>
       <w:r>
-        <w:t>Empresários brasileiros e americanos pressionam por negociações para reverter o "tarifaço" de 50% imposto por Trump, que afeta setores como indústria e agronegócio. Em reunião com o vice-presidente Alckmin e ministros, o setor privado pediu diálogo e evitou retaliações, destacando os prejuízos bilaterais. A Câmara de Comércio dos EUA alertou para danos econômicos e defendeu acordos de alto nível. O governo brasileiro descartou adiar a medida, focando em resolver a questão até 31 de julho, enquanto empresários buscam apoio de empresas americanas para reverter a decisão.</w:t>
+        <w:t>O STF, sob relatoria de Alexandre de Moraes, validou o decreto do governo que aumentou o IOF, reconhecendo a competência do Executivo, mas cortou trechos que ampliavam a tributação sem base legal. A medida visa arrecadar R$ 12 bi em 2024 e R$ 31,2 bi em 2026 para cumprir a meta fiscal, mas onera operações financeiras como câmbio e crédito, impactando a população. O Congresso critica o aumento de impostos, enquanto o governo evita reformas estruturais. A decisão expõe conflitos entre os Poderes e a irresponsabilidade fiscal.</w:t>
       </w:r>
     </w:p>
     <w:p>
       <w:r>
-        <w:t>https://tinyurl.com/ystrywcf</w:t>
+        <w:t>https://tinyurl.com/ylwq2bjp</w:t>
       </w:r>
     </w:p>
     <w:p>
@@ -741,17 +748,20 @@
     </w:p>
     <w:p>
       <w:r>
-        <w:t>O GLOBO/RIO DE JANEIRO: IOF: conciliação no STF termina sem acordo</w:t>
+        <w:t>FOLHA DE S.PAULO/SÃO PAULO: Lula e Congresso encerram semestre em conflito e com contas a acertar após recesso</w:t>
       </w:r>
     </w:p>
     <w:p>
       <w:r>
-        <w:t>A conciliação no STF entre governo e Congresso sobre o aumento do IOF terminou sem acordo, deixando a decisão a cargo do ministro Alexandre de Moraes. O governo defende a validade do decreto que elevou o imposto, enquanto o Congresso sustou a medida via decreto legislativo. O ministro da Fazenda, Fernando Haddad, afirmou que 90% do decreto é "incontroverso", exceto a tributação sobre o "risco sacado". O impasse pode impactar as metas fiscais, com risco de novos bloqueios orçamentários caso o governo perca no STF.</w:t>
+        <w:t xml:space="preserve">*Lula e Congresso encerram semestre em conflito*  </w:t>
+        <w:br/>
+        <w:br/>
+        <w:t>O presidente Lula e o Congresso Nacional terminaram o semestre em tensão, com divergências sobre temas como o IOF, veto ao aumento de deputados e pautas polêmicas. Lula reagiu a derrotas legislativas, como a derrubada do decreto do IOF, e desagradou parlamentares com vetos sem aviso prévio. O Congresso poderá derrubar os vetos após o recesso, mas enfrenta resistência popular. A relação conturbada sugere mais conflitos, com possíveis judicializações no STF e retaliações em votações que impactem os planos do governo.</w:t>
       </w:r>
     </w:p>
     <w:p>
       <w:r>
-        <w:t>https://tinyurl.com/yszm7sds</w:t>
+        <w:t>https://tinyurl.com/yt8scpp9</w:t>
       </w:r>
     </w:p>
     <w:p>
@@ -767,17 +777,17 @@
     </w:p>
     <w:p>
       <w:r>
-        <w:t>VALOR ECONÔMICO/SÃO PAULO: Comércio Brasil-México tem potencial, mas acordo é difícil</w:t>
+        <w:t>VALOR ECONÔMICO/SÃO PAULO: Embarque de carne bovina é recorde</w:t>
       </w:r>
     </w:p>
     <w:p>
       <w:r>
-        <w:t>O comércio entre Brasil e México tem potencial para beneficiar o agronegócio brasileiro, mas um acordo amplo enfrenta obstáculos, como o protecionismo agrícola mexicano e barreiras não-tarifárias. Apesar de acordos parciais existirem desde 2002, as negociações para um tratado de livre-comércio avançam lentamente. O agronegócio brasileiro busca maior acesso ao mercado mexicano, mas enfrenta resistência local. Especialistas destacam que, embora haja complementaridade, a integração econômica ainda está abaixo do potencial, com restrições comerciais limitando o crescimento bilateral. A solução não é imediata, mas o alinhamento político pode impulsionar as tratativas.</w:t>
+        <w:t>As exportações brasileiras de carne bovina atingiram recorde em junho, com 341,55 mil toneladas</w:t>
       </w:r>
     </w:p>
     <w:p>
       <w:r>
-        <w:t>https://tinyurl.com/yw3978to</w:t>
+        <w:t>https://tinyurl.com/ywvk4d4w</w:t>
       </w:r>
     </w:p>
     <w:p>
@@ -787,20 +797,17 @@
     </w:p>
     <w:p>
       <w:r>
-        <w:t>VALOR ECONÔMICO/SÃO PAULO: Uso de herbicidas dobrou em uma década no país, mostra Embrapa</w:t>
+        <w:t>O ESTADO DE S.PAULO/SÃO PAULO: No Bexiga, um passeio pelos sabores da Itália (e do Brasil)</w:t>
       </w:r>
     </w:p>
     <w:p>
       <w:r>
-        <w:t xml:space="preserve">O uso de herbicidas no Brasil mais que dobrou entre 2010 e 2020, saltando de 157,5 mil para 329,7 mil toneladas de ingredientes ativos, segundo estudo da Embrapa. O crescimento (128%) superou a expansão da área agrícola (24%), refletindo a perda de eficácia do glifosato devido à resistência de plantas daninhas. Agricultores adotaram outras moléculas, como cletodim e 2,4-D, com aumentos de até 2.672%. Especialistas alertam para o custo elevado, maior impacto ambiental e a falta de alternativas sustentáveis. A indústria defende inovações para enfrentar o desafio.  </w:t>
-        <w:br/>
-        <w:br/>
-        <w:t>*(Foco no agronegócio: aumento do uso de herbicidas, resistência de plantas e impactos no manejo agrícola.)*</w:t>
+        <w:t>O bairro da Bela Vista (Bexiga), em São Paulo, destaca-se pela diversidade gastronômica, unindo tradição italiana e sabores brasileiros. Cantinas centenárias, como a *Cantina C... Que Sabe!* (90 anos) e a *Famiglia Mancini*, preservam receitas familiares de massas e pratos como capelete e parmegiana. Já o *Templo da Carne* valoriza cortes premium de churrasco, enquanto a *Amazônia Casa Brasileira* introduz ingredientes regionais, como tucupi e jambu. A *Pizzaria Speranza*, berço da margherita paulistana, e o *Jamile*, com técnicas modernas, completam o cenário, mostrando a fusão entre agronegócio tradicional e inovação.</w:t>
       </w:r>
     </w:p>
     <w:p>
       <w:r>
-        <w:t>https://tinyurl.com/yogucduj</w:t>
+        <w:t>https://tinyurl.com/yp7vrydw</w:t>
       </w:r>
     </w:p>
     <w:p>
@@ -810,17 +817,20 @@
     </w:p>
     <w:p>
       <w:r>
-        <w:t>O GLOBO/RIO DE JANEIRO: Prejuízo da taxação de Trump afeta economia real</w:t>
+        <w:t>VALOR ECONÔMICO/SÃO PAULO: Os 50 anos da geada que dizimou cafezais do PR</w:t>
       </w:r>
     </w:p>
     <w:p>
       <w:r>
-        <w:t>O agronegócio brasileiro já sofre impactos da taxação de 50% proposta por Trump aos EUA. Frigoríficos suspenderam abates para exportação de carne bovina, com US$ 160 milhões em produtos parados. A manga, principal fruta exportada, também enfrenta risco de embarques cancelados, ameaçando safras e empregos no Vale do São Francisco. A Embraer compara o efeito ao da Covid-19, com possível perda de competitividade e custos adicionais de R$ 50 milhões por aeronave. Setores pressionam por negociações para evitar prejuízos maiores à economia real e cadeias produtivas.</w:t>
+        <w:t xml:space="preserve">*Geada de 1975 devastou cafezais no PR e acelerou transformação no agronegócio*  </w:t>
+        <w:br/>
+        <w:br/>
+        <w:t>Há 50 anos, a geada negra de julho de 1975 destruiu 900 milhões de pés de café no Paraná, então maior produtor nacional, reduzindo a safra seguinte a zero. O evento marcou a transição da cafeicultura paranaense, que migrou de volume para qualidade e diversificação. Produtores como Edésio de Souza, que perdeu toda a plantação, se reinventaram, enquanto pesquisadores como Tumoru Sera desenvolveram cultivares mais resistentes. Hoje, o estado foca em cafés premium, mas a área plantada é 97% menor que em 1975, refletindo mudanças climáticas e de mercado.(O resumo destaca o impacto da geada no agronegócio, a mudança de estratégia produtiva e os desafios atuais, mantendo dados-chave como a perda de 900 milhões de pés e a redução da área cultivada.)*</w:t>
       </w:r>
     </w:p>
     <w:p>
       <w:r>
-        <w:t>https://tinyurl.com/yug3wpzk</w:t>
+        <w:t>https://tinyurl.com/yo6mywd6</w:t>
       </w:r>
     </w:p>
     <w:p>
@@ -830,17 +840,17 @@
     </w:p>
     <w:p>
       <w:r>
-        <w:t>VALOR ECONÔMICO/SÃO PAULO: Para FGV Ibre, nova base do PIB pode ficar com dados defasados</w:t>
+        <w:t>VALOR ECONÔMICO/SÃO PAULO: Episódio ajudou a transformar a agricultura local</w:t>
       </w:r>
     </w:p>
     <w:p>
       <w:r>
-        <w:t>Pesquisadores do FGV Ibre alertam que a revisão das Contas Nacionais pelo IBGE, prevista para 2026/2027, pode usar dados defasados do agronegócio, setor que representa 25% do PIB brasileiro. Eles criticam a possível utilização do Censo Agropecuário de 2016/2017, em vez do previsto para 2026, que refletiria melhor a realidade atual, como a expansão da segunda safra de milho. A atualização é crucial para captar mudanças no consumo e na produção agropecuária, mas o IBGE enfrenta restrições orçamentárias e logísticas. A revisão foi adiada para evitar ruídos eleitorais.</w:t>
+        <w:t>A geada de 1975 no norte do Paraná devastou cafezais, acelerando a transição do agronegócio local. O agricultor Jorge Pedro Frare, que trocou o café por grãos, testemunhou a mecanização da região. O Paraná, outrora líder na cafeicultura</w:t>
       </w:r>
     </w:p>
     <w:p>
       <w:r>
-        <w:t>https://tinyurl.com/ytz8dh4n</w:t>
+        <w:t>https://tinyurl.com/ywdjvlwk</w:t>
       </w:r>
     </w:p>
     <w:p>
@@ -850,17 +860,17 @@
     </w:p>
     <w:p>
       <w:r>
-        <w:t>FOLHA DE S.PAULO/SÃO PAULO: Tarifa de 50% para o agronegócio é jogo de perda dupla para o Brasil e para os EUA</w:t>
+        <w:t>FOLHA DE S.PAULO/SÃO PAULO: Há 50 anos, ‘geada negra’ no Paraná mudou geografia do café no Brasil</w:t>
       </w:r>
     </w:p>
     <w:p>
       <w:r>
-        <w:t>A tarifa de 50% sobre o agronegócio prejudica Brasil e EUA, principais competidores em commodities como carne e soja. O Brasil depende dos EUA para escoar café e suco de laranja, produtos em que é líder global. Sem o Brasil, os EUA enfrentariam alta de preços e inflação, enquanto o Brasil teria dificuldade realocar esses volumes em outros mercados, já que China e UE reduziram importações. Na carne bovina, os EUA dependem das exportações brasileiras, e uma queda nas compras pressionaria ambos os lados, tornando um acordo bilateral a melhor solução.</w:t>
+        <w:t>Há 50 anos, a "geada negra" no Paraná, com temperaturas de até -9°C, devastou as lavouras de café, então principal produto do estado, responsável por 64% da produção nacional. O fenômeno acelerou o êxodo rural, com 2,5 milhões de pessoas migrando para cidades, e consolidou a substituição do café por culturas mecanizadas, como soja e trigo. O Paraná, que tinha 1,8 milhão de hectares de café nos anos 1960, hoje responde por apenas 1% da produção nacional</w:t>
       </w:r>
     </w:p>
     <w:p>
       <w:r>
-        <w:t>https://tinyurl.com/ylsfcszm</w:t>
+        <w:t>https://tinyurl.com/yqvz7bbw</w:t>
       </w:r>
     </w:p>
     <w:p>
@@ -876,144 +886,17 @@
     </w:p>
     <w:p>
       <w:r>
-        <w:t>VALOR ECONÔMICO/SÃO PAULO: Consumidor vai pagar R$ 47 bi em subsídios na conta de energia</w:t>
+        <w:t>VALOR ECONÔMICO/SÃO PAULO: Data centers vão guiar investimentos em energia</w:t>
       </w:r>
     </w:p>
     <w:p>
       <w:r>
-        <w:t>Os consumidores de energia pagarão R$ 46,8 bilhões em subsídios em 2025, conforme a Aneel, com impactos médios de 3,85% a 5,76% nas tarifas. A CDE, que financia programas como Tarifa Social e incentivos a fontes renováveis, terá orçamento de R$ 49,2 bilhões, 32,4% maior que em 2024. O governo propôs limitar esses custos a partir de 2026, cobrando dos próprios beneficiários se ultrapassarem o teto. A Aneel também aprovou um bônus de R$ 883 milhões para consumidores de baixo consumo e adiou o leilão A-5 devido a questionamentos sobre preços após mudanças regulatórias.</w:t>
+        <w:t>A crescente demanda por data centers no Brasil, impulsionada por tecnologias como IA e nuvem, está atraindo investimentos no setor energético, especialmente em renováveis. Com projeções de até 13,4 GW de consumo até 2038, o país destaca-se pela energia limpa e barata, atraindo grandes empresas. A expansão exigirá reforço na transmissão e novos projetos de geração, principalmente eólica e solar. Entretanto, desafios como intermitência das renováveis e infraestrutura de rede precisam ser superados. O governo planeja incentivos tributários para consolidar o Brasil como hub de data centers.</w:t>
       </w:r>
     </w:p>
     <w:p>
       <w:r>
-        <w:t>https://tinyurl.com/yqw57l6f</w:t>
-      </w:r>
-    </w:p>
-    <w:p>
-      <w:r>
-        <w:t>*</w:t>
-      </w:r>
-    </w:p>
-    <w:p>
-      <w:r>
-        <w:t>FOLHA DE S.PAULO/SÃO PAULO: Google paga US$ 3 bilhões por energia hidrelétrica  para sua IA</w:t>
-      </w:r>
-    </w:p>
-    <w:p>
-      <w:r>
-        <w:t xml:space="preserve">*Google investe US$ 3 bi em hidrelétrica para suprir demanda de IA*  </w:t>
-        <w:br/>
-        <w:br/>
-        <w:t>O Google fechou um contrato de US$ 3 bilhões com a Brookfield para comprar energia hidrelétrica por 20 anos, visando atender a crescente demanda por computação em nuvem e IA. O acordo garante 670 MW inicialmente, com opção de expandir para 3 GW, priorizando fontes renováveis de fornecimento estável. A medida reflete o esforço das big techs para equilibrar o alto consumo energético da IA com sustentabilidade, optando por hidrelétrica em vez de eólica ou solar. A Meta também investiu em energia nuclear recentemente, enquanto a AIE prevê que data centers consumirão mais energia que indústrias pesadas nos EUA até 2030.</w:t>
-      </w:r>
-    </w:p>
-    <w:p>
-      <w:r>
-        <w:t>https://tinyurl.com/2x6uqxb6</w:t>
-      </w:r>
-    </w:p>
-    <w:p>
-      <w:r>
-        <w:t>*</w:t>
-      </w:r>
-    </w:p>
-    <w:p>
-      <w:r>
-        <w:t>O ESTADO DE S.PAULO/SÃO PAULO: Para sair do petróleo, é preciso olhar a demanda</w:t>
-      </w:r>
-    </w:p>
-    <w:p>
-      <w:r>
-        <w:t>A transição energética exige reduzir a demanda por petróleo, não apenas limitar sua oferta, destacam especialistas. Em 2023, dois terços da energia global ainda vieram de fósseis, mesmo com crescimento das renováveis, elevando emissões. Setores como transportes e indústria respondem por mais de 50% das emissões no Brasil. Soluções incluem transporte coletivo, biocombustíveis e eletrificação industrial. O país, grande produtor de petróleo, precisa de planejamento para substituir fósseis sem agravar desigualdades, priorizando energias limpas e infraestrutura elétrica, em vez de novos leilões de óleo e gás.</w:t>
-      </w:r>
-    </w:p>
-    <w:p>
-      <w:r>
-        <w:t>https://tinyurl.com/yokwpgl6</w:t>
-      </w:r>
-    </w:p>
-    <w:p>
-      <w:r>
-        <w:t>*</w:t>
-      </w:r>
-    </w:p>
-    <w:p>
-      <w:r>
-        <w:t>VALOR ECONÔMICO/SÃO PAULO: Empresas dos EUA vão investir US$ 92 bi em infraestrutura de IA</w:t>
-      </w:r>
-    </w:p>
-    <w:p>
-      <w:r>
-        <w:t>Empresas dos EUA anunciaram investimentos de US$ 92 bilhões em infraestrutura de IA e energia, visando consolidar a liderança sobre a China. Projetos incluem novos data centers, geração de energia</w:t>
-      </w:r>
-    </w:p>
-    <w:p>
-      <w:r>
-        <w:t>https://tinyurl.com/ymy8cbj7</w:t>
-      </w:r>
-    </w:p>
-    <w:p>
-      <w:r>
-        <w:t>*</w:t>
-      </w:r>
-    </w:p>
-    <w:p>
-      <w:r>
-        <w:t>FOLHA DE S.PAULO/SÃO PAULO: Trump abre nova frente na guerra tarifária e mira Brasil, Brics e aliados</w:t>
-      </w:r>
-    </w:p>
-    <w:p>
-      <w:r>
-        <w:t xml:space="preserve">(Setor de Energia):*  </w:t>
-        <w:br/>
-        <w:t>A ameaça de Donald Trump de impor tarifas de 100% sobre países que compram petróleo russo pode impactar o Brasil, que importa 60% de seu diesel da Rússia</w:t>
-      </w:r>
-    </w:p>
-    <w:p>
-      <w:r>
-        <w:t>https://tinyurl.com/ytutokcx</w:t>
-      </w:r>
-    </w:p>
-    <w:p>
-      <w:r>
-        <w:t>*</w:t>
-      </w:r>
-    </w:p>
-    <w:p>
-      <w:r>
-        <w:t>VALOR ECONÔMICO/SÃO PAULO: Mulheres são maiores vítimas da pobreza energética no país</w:t>
-      </w:r>
-    </w:p>
-    <w:p>
-      <w:r>
-        <w:t>*Mulheres são as mais afetadas pela pobreza energética no Brasil*, segundo estudo da Plataforma de Transição Justa e Agenda Pública. Elas gastam até cinco horas diárias coletando lenha para cozinhar, tempo que poderia ser usado para gerar renda. Em 2022, 17,1% dos domicílios usavam lenha ou carvão, concentrados nas regiões Norte e Nordeste e em famílias pobres. O problema também impacta a saúde e o meio ambiente, com poluição interna e riscos durante a coleta. A desigualdade energética reforça a vulnerabilidade social feminina.</w:t>
-      </w:r>
-    </w:p>
-    <w:p>
-      <w:r>
-        <w:t>https://tinyurl.com/ylg86kds</w:t>
-      </w:r>
-    </w:p>
-    <w:p>
-      <w:r>
-        <w:t>*</w:t>
-      </w:r>
-    </w:p>
-    <w:p>
-      <w:r>
-        <w:t>VALOR ECONÔMICO/SÃO PAULO: Fechamento da Santa Elisa marca o fim de uma era</w:t>
-      </w:r>
-    </w:p>
-    <w:p>
-      <w:r>
-        <w:t xml:space="preserve">(Setor de Energia):*  </w:t>
-        <w:br/>
-        <w:t>A Raízen anunciou o fechamento da Usina Santa Elisa</w:t>
-      </w:r>
-    </w:p>
-    <w:p>
-      <w:r>
-        <w:t>https://tinyurl.com/yvmbekew</w:t>
+        <w:t>https://tinyurl.com/yo8clcn4</w:t>
       </w:r>
     </w:p>
     <w:p>
@@ -1029,20 +912,17 @@
     </w:p>
     <w:p>
       <w:r>
-        <w:t>VALOR ECONÔMICO/SÃO PAULO: Grande empresa dá mais atenção a investimentos</w:t>
+        <w:t>VALOR ECONÔMICO/SÃO PAULO: Receita dispensa banco de recolhimento retroativo do I0F</w:t>
       </w:r>
     </w:p>
     <w:p>
       <w:r>
-        <w:t xml:space="preserve">*Grandes empresas priorizam investimentos e serviços customizados, revela pesquisa da McKinsey*  </w:t>
-        <w:br/>
-        <w:br/>
-        <w:t>Um estudo da McKinsey com 370 líderes financeiros de grandes empresas no Brasil mostra que 68% delas buscam combinar produtos bancários com soluções de terceiros, como crédito privado e mercado de capitais. Bancos tradicionais perdem espaço para challengers como XP e BTG Pactual, que oferecem flexibilidade e inovação. Com juros altos, empresas estão mais atentas à remuneração de caixa, demandando investimentos customizados. O mercado de capitais ganha relevância, e lacunas no atendimento, como financiamento de cadeias de fornecedores, abrem oportunidades para bancos se reposicionarem.</w:t>
+        <w:t>A Receita Federal dispensou bancos e instituições financeiras do recolhimento retroativo do IOF durante o vácuo legal causado pela revisão do decreto presidencial. No entanto, contribuintes que realizaram operações no período podem ter que arcar com o pagamento, gerando insegurança jurídica. Advogados alertam para riscos de multas e juros, enquanto a Receita promete se manifestar em breve para evitar surpresas. A decisão do STF manteve a majoração do IOF, exceto para operações de risco sacado, mas deixou dúvidas sobre a retroatividade e o processo de recolhimento pelos contribuintes.</w:t>
       </w:r>
     </w:p>
     <w:p>
       <w:r>
-        <w:t>https://tinyurl.com/ysk5ormz</w:t>
+        <w:t>https://tinyurl.com/yvemx9cg</w:t>
       </w:r>
     </w:p>
     <w:p>
@@ -1052,17 +932,17 @@
     </w:p>
     <w:p>
       <w:r>
-        <w:t>VALOR ECONÔMICO/SÃO PAULO: Cai spread cobrado no crédito rural com equalização</w:t>
+        <w:t>VALOR ECONÔMICO/SÃO PAULO: Tarifaço terâ impacto reduzido sobre PIB, aponta diretor do FMI</w:t>
       </w:r>
     </w:p>
     <w:p>
       <w:r>
-        <w:t>O spread médio no crédito rural com equalização caiu de 3,18% para 3,13% no Plano Safra 2025/26, reduzindo o custo orçamentário do governo. Regras mais rígidas limitaram os custos de captação das instituições financeiras, dividindo o impacto da alta da Selic entre bancos, produtores e a União. Juros finais aos produtores subiram para 9,32%, em média. Bancos como BB e BNDES reduziram spreads em linhas específicas, enquanto o Sicredi e a Caixa ajustaram taxas. O orçamento da subvenção ficou em R$ 13,5 bilhões, com impacto imediato de R$ 1,3 bi em 2025.</w:t>
+        <w:t>O FMI avalia que a tarifa de 50% dos EUA sobre produtos brasileiros terá impacto reduzido no PIB do Brasil, estimado em apenas décimos percentuais. O diretor André Roncaglia destacou que o país pode compensar o choque com novos acordos comerciais, como o Mercosul-UE. O FMI mantém a projeção de crescimento de 2,3% em 2025, com inflação caindo para 5,2%. Porém, alerta para a necessidade de um ajuste fiscal de quase 2% do PIB para estabilizar a dívida pública, que pode chegar a 99% do PIB em 2029, exigindo esforço conjunto dos Poderes.</w:t>
       </w:r>
     </w:p>
     <w:p>
       <w:r>
-        <w:t>https://tinyurl.com/ywzgefzv</w:t>
+        <w:t>https://tinyurl.com/yoft79xk</w:t>
       </w:r>
     </w:p>
     <w:p>
@@ -1072,17 +952,20 @@
     </w:p>
     <w:p>
       <w:r>
-        <w:t>VALOR ECONÔMICO/SÃO PAULO: Dólar cai com perspectiva de saída diplomática para tarifas</w:t>
+        <w:t>VALOR ECONÔMICO/SÃO PAULO: Empresas recorrem a escritórios de advocacia em busca de medidas protetivas contra tarifaço</w:t>
       </w:r>
     </w:p>
     <w:p>
       <w:r>
-        <w:t>O dólar caiu 0,46%, fechando a R$ 5,5580, influenciado pela expectativa de que o governo brasileiro não retaliará os EUA pelas tarifas impostas por Trump, aliviando pressões no câmbio. O Ibovespa recuou 0,04%, impactado por Petrobras e Vale, enquanto juros futuros subiram, refletindo maior otimismo com a popularidade do governo Lula. O mercado financeiro reagiu a rumores políticos e à busca por soluções diplomáticas para o conflito comercial, mantendo volatilidade. Agentes destacam que a questão tarifária tem peso limitado para investidores táticos, focados em cenários globais.</w:t>
+        <w:t xml:space="preserve">*Empresas buscam proteção jurídica contra tarifas de Trump*  </w:t>
+        <w:br/>
+        <w:br/>
+        <w:t>Diante da ameaça de tarifa de 50% sobre exportações brasileiras aos EUA, empresas de diversos setores</w:t>
       </w:r>
     </w:p>
     <w:p>
       <w:r>
-        <w:t>https://tinyurl.com/ynh44b5g</w:t>
+        <w:t>https://tinyurl.com/yputmzeu</w:t>
       </w:r>
     </w:p>
     <w:p>
@@ -1092,17 +975,17 @@
     </w:p>
     <w:p>
       <w:r>
-        <w:t>VALOR ECONÔMICO/SÃO PAULO: Câmara aprova em 1- turno PEC que trata dos precatórios municipais</w:t>
+        <w:t>FOLHA DE S.PAULO/SÃO PAULO: Redução de ‘efeito Tarcísio’ e tarifaço levam estresse ao mercado de juros futuros</w:t>
       </w:r>
     </w:p>
     <w:p>
       <w:r>
-        <w:t>A Câmara aprovou em 1º turno a PEC que exclui precatórios da União do limite de gastos a partir de 2026, incorporando-os gradualmente à meta fiscal a partir de 2027</w:t>
+        <w:t>O mercado de juros futuros enfrentou volatilidade devido a fatores políticos e fiscais. A popularidade de Lula e a validação do aumento do IOF pelo STF geraram temores sobre gastos públicos, pressionando as taxas. Inicialmente, os juros subiram com o "efeito Tarcísio" sendo reduzido, mas dados positivos dos EUA aliviaram a pressão à tarde. As taxas do Tesouro IPCA+ permaneceram altas, refletindo incertezas da guerra comercial e preocupações com o custo da dívida pública.</w:t>
       </w:r>
     </w:p>
     <w:p>
       <w:r>
-        <w:t>https://tinyurl.com/yqfegf8z</w:t>
+        <w:t>https://tinyurl.com/yqk6aqc4</w:t>
       </w:r>
     </w:p>
     <w:p>
@@ -1112,17 +995,17 @@
     </w:p>
     <w:p>
       <w:r>
-        <w:t>O GLOBO/RIO DE JANEIRO: Uma aposta infeliz</w:t>
+        <w:t>VALOR ECONÔMICO/SÃO PAULO: Para advogados, PEC limita pagamento de precatórios</w:t>
       </w:r>
     </w:p>
     <w:p>
       <w:r>
-        <w:t>A Caixa Econômica Federal planeja lançar uma plataforma de apostas esportivas (bets), buscando compensar a queda nas receitas das loterias. Críticos argumentam que a iniciativa desvia o banco de sua missão pública, focada em crédito para setores negligenciados, como microempresas, e prioriza dividendos ao Tesouro. Apostas online podem prejudicar finanças familiares, especialmente entre populações vulneráveis, como beneficiários do Bolsa Família. A medida é vista como incoerente com o papel social da Caixa, além de riscos regulatórios e danos à saúde financeira da população.</w:t>
+        <w:t>A PEC 66, em votação no Senado, limita o pagamento de precatórios por estados e municípios a percentuais da receita corrente líquida</w:t>
       </w:r>
     </w:p>
     <w:p>
       <w:r>
-        <w:t>https://tinyurl.com/ynbz7966</w:t>
+        <w:t>https://tinyurl.com/ymxe9kng</w:t>
       </w:r>
     </w:p>
     <w:p>
@@ -1132,20 +1015,17 @@
     </w:p>
     <w:p>
       <w:r>
-        <w:t>VALOR ECONÔMICO/SÃO PAULO: Concessões transformam o Brasil em canteiro de obras</w:t>
+        <w:t>FOLHA DE S.PAULO/SÃO PAULO: Governo precisará de R$ 86,3 bi em receita extra em 2026 mesmo com I0F</w:t>
       </w:r>
     </w:p>
     <w:p>
       <w:r>
-        <w:t xml:space="preserve">O setor de finanças está impulsionando um boom em infraestrutura no Brasil, com leilões de concessões batendo recordes. Em 2025, estão previstos 15 leilões rodoviários (R$ 161 bilhões em investimentos) e um ferroviário (R$ 4,6 bilhões). O governo também avança em portos, com 22 leilões desde 2023 (R$ 12 bilhões), incluindo o Tecon 10 em Santos (R$ 5,6 bilhões). Ferrovias e hidrovias são prioridades, com modelos financeiros inovadores, como "concessão com aportes". O objetivo é atrair investimentos privados e reduzir custos logísticos, impulsionando a economia.  </w:t>
-        <w:br/>
-        <w:br/>
-        <w:t>*(90 palavras, foco em finanças e investimentos)*</w:t>
+        <w:t>O governo federal precisará de R$ 86,3 bilhões em receitas extras em 2026 para cumprir a meta fiscal de superávit primário de 0,25% do PIB, mesmo com a volta do aumento do IOF. Segundo o Tesouro Nacional, medidas já adotadas, como ajustes tributários, não serão suficientes, exigindo novas fontes de arrecadação. Caso contrário, o rombo pode chegar a R$ 280 bilhões nos anos seguintes. O desafio se intensifica em um ano eleitoral, com pressão sobre gastos e risco de descumprimento das regras fiscais.</w:t>
       </w:r>
     </w:p>
     <w:p>
       <w:r>
-        <w:t>https://tinyurl.com/yu8kdt84</w:t>
+        <w:t>https://tinyurl.com/ykgn7uw8</w:t>
       </w:r>
     </w:p>
     <w:p>
@@ -1155,17 +1035,17 @@
     </w:p>
     <w:p>
       <w:r>
-        <w:t>FOLHA DE S.PAULO/SÃO PAULO: PEC retira precatórios do teto de gastos e prevê transição para entrada na meta fiscal</w:t>
+        <w:t>FOLHA DE S.PAULO/SÃO PAULO: Alta do I0F deve valer daqui para a frente, sem cobrança retroativa</w:t>
       </w:r>
     </w:p>
     <w:p>
       <w:r>
-        <w:t>A PEC aprovada na comissão especial da Câmara retira precatórios do teto de gastos e estabelece uma transição de dez anos</w:t>
+        <w:t>A Receita Federal confirmou que o aumento do IOF, validado pelo STF, não terá cobrança retroativa, isentando instituições financeiras de recolher valores de operações passadas. A intenção é estender essa regra aos contribuintes, evitando surpresas tributárias. O governo busca mecanismos para garantir que operações realizadas durante o período de alíquotas reduzidas não sejam taxadas retroativamente. O ajuste no IOF impacta principalmente crédito, câmbio e previdência privada, com alíquotas elevadas (ex.: cartões internacionais sobem para 3,5%). A decisão do STF reduziu a previsão de arrecadação em R$ 450 milhões para 2025.</w:t>
       </w:r>
     </w:p>
     <w:p>
       <w:r>
-        <w:t>https://tinyurl.com/yqh52szg</w:t>
+        <w:t>https://tinyurl.com/ysnl4kzm</w:t>
       </w:r>
     </w:p>
     <w:p>
@@ -1182,12 +1062,12 @@
     <w:p/>
     <w:p>
       <w:r>
-        <w:t>VALOR ECONÔMICO/SÃO PAULO: Perdas com as mudanças climáticas já são realidade</w:t>
+        <w:t>VALOR ECONÔMICO/SÃO PAULO: Resta ao Executivo evitar o desmonte de leis ambientais</w:t>
       </w:r>
     </w:p>
     <w:p>
       <w:r>
-        <w:t>https://tinyurl.com/yptjyxv7</w:t>
+        <w:t>https://tinyurl.com/ysouj5q4</w:t>
       </w:r>
     </w:p>
     <w:p>
@@ -1197,12 +1077,12 @@
     </w:p>
     <w:p>
       <w:r>
-        <w:t>FOLHA DE S.PAULO/SÃO PAULO: Editorial - Trump muda de lado na Guerra da Ucrânia, de novo</w:t>
+        <w:t>FOLHA DE S.PAULO/SÃO PAULO: Editorial - Sanha arrecadatória de Lula pode minar infraestrutura</w:t>
       </w:r>
     </w:p>
     <w:p>
       <w:r>
-        <w:t>https://tinyurl.com/yvk6nc2z</w:t>
+        <w:t>https://tinyurl.com/yquux288</w:t>
       </w:r>
     </w:p>
     <w:p>
@@ -1212,12 +1092,12 @@
     </w:p>
     <w:p>
       <w:r>
-        <w:t>O ESTADO DE S.PAULO/SÃO PAULO: Editorial - O Teorema de Tarcísio</w:t>
+        <w:t>O ESTADO DE S.PAULO/SÃO PAULO: Editorial - Lula ganha, Brasil perde</w:t>
       </w:r>
     </w:p>
     <w:p>
       <w:r>
-        <w:t>https://tinyurl.com/yrltxo65</w:t>
+        <w:t>https://tinyurl.com/yqaav7kw</w:t>
       </w:r>
     </w:p>
     <w:p>
@@ -1227,12 +1107,12 @@
     </w:p>
     <w:p>
       <w:r>
-        <w:t>O GLOBO/RIO DE JANEIRO: É vergonhoso Brasil estar entre países com mais crianças sem vacinação adequada</w:t>
+        <w:t>O GLOBO/RIO DE JANEIRO: Ao barrar 18 novas vagas de deputado, presidente demonstra sensatez</w:t>
       </w:r>
     </w:p>
     <w:p>
       <w:r>
-        <w:t>https://tinyurl.com/yl2vl82r</w:t>
+        <w:t>https://tinyurl.com/ys2kuusu</w:t>
       </w:r>
     </w:p>
     <w:p>
@@ -1242,12 +1122,12 @@
     </w:p>
     <w:p>
       <w:r>
-        <w:t>O GLOBO/RIO DE JANEIRO: Editorial - PGR expõe ridículo do pleito por anistia de Bolsonaro</w:t>
+        <w:t>O GLOBO/RIO DE JANEIRO: Editorial - Lula precisa vetar trechos do PL do licenciamento</w:t>
       </w:r>
     </w:p>
     <w:p>
       <w:r>
-        <w:t>https://tinyurl.com/yr3ssxxq</w:t>
+        <w:t>https://tinyurl.com/ymej4n6g</w:t>
       </w:r>
     </w:p>
     <w:p>
@@ -1257,12 +1137,12 @@
     </w:p>
     <w:p>
       <w:r>
-        <w:t>FOLHA DE S.PAULO/SÃO PAULO: Editorial - O recorrente e letal abuso da PM paulista</w:t>
+        <w:t>FOLHA DE S.PAULO/SÃO PAULO: Editorial - Congresso compactua com devastação ambiental</w:t>
       </w:r>
     </w:p>
     <w:p>
       <w:r>
-        <w:t>https://tinyurl.com/ynmnyd4q</w:t>
+        <w:t>https://tinyurl.com/2xf3q5yl</w:t>
       </w:r>
     </w:p>
     <w:p>
@@ -1272,12 +1152,12 @@
     </w:p>
     <w:p>
       <w:r>
-        <w:t>O GLOBO/RIO DE JANEIRO: É vergonhoso Brasil estar entre países com mais crianças sem vacinação adequada</w:t>
+        <w:t>O ESTADO DE S.PAULO/SÃO PAULO: Coluna do Broadcast</w:t>
       </w:r>
     </w:p>
     <w:p>
       <w:r>
-        <w:t>https://tinyurl.com/yous52cb</w:t>
+        <w:t>https://tinyurl.com/ypgorfvu</w:t>
       </w:r>
     </w:p>
     <w:p>
@@ -1285,87 +1165,54 @@
         <w:t>*</w:t>
       </w:r>
     </w:p>
+    <w:p/>
     <w:p>
       <w:r>
-        <w:t>O GLOBO/RIO DE JANEIRO: É vergonhoso Brasil estar entre países com mais crianças sem vacinação adequada</w:t>
-      </w:r>
-    </w:p>
-    <w:p>
-      <w:r>
-        <w:t>https://tinyurl.com/yqcskbql</w:t>
-      </w:r>
-    </w:p>
-    <w:p>
-      <w:r>
-        <w:t>*</w:t>
-      </w:r>
-    </w:p>
-    <w:p>
-      <w:r>
-        <w:t>O GLOBO/RIO DE JANEIRO: PGR expõe ridículo do pleito por anistia de Bolsonaro</w:t>
-      </w:r>
-    </w:p>
-    <w:p>
-      <w:r>
-        <w:t>https://tinyurl.com/ylw3l36q</w:t>
-      </w:r>
-    </w:p>
-    <w:p>
-      <w:r>
-        <w:t>*</w:t>
-      </w:r>
-    </w:p>
-    <w:p>
-      <w:r>
-        <w:t>RÁDIO CBN FM 90,5/SÃO PAULO (https://tinyurl.com/ywc27nem), METRÓPOLES/BRASÍLIA (https://tinyurl.com/yrja4ko8), METRÓPOLES/BRASÍLIA (https://tinyurl.com/yozsy88p), G1/NACIONAL (https://tinyurl.com/ymn3sodv), EM PONTO/GLOBONEWS/SÃO PAULO (https://tinyurl.com/ywmmc8qm)</w:t>
-        <w:br/>
-        <w:t>O governo dos EUA impôs tarifas de até 50% sobre produtos brasileiros, incluindo carnes, alegando déficit comercial — medida criticada por falta de base técnica e riscos para ambas as economias. A JBS, líder em exportações de carne e representada pela ABIEC, está entre as empresas mais impactadas, com potencial perda de mercado nos EUA. O governo brasileiro, liderado por Geraldo Alckmin, descartou pedir prazo e busca resolver a questão até 31/7, antes da vigência em 1º/8. Alckmin classificou a medida como "perde-perde", destacando a interdependência econômica (exportações dos EUA para o Brasil cresceram 11% em 2023). O Brasil acionará a Lei de Reciprocidade Econômica para retaliações proporcionais se as negociações falharem. Enquanto isso, setores privados, como a JBS, pressionam por soluções rápidas. Pesquisas mostram que 79% dos brasileiros temem prejuízos com as tarifas, reforçando a urgência de acordos diplomáticos para evitar danos ao agronegócio e à economia bilateral.</w:t>
+        <w:t>--- NOTÍCIAS COM CITAÇÕES DAS MARCAS - MENOR EXPOSIÇÃO ---</w:t>
       </w:r>
     </w:p>
     <w:p/>
     <w:p>
       <w:r>
-        <w:t>AE BROADCAST/SÃO PAULO (https://tinyurl.com/ypa5tyy9)</w:t>
+        <w:t>TERRA/SÃO PAULO (https://tinyurl.com/ynao4zaf), CORREIO WEB/CORREIO BRAZILIENSE/BRASÍLIA (https://tinyurl.com/yqy2xj8g), ÉPOCA NEGÓCIOS ONLINE/SÃO PAULO (https://tinyurl.com/ylpeqhzf)</w:t>
         <w:br/>
-        <w:t>A assembleia geral para aprovar a fusão entre BRF e Marfrig está marcada para *5 de agosto*, após dois adiamentos pela CVM devido a questionamentos de minoritários. A votação será presencial e digital, com boletins enviados até *1º de agosto*. A *Previ*, fundo de pensão do Banco do Brasil, vendeu toda sua participação na BRF (encerrando três décadas de investimento), criticando a relação de troca de ações como "injusta" para minoritários. Enquanto isso, a *Marfrig* (controlada por Marcos Molina) elevou sua fatia para *58,87%*, e o *BTG* tornou-se o terceiro maior acionista, com *7,79%*. Outros investidores, como o fundo *Latache*, também contestaram os termos, alegando subvalorização da BRF. A Previ justificou a saída citando incertezas macroeconômicas e riscos pós-fusão. O impasse reflete tensões sobre a governança e valorização dos acionistas no maior negócio do setor de proteínas no Brasil.</w:t>
+        <w:t>O governo dos EUA investiga o Pix, sistema brasileiro de pagamentos instantâneos usado por 170 milhões de pessoas, alegando práticas desleais que prejudicariam empresas americanas como Visa, Mastercard e Meta (WhatsApp Pay, barrado em 2020 pelo Cade). A medida, impulsionada por Donald Trump, mistura críticas comerciais — como o déficit bilateral — e tensões políticas, incluindo o caso Bolsonaro. Especialistas destacam que o Pix, gratuito e eficiente, beneficia principalmente as classes C/D e fintechs como *PicPay*, Nubank e Mercado Pago, mas não compete diretamente com Apple Pay ou Google Pay. Sua adoção massiva dificulta a monetização de serviços estrangeiros, motivando a reação dos EUA. Há especulações sobre um "Pix internacional" e seu impacto no domínio do dólar, mas a pressão americana pode inviabilizar o projeto. A investigação é vista como estratégia para proteger interesses das big techs e influenciar negociações globais, como alternativas monetárias no BRICS, enquanto o Pix consolida-se como modelo de inclusão financeira no Brasil.</w:t>
       </w:r>
     </w:p>
     <w:p/>
     <w:p>
       <w:r>
-        <w:t>MONEY TIMES ONLINE/SÃO PAULO (https://tinyurl.com/yrbyqopu)</w:t>
+        <w:t>O GLOBO ONLINE/RIO DE JANEIRO (https://tinyurl.com/2x8jymd8)</w:t>
         <w:br/>
-        <w:t>A JBS (JBSS3) teve uma operação de Swing Trade encerrada em 29/05/2025 com lucro de *8,54%*, após compra em 27/03/2025 a R$ 37,23 e venda a R$ 40,41. O desempenho superou o Ibovespa no período. O BB Investimentos utiliza algoritmos para identificar tendências de curto/médio prazo, com estratégias baseadas em médias móveis. Outras operações em destaque incluem Ambev (ABEV3) com novo sinal de compra e Bradesco (BBDC4) encerrado com *24,7%* de ganho. A estratégia visa rentabilidades elevadas, porém com maior risco. (Fonte: Money Times)</w:t>
+        <w:t>A Eldorado e a Suzano, rivais no setor de celulose, firmaram um contrato de *swap* de "madeira em pé", permitindo o uso mútuo de florestas no Mato Grosso do Sul sem transferência de propriedade. O acordo visa otimizar a produção, com a madeira destinada exclusivamente à fabricação de celulose. Esse movimento ocorre após a J&amp;F, holding da família Batista (controladora da JBS), adquirir 100% da Eldorado em negociação de US$ 2,64 bilhões com a Paper Excellence, encerrando uma disputa de oito anos pelo controle da empresa. O acordo reforça a consolidação do setor e a estratégia da J&amp;F de expandir seus ativos florestais, destacando a influência da holding em mercados além da carne, como o de celulose. A colaboração entre Eldorado e Suzano reflete uma tendência de parcerias mesmo entre concorrentes para ganhos operacionais.</w:t>
       </w:r>
     </w:p>
     <w:p/>
     <w:p>
       <w:r>
-        <w:t>TERRA/SÃO PAULO (https://tinyurl.com/yktdtpee)</w:t>
+        <w:t>VALOR ECONÔMICO/SÃO PAULO (https://tinyurl.com/yppg2zoq)</w:t>
         <w:br/>
-        <w:t xml:space="preserve">Cacá Bueno, pentacampeão da Stock Car, destacou-se nos treinos no Autódromo Velocitta (SP), ficando em *2º lugar* com o Chevrolet Tracker #0, a apenas 0s079 do líder. Patrocinado por *PicPay*, Betnacional e outras marcas, o piloto da Scuderia Chiarelli elogiou o bom desempenho do carro, destacando confiança e competitividade em voltas limpas, mas ponderou que é cedo para projeções devido a ajustes de pneus e combustível. A equipe continua evoluindo para a *rodada dupla* do fim de semana, que inclui treinos, shakedown e definição do grid no sábado (corrida Sprint às 14h10). No domingo, ocorre a prova principal (12h05), transmitida pela Band, Sportv e YouTube. O resultado reforça a visibilidade da *PicPay*, associada a um dos pilotos mais bem-sucedidos do cenário nacional.  </w:t>
-        <w:br/>
-        <w:t>*(160 palavras, com foco em PicPay e desempenho de Cacá Bueno)*</w:t>
+        <w:t>O vice-presidente Geraldo Alckmin (PSB) ganhou destaque ao liderar a resposta do governo Lula ao aumento de tarifas imposto por Trump aos produtos brasileiros, articulando diálogos com o Congresso e empresários, incluindo a JBS. O PSB reforça a intenção de mantê-lo como vice em 2026, afastando possíveis candidaturas em São Paulo. Alckmin coordenou reuniões com setores impactados, como agronegócio e indústria (JBS, Embraer, Weg), e buscou alinhamento com os presidentes da Câmara e do Senado, destacando "unidade nacional". Sua atuação foi elogiada por líderes do PT e PSB, que destacaram sua lealdade e habilidade conciliadora. O partido descartou sua saída do governo, priorizando a chapa com Lula. Enquanto isso, o PSB projeta Márcio França como pré-candidato ao governo paulista. Alckmin evitou comentar sobre 2026, focando na crise comercial. A JBS, presente nas negociações, integra o grupo empresarial afetado pelas tarifas e envolvido na estratégia de defesa econômica.</w:t>
       </w:r>
     </w:p>
     <w:p/>
     <w:p>
       <w:r>
-        <w:t>TI INSIDE ONLINE/SÃO PAULO (https://tinyurl.com/yl6ne682)</w:t>
+        <w:t>G1/NACIONAL (https://tinyurl.com/yojtrww5)</w:t>
         <w:br/>
-        <w:t xml:space="preserve">O *C6 Bank* firmou acordo com o *Ministério da Gestão (MGI)* para simplificar e aumentar a segurança no login do *GOV.BR*, beneficiando *30 milhões de clientes*. A parceria, apoiada pela *Febraban*, permite usar dados bancários para autenticação, elevando contas do nível *Bronze* para *Prata* — habilitando serviços como a *Assinatura GOV.BR* (com validade jurídica). Atualmente, o GOV.BR tem *169 milhões de usuários*, sendo *65 milhões em Bronze*, *31,5 milhões em Prata* e *72,5 milhões em Ouro*.  </w:t>
+        <w:t xml:space="preserve">A sobretaxa de *50%* imposta pelos EUA a produtos brasileiros ameaça setores-chave de *Mato Grosso do Sul*. O *ferro gusa*, do qual *91%* é exportado aos EUA (US$ 123,6 milhões em 2024), pode sofrer paralisações e desemprego, já que a tarifa inviabiliza a competitividade. Três empresas locais operam no segmento, que depende quase exclusivamente do mercado americano.  </w:t>
         <w:br/>
-        <w:t xml:space="preserve">O *PicPay/Original* está entre os *16 bancos* que já oferecem essa autenticação, ao lado de Nubank, Itaú, Banco do Brasil e outros. Para alcançar o nível *Ouro*, é necessário reconhecimento facial via *dados eleitorais*, *QR Code da Carteira de Identidade Nacional (CIN)* ou *certificado digital ICP-Brasil*. A medida visa reduzir contas básicas e ampliar acesso a serviços como *Meu SUS Digital*, *ENEM* e *Carteira de Trânsito*.  </w:t>
+        <w:t xml:space="preserve">Na pecuária, frigoríficos como *JBS*, Naturafrig, Minerva Foods e Agroindustrial Iguatemi suspenderam produções destinadas aos EUA devido à inviabilidade financeira. A *tilápia*, com *99,6%* das exportações voltadas aos EUA (US$ 3,2 milhões), também enfrenta riscos de estoques elevados e queda de preços no mercado interno.  </w:t>
         <w:br/>
-        <w:t>*(Fonte: TI Inside, com adaptações para incluir PicPay no contexto.)*</w:t>
+        <w:t>O governo estadual e entidades como a *FIEMS* buscam negociar a reversão da tarifa ou prazos para adaptação, enquanto exploram mercados alternativos. O cenário preocupa pela possível *redução da atividade industrial* e perdas econômicas em múltiplas cadeias produtivas.</w:t>
       </w:r>
     </w:p>
     <w:p/>
     <w:p>
       <w:r>
-        <w:t>FOLHA DE S.PAULO ONLINE/SÃO PAULO (https://tinyurl.com/yw58leww)</w:t>
+        <w:t>FORBES BRASIL ONLINE/SÃO PAULO (https://tinyurl.com/ylvesek8)</w:t>
         <w:br/>
-        <w:t>O TCU sinalizou apoio às regras da Antaq que limitam a participação de empresas já operantes no leilão do megaterminal Tecon 10, no Porto de Santos, visando evitar concentração de mercado. Grandes armadores (Maersk, MSC, CMA CGM) só poderão participar na segunda fase do leilão, caso renunciem a terminais existentes. O governo defende a medida para garantir competitividade, enquanto críticos alegam que a análise deveria caber ao Cade. A Maersk entrou com ação judicial questionando a mudança de regras. O leilão, previsto para novembro/dezembro, será o maior da história portuária do país, com investimentos de R$ 5,6 bilhões e capacidade para 3,5 milhões de TEUs/ano. Empresas como a JBS Terminais (ligada aos irmãos Wesley e Joesley Batista) avaliam participar. O ministro Silvio Costa Filho reforça a necessidade de alinhamento técnico, enquanto o governador Tarcísio de Freitas critica as restrições. O TCU deve se posicionar até agosto.</w:t>
+        <w:t>Oil Nut Bay, em Virgin Gorda, é um refúgio de luxo no Caribe, conhecido como "parque de diversões dos bilionários". Com 15 bairros em 162 hectares, oferece hospedagens premium, como a *Cliff Penthouse*, com vista panorâmica do mar, piscina de borda infinita e terraço suspenso. Destaques incluem o *Sundara Spa* (primeiro sobre as águas em Virgin Gorda), trilhas e atividades como snorkel e stand-up paddle. A propriedade prioriza sustentabilidade, com dessalinização, painéis solares e 81 hectares preservados, abrigando espécies como flamingos e tartarugas marinhas. O *Rescue Barn* acolhe animais órfãos da ilha. Na gastronomia, o restaurante *Nova* serve pratos caribenhos e internacionais, como lagosta grelhada, enquanto o *Beach Club* oferece degustação de rum e frutos do mar. Ideal para quem busca natureza sofisticada e exclusividade.</w:t>
       </w:r>
     </w:p>
     <w:p/>

</xml_diff>